<commit_message>
Adding algorith analysis and preparing CPU sampling for the single-threaded calculator
</commit_message>
<xml_diff>
--- a/Минимална окръжност.docx
+++ b/Минимална окръжност.docx
@@ -14,7 +14,7 @@
       <w:r>
         <w:rPr>
           <w:noProof/>
-          <w:lang w:val="bg-BG" w:eastAsia="bg-BG"/>
+          <w:lang w:eastAsia="en-US"/>
         </w:rPr>
         <mc:AlternateContent>
           <mc:Choice Requires="wps">
@@ -59,42 +59,12 @@
                                 <w:rFonts w:asciiTheme="majorHAnsi" w:hAnsiTheme="majorHAnsi"/>
                               </w:rPr>
                             </w:pPr>
-                            <w:proofErr w:type="spellStart"/>
                             <w:r>
                               <w:rPr>
                                 <w:rFonts w:asciiTheme="majorHAnsi" w:hAnsiTheme="majorHAnsi"/>
                               </w:rPr>
-                              <w:t>Минимална</w:t>
+                              <w:t>Минимална описана окръжност</w:t>
                             </w:r>
-                            <w:proofErr w:type="spellEnd"/>
-                            <w:r>
-                              <w:rPr>
-                                <w:rFonts w:asciiTheme="majorHAnsi" w:hAnsiTheme="majorHAnsi"/>
-                              </w:rPr>
-                              <w:t xml:space="preserve"> </w:t>
-                            </w:r>
-                            <w:proofErr w:type="spellStart"/>
-                            <w:r>
-                              <w:rPr>
-                                <w:rFonts w:asciiTheme="majorHAnsi" w:hAnsiTheme="majorHAnsi"/>
-                              </w:rPr>
-                              <w:t>описана</w:t>
-                            </w:r>
-                            <w:proofErr w:type="spellEnd"/>
-                            <w:r>
-                              <w:rPr>
-                                <w:rFonts w:asciiTheme="majorHAnsi" w:hAnsiTheme="majorHAnsi"/>
-                              </w:rPr>
-                              <w:t xml:space="preserve"> </w:t>
-                            </w:r>
-                            <w:proofErr w:type="spellStart"/>
-                            <w:r>
-                              <w:rPr>
-                                <w:rFonts w:asciiTheme="majorHAnsi" w:hAnsiTheme="majorHAnsi"/>
-                              </w:rPr>
-                              <w:t>окръжност</w:t>
-                            </w:r>
-                            <w:proofErr w:type="spellEnd"/>
                           </w:p>
                           <w:p>
                             <w:pPr>
@@ -138,42 +108,12 @@
                           <w:rFonts w:asciiTheme="majorHAnsi" w:hAnsiTheme="majorHAnsi"/>
                         </w:rPr>
                       </w:pPr>
-                      <w:proofErr w:type="spellStart"/>
                       <w:r>
                         <w:rPr>
                           <w:rFonts w:asciiTheme="majorHAnsi" w:hAnsiTheme="majorHAnsi"/>
                         </w:rPr>
-                        <w:t>Минимална</w:t>
+                        <w:t>Минимална описана окръжност</w:t>
                       </w:r>
-                      <w:proofErr w:type="spellEnd"/>
-                      <w:r>
-                        <w:rPr>
-                          <w:rFonts w:asciiTheme="majorHAnsi" w:hAnsiTheme="majorHAnsi"/>
-                        </w:rPr>
-                        <w:t xml:space="preserve"> </w:t>
-                      </w:r>
-                      <w:proofErr w:type="spellStart"/>
-                      <w:r>
-                        <w:rPr>
-                          <w:rFonts w:asciiTheme="majorHAnsi" w:hAnsiTheme="majorHAnsi"/>
-                        </w:rPr>
-                        <w:t>описана</w:t>
-                      </w:r>
-                      <w:proofErr w:type="spellEnd"/>
-                      <w:r>
-                        <w:rPr>
-                          <w:rFonts w:asciiTheme="majorHAnsi" w:hAnsiTheme="majorHAnsi"/>
-                        </w:rPr>
-                        <w:t xml:space="preserve"> </w:t>
-                      </w:r>
-                      <w:proofErr w:type="spellStart"/>
-                      <w:r>
-                        <w:rPr>
-                          <w:rFonts w:asciiTheme="majorHAnsi" w:hAnsiTheme="majorHAnsi"/>
-                        </w:rPr>
-                        <w:t>окръжност</w:t>
-                      </w:r>
-                      <w:proofErr w:type="spellEnd"/>
                     </w:p>
                     <w:p>
                       <w:pPr>
@@ -340,811 +280,501 @@
           <w:sz w:val="22"/>
         </w:rPr>
       </w:pPr>
-      <w:proofErr w:type="spellStart"/>
       <w:r>
         <w:rPr>
           <w:rFonts w:eastAsia="Constantia"/>
           <w:color w:val="595959"/>
           <w:sz w:val="22"/>
         </w:rPr>
-        <w:t>Разглеждаме</w:t>
-      </w:r>
-      <w:proofErr w:type="spellEnd"/>
+        <w:t>Разглеждаме множество  от  точки  в  равнината.  Точките имат  целочислени  координати  в</w:t>
+      </w:r>
       <w:r>
         <w:rPr>
           <w:rFonts w:eastAsia="Constantia"/>
           <w:color w:val="595959"/>
           <w:sz w:val="22"/>
+          <w:lang w:val="bg-BG"/>
         </w:rPr>
         <w:t xml:space="preserve"> </w:t>
       </w:r>
-      <w:proofErr w:type="spellStart"/>
-      <w:proofErr w:type="gramStart"/>
       <w:r>
         <w:rPr>
           <w:rFonts w:eastAsia="Constantia"/>
           <w:color w:val="595959"/>
           <w:sz w:val="22"/>
         </w:rPr>
-        <w:t>множество</w:t>
-      </w:r>
-      <w:proofErr w:type="spellEnd"/>
-      <w:r>
+        <w:t xml:space="preserve">интервала  [0,  47483647].  Съществуват безброй много окръжности  в  равнината, съдържащи това множество от точки. </w:t>
+      </w:r>
+    </w:p>
+    <w:p>
+      <w:pPr>
+        <w:pStyle w:val="Heading1"/>
         <w:rPr>
           <w:rFonts w:eastAsia="Constantia"/>
           <w:color w:val="595959"/>
           <w:sz w:val="22"/>
         </w:rPr>
-        <w:t xml:space="preserve">  </w:t>
-      </w:r>
-      <w:proofErr w:type="spellStart"/>
+      </w:pPr>
       <w:r>
         <w:rPr>
           <w:rFonts w:eastAsia="Constantia"/>
           <w:color w:val="595959"/>
           <w:sz w:val="22"/>
         </w:rPr>
-        <w:t>от</w:t>
-      </w:r>
-      <w:proofErr w:type="spellEnd"/>
-      <w:proofErr w:type="gramEnd"/>
-      <w:r>
+        <w:t>Вашата задача е да напишете програма намираща минималната, описана около множеството от точки окръжност. Програмата намира минималната описана окръжност използвайки паралелни процеси (нишки).</w:t>
+      </w:r>
+    </w:p>
+    <w:p>
+      <w:pPr>
+        <w:rPr>
+          <w:lang w:val="bg-BG"/>
+        </w:rPr>
+      </w:pPr>
+    </w:p>
+    <w:p>
+      <w:pPr>
+        <w:pStyle w:val="Heading2"/>
+        <w:rPr>
+          <w:lang w:val="bg-BG"/>
+        </w:rPr>
+      </w:pPr>
+      <w:r>
+        <w:rPr>
+          <w:lang w:val="bg-BG"/>
+        </w:rPr>
+        <w:t>аНАЛИЗ И СВОЙСТВА</w:t>
+      </w:r>
+    </w:p>
+    <w:p>
+      <w:pPr>
+        <w:pStyle w:val="ListParagraph"/>
+        <w:numPr>
+          <w:ilvl w:val="0"/>
+          <w:numId w:val="5"/>
+        </w:numPr>
+        <w:rPr>
+          <w:lang w:val="bg-BG"/>
+        </w:rPr>
+      </w:pPr>
+      <w:r>
+        <w:rPr>
+          <w:lang w:val="bg-BG"/>
+        </w:rPr>
+        <w:t>Минималната окръжност минава през 2 или 3 точки</w:t>
+      </w:r>
+    </w:p>
+    <w:p>
+      <w:pPr>
+        <w:pStyle w:val="ListParagraph"/>
+        <w:numPr>
+          <w:ilvl w:val="0"/>
+          <w:numId w:val="5"/>
+        </w:numPr>
+        <w:rPr>
+          <w:lang w:val="bg-BG"/>
+        </w:rPr>
+      </w:pPr>
+      <w:r>
+        <w:rPr>
+          <w:lang w:val="bg-BG"/>
+        </w:rPr>
+        <w:t>При окръжност през две точки, се избира окръжността с диаметър равен на разстоянието между точките</w:t>
+      </w:r>
+    </w:p>
+    <w:p>
+      <w:pPr>
+        <w:pStyle w:val="ListParagraph"/>
+        <w:numPr>
+          <w:ilvl w:val="0"/>
+          <w:numId w:val="5"/>
+        </w:numPr>
+        <w:rPr>
+          <w:lang w:val="bg-BG"/>
+        </w:rPr>
+      </w:pPr>
+      <w:r>
+        <w:rPr>
+          <w:lang w:val="bg-BG"/>
+        </w:rPr>
+        <w:t>При намерена окръжност през 2 точки, съдържаща всички останали точки – тя е минимална.</w:t>
+      </w:r>
+    </w:p>
+    <w:p>
+      <w:pPr>
+        <w:pStyle w:val="Heading2"/>
         <w:rPr>
           <w:rFonts w:eastAsia="Constantia"/>
-          <w:color w:val="595959"/>
-          <w:sz w:val="22"/>
-        </w:rPr>
-        <w:t xml:space="preserve">  </w:t>
-      </w:r>
-      <w:proofErr w:type="spellStart"/>
+          <w:lang w:val="bg-BG"/>
+        </w:rPr>
+      </w:pPr>
       <w:r>
         <w:rPr>
           <w:rFonts w:eastAsia="Constantia"/>
-          <w:color w:val="595959"/>
-          <w:sz w:val="22"/>
-        </w:rPr>
-        <w:t>точки</w:t>
-      </w:r>
-      <w:proofErr w:type="spellEnd"/>
+          <w:lang w:val="bg-BG"/>
+        </w:rPr>
+        <w:t>Инкрементално решение–</w:t>
+      </w:r>
       <w:r>
         <w:rPr>
           <w:rFonts w:eastAsia="Constantia"/>
-          <w:color w:val="595959"/>
-          <w:sz w:val="22"/>
-        </w:rPr>
-        <w:t xml:space="preserve">  в  </w:t>
-      </w:r>
-      <w:proofErr w:type="spellStart"/>
-      <w:r>
+          <w:lang w:val="bg-BG"/>
+        </w:rPr>
+        <w:t xml:space="preserve"> иНДУКЦИЯ</w:t>
+      </w:r>
+    </w:p>
+    <w:p>
+      <w:pPr>
+        <w:rPr>
+          <w:lang w:val="bg-BG"/>
+        </w:rPr>
+      </w:pPr>
+      <w:r>
+        <w:rPr>
+          <w:lang w:val="bg-BG"/>
+        </w:rPr>
+        <w:t>Ще използваме итеративен подход, като на</w:t>
+      </w:r>
+      <w:r>
+        <w:t xml:space="preserve"> i</w:t>
+      </w:r>
+      <w:r>
+        <w:rPr>
+          <w:lang w:val="bg-BG"/>
+        </w:rPr>
+        <w:t xml:space="preserve">-тата итерация ще намираме окръжността покриваща първите </w:t>
+      </w:r>
+      <w:r>
+        <w:t xml:space="preserve">i </w:t>
+      </w:r>
+      <w:r>
+        <w:rPr>
+          <w:lang w:val="bg-BG"/>
+        </w:rPr>
+        <w:t>на брой точки.</w:t>
+      </w:r>
+    </w:p>
+    <w:p>
+      <w:r>
+        <w:t>Нека p</w:t>
+      </w:r>
+      <w:r>
+        <w:rPr>
+          <w:vertAlign w:val="subscript"/>
+        </w:rPr>
+        <w:t>1</w:t>
+      </w:r>
+      <w:r>
+        <w:t>… p</w:t>
+      </w:r>
+      <w:r>
+        <w:rPr>
+          <w:vertAlign w:val="subscript"/>
+        </w:rPr>
+        <w:t>i-1</w:t>
+      </w:r>
+      <w:r>
+        <w:t xml:space="preserve"> </w:t>
+      </w:r>
+      <w:r>
+        <w:rPr>
+          <w:lang w:val="bg-BG"/>
+        </w:rPr>
+        <w:t xml:space="preserve">са дадените точки в равнината в произволен ред. </w:t>
+      </w:r>
+    </w:p>
+    <w:p>
+      <w:r>
+        <w:t>Ако знаем C</w:t>
+      </w:r>
+      <w:r>
+        <w:rPr>
+          <w:vertAlign w:val="subscript"/>
+        </w:rPr>
+        <w:t>j-1</w:t>
+      </w:r>
+      <w:r>
+        <w:t xml:space="preserve"> </w:t>
+      </w:r>
+      <w:r>
+        <w:rPr>
+          <w:lang w:val="bg-BG"/>
+        </w:rPr>
+        <w:t xml:space="preserve">и добавяме новата точка </w:t>
+      </w:r>
+      <w:r>
+        <w:t>p</w:t>
+      </w:r>
+      <w:r>
+        <w:rPr>
+          <w:vertAlign w:val="subscript"/>
+        </w:rPr>
+        <w:t>j</w:t>
+      </w:r>
+      <w:r>
+        <w:t xml:space="preserve">, </w:t>
+      </w:r>
+      <w:r>
+        <w:rPr>
+          <w:lang w:val="bg-BG"/>
+        </w:rPr>
+        <w:t>търсим</w:t>
+      </w:r>
+      <w:r>
+        <w:t xml:space="preserve"> Cj </w:t>
+      </w:r>
+      <w:r>
+        <w:rPr>
+          <w:lang w:val="bg-BG"/>
+        </w:rPr>
+        <w:t>-</w:t>
+      </w:r>
+      <w:r>
+        <w:rPr>
+          <w:lang w:val="bg-BG"/>
+        </w:rPr>
+        <w:t xml:space="preserve"> най-малката описана окръжност за точките </w:t>
+      </w:r>
+      <w:r>
+        <w:t>p</w:t>
+      </w:r>
+      <w:r>
+        <w:rPr>
+          <w:vertAlign w:val="subscript"/>
+        </w:rPr>
+        <w:t>1</w:t>
+      </w:r>
+      <w:r>
+        <w:rPr>
+          <w:vertAlign w:val="subscript"/>
+        </w:rPr>
+        <w:t xml:space="preserve"> …</w:t>
+      </w:r>
+      <w:r>
+        <w:t xml:space="preserve"> p</w:t>
+      </w:r>
+      <w:r>
+        <w:rPr>
+          <w:vertAlign w:val="subscript"/>
+        </w:rPr>
+        <w:t>j</w:t>
+      </w:r>
+    </w:p>
+    <w:p>
+      <w:pPr>
+        <w:rPr>
+          <w:lang w:val="bg-BG"/>
+        </w:rPr>
+      </w:pPr>
+      <w:r>
+        <w:t>И</w:t>
+      </w:r>
+      <w:r>
+        <w:t>маме следните две възможности за новата окръжност C</w:t>
+      </w:r>
+      <w:r>
+        <w:rPr>
+          <w:vertAlign w:val="subscript"/>
+        </w:rPr>
+        <w:t>j</w:t>
+      </w:r>
+    </w:p>
+    <w:p>
+      <w:pPr>
+        <w:rPr>
+          <w:lang w:val="bg-BG"/>
+        </w:rPr>
+      </w:pPr>
+      <w:r>
+        <w:t xml:space="preserve"> </w:t>
+      </w:r>
+      <w:r>
+        <w:rPr>
+          <w:lang w:val="bg-BG"/>
+        </w:rPr>
+        <w:t xml:space="preserve">в зависимост от позицията на точката </w:t>
+      </w:r>
+      <w:r>
+        <w:t>p</w:t>
+      </w:r>
+      <w:r>
+        <w:rPr>
+          <w:vertAlign w:val="subscript"/>
+        </w:rPr>
+        <w:t>j</w:t>
+      </w:r>
+      <w:r>
+        <w:rPr>
+          <w:lang w:val="bg-BG"/>
+        </w:rPr>
+        <w:t>:</w:t>
+      </w:r>
+    </w:p>
+    <w:p>
+      <w:pPr>
+        <w:pStyle w:val="ListParagraph"/>
+        <w:numPr>
+          <w:ilvl w:val="0"/>
+          <w:numId w:val="3"/>
+        </w:numPr>
+      </w:pPr>
+      <w:r>
+        <w:t>Ако p</w:t>
+      </w:r>
+      <w:r>
+        <w:rPr>
+          <w:vertAlign w:val="subscript"/>
+        </w:rPr>
+        <w:t>j</w:t>
+      </w:r>
+      <w:r>
+        <w:t xml:space="preserve"> </w:t>
+      </w:r>
+      <w:r>
+        <w:rPr>
+          <w:lang w:val="bg-BG"/>
+        </w:rPr>
+        <w:t xml:space="preserve">е вътрешна за </w:t>
+      </w:r>
+      <w:r>
+        <w:t>C</w:t>
+      </w:r>
+      <w:r>
+        <w:rPr>
+          <w:vertAlign w:val="subscript"/>
+        </w:rPr>
+        <w:t>j-1</w:t>
+      </w:r>
+      <w:r>
+        <w:t>, то C</w:t>
+      </w:r>
+      <w:r>
+        <w:rPr>
+          <w:vertAlign w:val="subscript"/>
+        </w:rPr>
+        <w:t>j</w:t>
+      </w:r>
+      <w:r>
+        <w:t xml:space="preserve"> = C</w:t>
+      </w:r>
+      <w:r>
+        <w:rPr>
+          <w:vertAlign w:val="subscript"/>
+        </w:rPr>
+        <w:t>j-1</w:t>
+      </w:r>
+      <w:r>
+        <w:t xml:space="preserve"> (няма промяна в решението)</w:t>
+      </w:r>
+    </w:p>
+    <w:p>
+      <w:pPr>
+        <w:pStyle w:val="ListParagraph"/>
+        <w:numPr>
+          <w:ilvl w:val="0"/>
+          <w:numId w:val="3"/>
+        </w:numPr>
+      </w:pPr>
+      <w:r>
+        <w:lastRenderedPageBreak/>
+        <w:t>Иначе търсим нова окръжност, минаваща през точката p</w:t>
+      </w:r>
+      <w:r>
+        <w:rPr>
+          <w:vertAlign w:val="subscript"/>
+        </w:rPr>
+        <w:t>j</w:t>
+      </w:r>
+    </w:p>
+    <w:p>
+      <w:r>
+        <w:rPr>
+          <w:lang w:val="bg-BG"/>
+        </w:rPr>
+        <w:t xml:space="preserve">Иначе, търсим нова окръжност, която минава през </w:t>
+      </w:r>
+      <w:r>
+        <w:t>cj.</w:t>
+      </w:r>
+    </w:p>
+    <w:p>
+      <w:pPr>
+        <w:rPr>
+          <w:noProof/>
+          <w:lang w:val="bg-BG"/>
+        </w:rPr>
+      </w:pPr>
+      <w:r>
+        <w:t>Алгоритъма за намиране на новата окръжност е описан по-долу.</w:t>
+      </w:r>
+    </w:p>
+    <w:p>
+      <w:pPr>
+        <w:rPr>
+          <w:lang w:val="bg-BG"/>
+        </w:rPr>
+      </w:pPr>
+    </w:p>
+    <w:p>
+      <w:pPr>
+        <w:pStyle w:val="Heading2"/>
         <w:rPr>
           <w:rFonts w:eastAsia="Constantia"/>
-          <w:color w:val="595959"/>
-          <w:sz w:val="22"/>
-        </w:rPr>
-        <w:t>равнината</w:t>
-      </w:r>
-      <w:proofErr w:type="spellEnd"/>
+        </w:rPr>
+      </w:pPr>
       <w:r>
         <w:rPr>
           <w:rFonts w:eastAsia="Constantia"/>
-          <w:color w:val="595959"/>
-          <w:sz w:val="22"/>
-        </w:rPr>
-        <w:t xml:space="preserve">.  </w:t>
-      </w:r>
-      <w:proofErr w:type="spellStart"/>
-      <w:r>
-        <w:rPr>
-          <w:rFonts w:eastAsia="Constantia"/>
-          <w:color w:val="595959"/>
-          <w:sz w:val="22"/>
-        </w:rPr>
-        <w:t>Точките</w:t>
-      </w:r>
-      <w:proofErr w:type="spellEnd"/>
-      <w:r>
-        <w:rPr>
-          <w:rFonts w:eastAsia="Constantia"/>
-          <w:color w:val="595959"/>
-          <w:sz w:val="22"/>
-        </w:rPr>
-        <w:t xml:space="preserve"> </w:t>
-      </w:r>
-      <w:proofErr w:type="spellStart"/>
-      <w:proofErr w:type="gramStart"/>
-      <w:r>
-        <w:rPr>
-          <w:rFonts w:eastAsia="Constantia"/>
-          <w:color w:val="595959"/>
-          <w:sz w:val="22"/>
-        </w:rPr>
-        <w:t>имат</w:t>
-      </w:r>
-      <w:proofErr w:type="spellEnd"/>
-      <w:r>
-        <w:rPr>
-          <w:rFonts w:eastAsia="Constantia"/>
-          <w:color w:val="595959"/>
-          <w:sz w:val="22"/>
-        </w:rPr>
-        <w:t xml:space="preserve">  </w:t>
-      </w:r>
-      <w:proofErr w:type="spellStart"/>
-      <w:r>
-        <w:rPr>
-          <w:rFonts w:eastAsia="Constantia"/>
-          <w:color w:val="595959"/>
-          <w:sz w:val="22"/>
-        </w:rPr>
-        <w:t>целочислени</w:t>
-      </w:r>
-      <w:proofErr w:type="spellEnd"/>
-      <w:proofErr w:type="gramEnd"/>
-      <w:r>
-        <w:rPr>
-          <w:rFonts w:eastAsia="Constantia"/>
-          <w:color w:val="595959"/>
-          <w:sz w:val="22"/>
-        </w:rPr>
-        <w:t xml:space="preserve">  </w:t>
-      </w:r>
-      <w:proofErr w:type="spellStart"/>
-      <w:r>
-        <w:rPr>
-          <w:rFonts w:eastAsia="Constantia"/>
-          <w:color w:val="595959"/>
-          <w:sz w:val="22"/>
-        </w:rPr>
-        <w:t>координати</w:t>
-      </w:r>
-      <w:proofErr w:type="spellEnd"/>
-      <w:r>
-        <w:rPr>
-          <w:rFonts w:eastAsia="Constantia"/>
-          <w:color w:val="595959"/>
-          <w:sz w:val="22"/>
-        </w:rPr>
-        <w:t xml:space="preserve">  в</w:t>
-      </w:r>
-      <w:r>
-        <w:rPr>
-          <w:rFonts w:eastAsia="Constantia"/>
-          <w:color w:val="595959"/>
-          <w:sz w:val="22"/>
-          <w:lang w:val="bg-BG"/>
-        </w:rPr>
-        <w:t xml:space="preserve"> </w:t>
-      </w:r>
-      <w:proofErr w:type="spellStart"/>
-      <w:r>
-        <w:rPr>
-          <w:rFonts w:eastAsia="Constantia"/>
-          <w:color w:val="595959"/>
-          <w:sz w:val="22"/>
-        </w:rPr>
-        <w:t>интервала</w:t>
-      </w:r>
-      <w:proofErr w:type="spellEnd"/>
-      <w:r>
-        <w:rPr>
-          <w:rFonts w:eastAsia="Constantia"/>
-          <w:color w:val="595959"/>
-          <w:sz w:val="22"/>
-        </w:rPr>
-        <w:t xml:space="preserve">  [0,  </w:t>
-      </w:r>
-      <w:r>
-        <w:rPr>
-          <w:rFonts w:eastAsia="Constantia"/>
-          <w:color w:val="595959"/>
-          <w:sz w:val="22"/>
-        </w:rPr>
-        <w:t>47483647</w:t>
-      </w:r>
-      <w:r>
-        <w:rPr>
-          <w:rFonts w:eastAsia="Constantia"/>
-          <w:color w:val="595959"/>
-          <w:sz w:val="22"/>
-        </w:rPr>
-        <w:t xml:space="preserve">].  </w:t>
-      </w:r>
-      <w:proofErr w:type="spellStart"/>
-      <w:r>
-        <w:rPr>
-          <w:rFonts w:eastAsia="Constantia"/>
-          <w:color w:val="595959"/>
-          <w:sz w:val="22"/>
-        </w:rPr>
-        <w:t>Съществуват</w:t>
-      </w:r>
-      <w:proofErr w:type="spellEnd"/>
-      <w:r>
-        <w:rPr>
-          <w:rFonts w:eastAsia="Constantia"/>
-          <w:color w:val="595959"/>
-          <w:sz w:val="22"/>
-        </w:rPr>
-        <w:t xml:space="preserve"> </w:t>
-      </w:r>
-      <w:proofErr w:type="spellStart"/>
-      <w:r>
-        <w:rPr>
-          <w:rFonts w:eastAsia="Constantia"/>
-          <w:color w:val="595959"/>
-          <w:sz w:val="22"/>
-        </w:rPr>
-        <w:t>безброй</w:t>
-      </w:r>
-      <w:proofErr w:type="spellEnd"/>
-      <w:r>
-        <w:rPr>
-          <w:rFonts w:eastAsia="Constantia"/>
-          <w:color w:val="595959"/>
-          <w:sz w:val="22"/>
-        </w:rPr>
-        <w:t xml:space="preserve"> </w:t>
-      </w:r>
-      <w:proofErr w:type="spellStart"/>
-      <w:r>
-        <w:rPr>
-          <w:rFonts w:eastAsia="Constantia"/>
-          <w:color w:val="595959"/>
-          <w:sz w:val="22"/>
-        </w:rPr>
-        <w:t>много</w:t>
-      </w:r>
-      <w:proofErr w:type="spellEnd"/>
-      <w:r>
-        <w:rPr>
-          <w:rFonts w:eastAsia="Constantia"/>
-          <w:color w:val="595959"/>
-          <w:sz w:val="22"/>
-        </w:rPr>
-        <w:t xml:space="preserve"> </w:t>
-      </w:r>
-      <w:proofErr w:type="spellStart"/>
-      <w:proofErr w:type="gramStart"/>
-      <w:r>
-        <w:rPr>
-          <w:rFonts w:eastAsia="Constantia"/>
-          <w:color w:val="595959"/>
-          <w:sz w:val="22"/>
-        </w:rPr>
-        <w:t>окръжности</w:t>
-      </w:r>
-      <w:proofErr w:type="spellEnd"/>
-      <w:r>
-        <w:rPr>
-          <w:rFonts w:eastAsia="Constantia"/>
-          <w:color w:val="595959"/>
-          <w:sz w:val="22"/>
-        </w:rPr>
-        <w:t xml:space="preserve">  в</w:t>
-      </w:r>
-      <w:proofErr w:type="gramEnd"/>
-      <w:r>
-        <w:rPr>
-          <w:rFonts w:eastAsia="Constantia"/>
-          <w:color w:val="595959"/>
-          <w:sz w:val="22"/>
-        </w:rPr>
-        <w:t xml:space="preserve">  </w:t>
-      </w:r>
-      <w:proofErr w:type="spellStart"/>
-      <w:r>
-        <w:rPr>
-          <w:rFonts w:eastAsia="Constantia"/>
-          <w:color w:val="595959"/>
-          <w:sz w:val="22"/>
-        </w:rPr>
-        <w:t>равнината</w:t>
-      </w:r>
-      <w:proofErr w:type="spellEnd"/>
-      <w:r>
-        <w:rPr>
-          <w:rFonts w:eastAsia="Constantia"/>
-          <w:color w:val="595959"/>
-          <w:sz w:val="22"/>
-        </w:rPr>
-        <w:t xml:space="preserve">, </w:t>
-      </w:r>
-      <w:proofErr w:type="spellStart"/>
-      <w:r>
-        <w:rPr>
-          <w:rFonts w:eastAsia="Constantia"/>
-          <w:color w:val="595959"/>
-          <w:sz w:val="22"/>
-        </w:rPr>
-        <w:t>съдържащи</w:t>
-      </w:r>
-      <w:proofErr w:type="spellEnd"/>
-      <w:r>
-        <w:rPr>
-          <w:rFonts w:eastAsia="Constantia"/>
-          <w:color w:val="595959"/>
-          <w:sz w:val="22"/>
-        </w:rPr>
-        <w:t xml:space="preserve"> </w:t>
-      </w:r>
-      <w:proofErr w:type="spellStart"/>
-      <w:r>
-        <w:rPr>
-          <w:rFonts w:eastAsia="Constantia"/>
-          <w:color w:val="595959"/>
-          <w:sz w:val="22"/>
-        </w:rPr>
-        <w:t>това</w:t>
-      </w:r>
-      <w:proofErr w:type="spellEnd"/>
-      <w:r>
-        <w:rPr>
-          <w:rFonts w:eastAsia="Constantia"/>
-          <w:color w:val="595959"/>
-          <w:sz w:val="22"/>
-        </w:rPr>
-        <w:t xml:space="preserve"> </w:t>
-      </w:r>
-      <w:proofErr w:type="spellStart"/>
-      <w:r>
-        <w:rPr>
-          <w:rFonts w:eastAsia="Constantia"/>
-          <w:color w:val="595959"/>
-          <w:sz w:val="22"/>
-        </w:rPr>
-        <w:t>множество</w:t>
-      </w:r>
-      <w:proofErr w:type="spellEnd"/>
-      <w:r>
-        <w:rPr>
-          <w:rFonts w:eastAsia="Constantia"/>
-          <w:color w:val="595959"/>
-          <w:sz w:val="22"/>
-        </w:rPr>
-        <w:t xml:space="preserve"> </w:t>
-      </w:r>
-      <w:proofErr w:type="spellStart"/>
-      <w:r>
-        <w:rPr>
-          <w:rFonts w:eastAsia="Constantia"/>
-          <w:color w:val="595959"/>
-          <w:sz w:val="22"/>
-        </w:rPr>
-        <w:t>от</w:t>
-      </w:r>
-      <w:proofErr w:type="spellEnd"/>
-      <w:r>
-        <w:rPr>
-          <w:rFonts w:eastAsia="Constantia"/>
-          <w:color w:val="595959"/>
-          <w:sz w:val="22"/>
-        </w:rPr>
-        <w:t xml:space="preserve"> </w:t>
-      </w:r>
-      <w:proofErr w:type="spellStart"/>
-      <w:r>
-        <w:rPr>
-          <w:rFonts w:eastAsia="Constantia"/>
-          <w:color w:val="595959"/>
-          <w:sz w:val="22"/>
-        </w:rPr>
-        <w:t>точки</w:t>
-      </w:r>
-      <w:proofErr w:type="spellEnd"/>
-      <w:r>
-        <w:rPr>
-          <w:rFonts w:eastAsia="Constantia"/>
-          <w:color w:val="595959"/>
-          <w:sz w:val="22"/>
-        </w:rPr>
-        <w:t xml:space="preserve">. </w:t>
-      </w:r>
-    </w:p>
-    <w:p>
-      <w:pPr>
-        <w:pStyle w:val="Heading1"/>
-        <w:rPr>
-          <w:rFonts w:eastAsia="Constantia"/>
-          <w:color w:val="595959"/>
-          <w:sz w:val="22"/>
-        </w:rPr>
-      </w:pPr>
-      <w:proofErr w:type="spellStart"/>
-      <w:r>
-        <w:rPr>
-          <w:rFonts w:eastAsia="Constantia"/>
-          <w:color w:val="595959"/>
-          <w:sz w:val="22"/>
-        </w:rPr>
-        <w:t>Вашата</w:t>
-      </w:r>
-      <w:proofErr w:type="spellEnd"/>
-      <w:r>
-        <w:rPr>
-          <w:rFonts w:eastAsia="Constantia"/>
-          <w:color w:val="595959"/>
-          <w:sz w:val="22"/>
-        </w:rPr>
-        <w:t xml:space="preserve"> </w:t>
-      </w:r>
-      <w:proofErr w:type="spellStart"/>
-      <w:r>
-        <w:rPr>
-          <w:rFonts w:eastAsia="Constantia"/>
-          <w:color w:val="595959"/>
-          <w:sz w:val="22"/>
-        </w:rPr>
-        <w:t>задача</w:t>
-      </w:r>
-      <w:proofErr w:type="spellEnd"/>
-      <w:r>
-        <w:rPr>
-          <w:rFonts w:eastAsia="Constantia"/>
-          <w:color w:val="595959"/>
-          <w:sz w:val="22"/>
-        </w:rPr>
-        <w:t xml:space="preserve"> е </w:t>
-      </w:r>
-      <w:proofErr w:type="spellStart"/>
-      <w:r>
-        <w:rPr>
-          <w:rFonts w:eastAsia="Constantia"/>
-          <w:color w:val="595959"/>
-          <w:sz w:val="22"/>
-        </w:rPr>
-        <w:t>да</w:t>
-      </w:r>
-      <w:proofErr w:type="spellEnd"/>
-      <w:r>
-        <w:rPr>
-          <w:rFonts w:eastAsia="Constantia"/>
-          <w:color w:val="595959"/>
-          <w:sz w:val="22"/>
-        </w:rPr>
-        <w:t xml:space="preserve"> </w:t>
-      </w:r>
-      <w:proofErr w:type="spellStart"/>
-      <w:r>
-        <w:rPr>
-          <w:rFonts w:eastAsia="Constantia"/>
-          <w:color w:val="595959"/>
-          <w:sz w:val="22"/>
-        </w:rPr>
-        <w:t>напишете</w:t>
-      </w:r>
-      <w:proofErr w:type="spellEnd"/>
-      <w:r>
-        <w:rPr>
-          <w:rFonts w:eastAsia="Constantia"/>
-          <w:color w:val="595959"/>
-          <w:sz w:val="22"/>
-        </w:rPr>
-        <w:t xml:space="preserve"> </w:t>
-      </w:r>
-      <w:proofErr w:type="spellStart"/>
-      <w:r>
-        <w:rPr>
-          <w:rFonts w:eastAsia="Constantia"/>
-          <w:color w:val="595959"/>
-          <w:sz w:val="22"/>
-        </w:rPr>
-        <w:t>програма</w:t>
-      </w:r>
-      <w:proofErr w:type="spellEnd"/>
-      <w:r>
-        <w:rPr>
-          <w:rFonts w:eastAsia="Constantia"/>
-          <w:color w:val="595959"/>
-          <w:sz w:val="22"/>
-        </w:rPr>
-        <w:t xml:space="preserve"> </w:t>
-      </w:r>
-      <w:proofErr w:type="spellStart"/>
-      <w:r>
-        <w:rPr>
-          <w:rFonts w:eastAsia="Constantia"/>
-          <w:color w:val="595959"/>
-          <w:sz w:val="22"/>
-        </w:rPr>
-        <w:t>намираща</w:t>
-      </w:r>
-      <w:proofErr w:type="spellEnd"/>
-      <w:r>
-        <w:rPr>
-          <w:rFonts w:eastAsia="Constantia"/>
-          <w:color w:val="595959"/>
-          <w:sz w:val="22"/>
-        </w:rPr>
-        <w:t xml:space="preserve"> </w:t>
-      </w:r>
-      <w:proofErr w:type="spellStart"/>
-      <w:r>
-        <w:rPr>
-          <w:rFonts w:eastAsia="Constantia"/>
-          <w:color w:val="595959"/>
-          <w:sz w:val="22"/>
-        </w:rPr>
-        <w:t>минималната</w:t>
-      </w:r>
-      <w:proofErr w:type="spellEnd"/>
-      <w:r>
-        <w:rPr>
-          <w:rFonts w:eastAsia="Constantia"/>
-          <w:color w:val="595959"/>
-          <w:sz w:val="22"/>
-        </w:rPr>
-        <w:t xml:space="preserve">, </w:t>
-      </w:r>
-      <w:proofErr w:type="spellStart"/>
-      <w:r>
-        <w:rPr>
-          <w:rFonts w:eastAsia="Constantia"/>
-          <w:color w:val="595959"/>
-          <w:sz w:val="22"/>
-        </w:rPr>
-        <w:t>описана</w:t>
-      </w:r>
-      <w:proofErr w:type="spellEnd"/>
-      <w:r>
-        <w:rPr>
-          <w:rFonts w:eastAsia="Constantia"/>
-          <w:color w:val="595959"/>
-          <w:sz w:val="22"/>
-        </w:rPr>
-        <w:t xml:space="preserve"> </w:t>
-      </w:r>
-      <w:proofErr w:type="spellStart"/>
-      <w:r>
-        <w:rPr>
-          <w:rFonts w:eastAsia="Constantia"/>
-          <w:color w:val="595959"/>
-          <w:sz w:val="22"/>
-        </w:rPr>
-        <w:t>около</w:t>
-      </w:r>
-      <w:proofErr w:type="spellEnd"/>
-      <w:r>
-        <w:rPr>
-          <w:rFonts w:eastAsia="Constantia"/>
-          <w:color w:val="595959"/>
-          <w:sz w:val="22"/>
-        </w:rPr>
-        <w:t xml:space="preserve"> </w:t>
-      </w:r>
-      <w:proofErr w:type="spellStart"/>
-      <w:r>
-        <w:rPr>
-          <w:rFonts w:eastAsia="Constantia"/>
-          <w:color w:val="595959"/>
-          <w:sz w:val="22"/>
-        </w:rPr>
-        <w:t>множеството</w:t>
-      </w:r>
-      <w:proofErr w:type="spellEnd"/>
-      <w:r>
-        <w:rPr>
-          <w:rFonts w:eastAsia="Constantia"/>
-          <w:color w:val="595959"/>
-          <w:sz w:val="22"/>
-        </w:rPr>
-        <w:t xml:space="preserve"> </w:t>
-      </w:r>
-      <w:proofErr w:type="spellStart"/>
-      <w:r>
-        <w:rPr>
-          <w:rFonts w:eastAsia="Constantia"/>
-          <w:color w:val="595959"/>
-          <w:sz w:val="22"/>
-        </w:rPr>
-        <w:t>от</w:t>
-      </w:r>
-      <w:proofErr w:type="spellEnd"/>
-      <w:r>
-        <w:rPr>
-          <w:rFonts w:eastAsia="Constantia"/>
-          <w:color w:val="595959"/>
-          <w:sz w:val="22"/>
-        </w:rPr>
-        <w:t xml:space="preserve"> </w:t>
-      </w:r>
-      <w:proofErr w:type="spellStart"/>
-      <w:r>
-        <w:rPr>
-          <w:rFonts w:eastAsia="Constantia"/>
-          <w:color w:val="595959"/>
-          <w:sz w:val="22"/>
-        </w:rPr>
-        <w:t>точки</w:t>
-      </w:r>
-      <w:proofErr w:type="spellEnd"/>
-      <w:r>
-        <w:rPr>
-          <w:rFonts w:eastAsia="Constantia"/>
-          <w:color w:val="595959"/>
-          <w:sz w:val="22"/>
-        </w:rPr>
-        <w:t xml:space="preserve"> </w:t>
-      </w:r>
-      <w:proofErr w:type="spellStart"/>
-      <w:r>
-        <w:rPr>
-          <w:rFonts w:eastAsia="Constantia"/>
-          <w:color w:val="595959"/>
-          <w:sz w:val="22"/>
-        </w:rPr>
-        <w:t>окръжност</w:t>
-      </w:r>
-      <w:proofErr w:type="spellEnd"/>
-      <w:r>
-        <w:rPr>
-          <w:rFonts w:eastAsia="Constantia"/>
-          <w:color w:val="595959"/>
-          <w:sz w:val="22"/>
-        </w:rPr>
-        <w:t xml:space="preserve">. </w:t>
-      </w:r>
-      <w:proofErr w:type="spellStart"/>
-      <w:r>
-        <w:rPr>
-          <w:rFonts w:eastAsia="Constantia"/>
-          <w:color w:val="595959"/>
-          <w:sz w:val="22"/>
-        </w:rPr>
-        <w:t>Програмата</w:t>
-      </w:r>
-      <w:proofErr w:type="spellEnd"/>
-      <w:r>
-        <w:rPr>
-          <w:rFonts w:eastAsia="Constantia"/>
-          <w:color w:val="595959"/>
-          <w:sz w:val="22"/>
-        </w:rPr>
-        <w:t xml:space="preserve"> </w:t>
-      </w:r>
-      <w:proofErr w:type="spellStart"/>
-      <w:r>
-        <w:rPr>
-          <w:rFonts w:eastAsia="Constantia"/>
-          <w:color w:val="595959"/>
-          <w:sz w:val="22"/>
-        </w:rPr>
-        <w:t>намира</w:t>
-      </w:r>
-      <w:proofErr w:type="spellEnd"/>
-      <w:r>
-        <w:rPr>
-          <w:rFonts w:eastAsia="Constantia"/>
-          <w:color w:val="595959"/>
-          <w:sz w:val="22"/>
-        </w:rPr>
-        <w:t xml:space="preserve"> </w:t>
-      </w:r>
-      <w:proofErr w:type="spellStart"/>
-      <w:r>
-        <w:rPr>
-          <w:rFonts w:eastAsia="Constantia"/>
-          <w:color w:val="595959"/>
-          <w:sz w:val="22"/>
-        </w:rPr>
-        <w:t>минималната</w:t>
-      </w:r>
-      <w:proofErr w:type="spellEnd"/>
-      <w:r>
-        <w:rPr>
-          <w:rFonts w:eastAsia="Constantia"/>
-          <w:color w:val="595959"/>
-          <w:sz w:val="22"/>
-        </w:rPr>
-        <w:t xml:space="preserve"> </w:t>
-      </w:r>
-      <w:proofErr w:type="spellStart"/>
-      <w:r>
-        <w:rPr>
-          <w:rFonts w:eastAsia="Constantia"/>
-          <w:color w:val="595959"/>
-          <w:sz w:val="22"/>
-        </w:rPr>
-        <w:t>описана</w:t>
-      </w:r>
-      <w:proofErr w:type="spellEnd"/>
-      <w:r>
-        <w:rPr>
-          <w:rFonts w:eastAsia="Constantia"/>
-          <w:color w:val="595959"/>
-          <w:sz w:val="22"/>
-        </w:rPr>
-        <w:t xml:space="preserve"> </w:t>
-      </w:r>
-      <w:proofErr w:type="spellStart"/>
-      <w:r>
-        <w:rPr>
-          <w:rFonts w:eastAsia="Constantia"/>
-          <w:color w:val="595959"/>
-          <w:sz w:val="22"/>
-        </w:rPr>
-        <w:t>окръжност</w:t>
-      </w:r>
-      <w:proofErr w:type="spellEnd"/>
-      <w:r>
-        <w:rPr>
-          <w:rFonts w:eastAsia="Constantia"/>
-          <w:color w:val="595959"/>
-          <w:sz w:val="22"/>
-        </w:rPr>
-        <w:t xml:space="preserve"> </w:t>
-      </w:r>
-      <w:proofErr w:type="spellStart"/>
-      <w:r>
-        <w:rPr>
-          <w:rFonts w:eastAsia="Constantia"/>
-          <w:color w:val="595959"/>
-          <w:sz w:val="22"/>
-        </w:rPr>
-        <w:t>използвайки</w:t>
-      </w:r>
-      <w:proofErr w:type="spellEnd"/>
-      <w:r>
-        <w:rPr>
-          <w:rFonts w:eastAsia="Constantia"/>
-          <w:color w:val="595959"/>
-          <w:sz w:val="22"/>
-        </w:rPr>
-        <w:t xml:space="preserve"> </w:t>
-      </w:r>
-      <w:proofErr w:type="spellStart"/>
-      <w:r>
-        <w:rPr>
-          <w:rFonts w:eastAsia="Constantia"/>
-          <w:color w:val="595959"/>
-          <w:sz w:val="22"/>
-        </w:rPr>
-        <w:t>паралелни</w:t>
-      </w:r>
-      <w:proofErr w:type="spellEnd"/>
-      <w:r>
-        <w:rPr>
-          <w:rFonts w:eastAsia="Constantia"/>
-          <w:color w:val="595959"/>
-          <w:sz w:val="22"/>
-        </w:rPr>
-        <w:t xml:space="preserve"> </w:t>
-      </w:r>
-      <w:proofErr w:type="spellStart"/>
-      <w:r>
-        <w:rPr>
-          <w:rFonts w:eastAsia="Constantia"/>
-          <w:color w:val="595959"/>
-          <w:sz w:val="22"/>
-        </w:rPr>
-        <w:t>процеси</w:t>
-      </w:r>
-      <w:proofErr w:type="spellEnd"/>
-      <w:r>
-        <w:rPr>
-          <w:rFonts w:eastAsia="Constantia"/>
-          <w:color w:val="595959"/>
-          <w:sz w:val="22"/>
-        </w:rPr>
-        <w:t xml:space="preserve"> (</w:t>
-      </w:r>
-      <w:proofErr w:type="spellStart"/>
-      <w:r>
-        <w:rPr>
-          <w:rFonts w:eastAsia="Constantia"/>
-          <w:color w:val="595959"/>
-          <w:sz w:val="22"/>
-        </w:rPr>
-        <w:t>нишки</w:t>
-      </w:r>
-      <w:proofErr w:type="spellEnd"/>
-      <w:r>
-        <w:rPr>
-          <w:rFonts w:eastAsia="Constantia"/>
-          <w:color w:val="595959"/>
-          <w:sz w:val="22"/>
-        </w:rPr>
-        <w:t>).</w:t>
-      </w:r>
+        </w:rPr>
+        <w:t>нАИВЕН ПОДХОД</w:t>
+      </w:r>
+    </w:p>
+    <w:p>
+      <w:r>
+        <w:rPr>
+          <w:lang w:val="bg-BG"/>
+        </w:rPr>
+        <w:t xml:space="preserve">След като знаем че търсената окръжност минава през дадена точка </w:t>
+      </w:r>
+      <w:r>
+        <w:t xml:space="preserve">p, </w:t>
+      </w:r>
+      <w:r>
+        <w:rPr>
+          <w:lang w:val="bg-BG"/>
+        </w:rPr>
+        <w:t xml:space="preserve">можем да създадем алгоритъм, който генерира всички окръжности през две и три точки, като една от тях е </w:t>
+      </w:r>
+      <w:r>
+        <w:t>p.</w:t>
+      </w:r>
+    </w:p>
+    <w:p>
+      <w:pPr>
+        <w:rPr>
+          <w:lang w:val="bg-BG"/>
+        </w:rPr>
+      </w:pPr>
+      <w:r>
+        <w:rPr>
+          <w:lang w:val="bg-BG"/>
+        </w:rPr>
+        <w:t>Така постигаме високо ниво на паралелност на програмата, въпреки избрания наивен подход за намиране на решения.</w:t>
+      </w:r>
+    </w:p>
+    <w:p>
+      <w:pPr>
+        <w:rPr>
+          <w:lang w:val="bg-BG"/>
+        </w:rPr>
+      </w:pPr>
+      <w:r>
+        <w:rPr>
+          <w:lang w:val="bg-BG"/>
+        </w:rPr>
+        <w:t>Важно е да се отбележи че при намиране на една окръжност през две точки, съдържаща всички съществуващи точки – тя е минимална, можем да прекратим търсенето. Същото обаче не може да се твърди за окръжност през 3 точки.</w:t>
+      </w:r>
+      <w:bookmarkStart w:id="10" w:name="_GoBack"/>
+      <w:bookmarkEnd w:id="10"/>
     </w:p>
     <w:bookmarkEnd w:id="5"/>
     <w:bookmarkEnd w:id="6"/>
@@ -1167,6 +797,20 @@
     </w:p>
     <w:p>
       <w:pPr>
+        <w:rPr>
+          <w:lang w:val="bg-BG"/>
+        </w:rPr>
+      </w:pPr>
+    </w:p>
+    <w:p>
+      <w:pPr>
+        <w:rPr>
+          <w:lang w:val="bg-BG"/>
+        </w:rPr>
+      </w:pPr>
+    </w:p>
+    <w:p>
+      <w:pPr>
         <w:pStyle w:val="ListBullet"/>
       </w:pPr>
       <w:r>
@@ -1186,6 +830,7 @@
         <w:pStyle w:val="ListBullet"/>
       </w:pPr>
       <w:r>
+        <w:lastRenderedPageBreak/>
         <w:t>Adding a professional-quality graphic is a snap. In fact, when you add a chart or a SmartArt diagram from the Insert tab, it automatically matches the look of your document.</w:t>
       </w:r>
     </w:p>
@@ -1196,7 +841,7 @@
       <w:r>
         <w:rPr>
           <w:noProof/>
-          <w:lang w:val="bg-BG" w:eastAsia="bg-BG"/>
+          <w:lang w:eastAsia="en-US"/>
         </w:rPr>
         <mc:AlternateContent>
           <mc:Choice Requires="wpg">
@@ -2767,10 +2412,10 @@
         <w:tblLook w:val="0000" w:firstRow="0" w:lastRow="0" w:firstColumn="0" w:lastColumn="0" w:noHBand="0" w:noVBand="0"/>
       </w:tblPr>
       <w:tblGrid>
-        <w:gridCol w:w="2157"/>
-        <w:gridCol w:w="2157"/>
         <w:gridCol w:w="2158"/>
+        <w:gridCol w:w="2155"/>
         <w:gridCol w:w="2158"/>
+        <w:gridCol w:w="2159"/>
       </w:tblGrid>
       <w:tr>
         <w:tc>
@@ -2789,7 +2434,6 @@
                 <w:b/>
                 <w:lang w:val="bg-BG"/>
               </w:rPr>
-              <w:lastRenderedPageBreak/>
               <w:t>Брой ядра на процесора</w:t>
             </w:r>
           </w:p>
@@ -2811,14 +2455,12 @@
               </w:rPr>
               <w:t xml:space="preserve">Време в </w:t>
             </w:r>
-            <w:proofErr w:type="spellStart"/>
             <w:r>
               <w:rPr>
                 <w:b/>
               </w:rPr>
               <w:t>ms</w:t>
             </w:r>
-            <w:proofErr w:type="spellEnd"/>
           </w:p>
         </w:tc>
         <w:tc>
@@ -2892,11 +2534,9 @@
               </w:rPr>
               <w:t xml:space="preserve">6052 </w:t>
             </w:r>
-            <w:proofErr w:type="spellStart"/>
             <w:r>
               <w:t>ms</w:t>
             </w:r>
-            <w:proofErr w:type="spellEnd"/>
           </w:p>
         </w:tc>
         <w:tc>
@@ -2979,13 +2619,8 @@
           </w:tcPr>
           <w:p>
             <w:r>
-              <w:t xml:space="preserve">2462 </w:t>
+              <w:t>2462 ms</w:t>
             </w:r>
-            <w:proofErr w:type="spellStart"/>
-            <w:r>
-              <w:t>ms</w:t>
-            </w:r>
-            <w:proofErr w:type="spellEnd"/>
           </w:p>
         </w:tc>
         <w:tc>
@@ -3028,8 +2663,6 @@
             <w:r>
               <w:t>1908ms</w:t>
             </w:r>
-            <w:bookmarkStart w:id="10" w:name="_GoBack"/>
-            <w:bookmarkEnd w:id="10"/>
           </w:p>
         </w:tc>
         <w:tc>
@@ -3075,6 +2708,7 @@
       <w:bookmarkStart w:id="18" w:name="_Toc321147015"/>
       <w:bookmarkStart w:id="19" w:name="_Toc321147153"/>
       <w:r>
+        <w:lastRenderedPageBreak/>
         <w:t>Add a Bibliography</w:t>
       </w:r>
       <w:bookmarkEnd w:id="11"/>
@@ -3264,6 +2898,342 @@
     </w:lvl>
   </w:abstractNum>
   <w:abstractNum w:abstractNumId="1" w15:restartNumberingAfterBreak="0">
+    <w:nsid w:val="43427F38"/>
+    <w:multiLevelType w:val="hybridMultilevel"/>
+    <w:tmpl w:val="51F453E8"/>
+    <w:lvl w:ilvl="0" w:tplc="9118EA70">
+      <w:numFmt w:val="bullet"/>
+      <w:lvlText w:val="-"/>
+      <w:lvlJc w:val="left"/>
+      <w:pPr>
+        <w:ind w:left="720" w:hanging="360"/>
+      </w:pPr>
+      <w:rPr>
+        <w:rFonts w:ascii="Constantia" w:eastAsia="Constantia" w:hAnsi="Constantia" w:cs="Times New Roman" w:hint="default"/>
+      </w:rPr>
+    </w:lvl>
+    <w:lvl w:ilvl="1" w:tplc="04090003" w:tentative="1">
+      <w:start w:val="1"/>
+      <w:numFmt w:val="bullet"/>
+      <w:lvlText w:val="o"/>
+      <w:lvlJc w:val="left"/>
+      <w:pPr>
+        <w:ind w:left="1440" w:hanging="360"/>
+      </w:pPr>
+      <w:rPr>
+        <w:rFonts w:ascii="Courier New" w:hAnsi="Courier New" w:cs="Courier New" w:hint="default"/>
+      </w:rPr>
+    </w:lvl>
+    <w:lvl w:ilvl="2" w:tplc="04090005" w:tentative="1">
+      <w:start w:val="1"/>
+      <w:numFmt w:val="bullet"/>
+      <w:lvlText w:val=""/>
+      <w:lvlJc w:val="left"/>
+      <w:pPr>
+        <w:ind w:left="2160" w:hanging="360"/>
+      </w:pPr>
+      <w:rPr>
+        <w:rFonts w:ascii="Wingdings" w:hAnsi="Wingdings" w:hint="default"/>
+      </w:rPr>
+    </w:lvl>
+    <w:lvl w:ilvl="3" w:tplc="04090001" w:tentative="1">
+      <w:start w:val="1"/>
+      <w:numFmt w:val="bullet"/>
+      <w:lvlText w:val=""/>
+      <w:lvlJc w:val="left"/>
+      <w:pPr>
+        <w:ind w:left="2880" w:hanging="360"/>
+      </w:pPr>
+      <w:rPr>
+        <w:rFonts w:ascii="Symbol" w:hAnsi="Symbol" w:hint="default"/>
+      </w:rPr>
+    </w:lvl>
+    <w:lvl w:ilvl="4" w:tplc="04090003" w:tentative="1">
+      <w:start w:val="1"/>
+      <w:numFmt w:val="bullet"/>
+      <w:lvlText w:val="o"/>
+      <w:lvlJc w:val="left"/>
+      <w:pPr>
+        <w:ind w:left="3600" w:hanging="360"/>
+      </w:pPr>
+      <w:rPr>
+        <w:rFonts w:ascii="Courier New" w:hAnsi="Courier New" w:cs="Courier New" w:hint="default"/>
+      </w:rPr>
+    </w:lvl>
+    <w:lvl w:ilvl="5" w:tplc="04090005" w:tentative="1">
+      <w:start w:val="1"/>
+      <w:numFmt w:val="bullet"/>
+      <w:lvlText w:val=""/>
+      <w:lvlJc w:val="left"/>
+      <w:pPr>
+        <w:ind w:left="4320" w:hanging="360"/>
+      </w:pPr>
+      <w:rPr>
+        <w:rFonts w:ascii="Wingdings" w:hAnsi="Wingdings" w:hint="default"/>
+      </w:rPr>
+    </w:lvl>
+    <w:lvl w:ilvl="6" w:tplc="04090001" w:tentative="1">
+      <w:start w:val="1"/>
+      <w:numFmt w:val="bullet"/>
+      <w:lvlText w:val=""/>
+      <w:lvlJc w:val="left"/>
+      <w:pPr>
+        <w:ind w:left="5040" w:hanging="360"/>
+      </w:pPr>
+      <w:rPr>
+        <w:rFonts w:ascii="Symbol" w:hAnsi="Symbol" w:hint="default"/>
+      </w:rPr>
+    </w:lvl>
+    <w:lvl w:ilvl="7" w:tplc="04090003" w:tentative="1">
+      <w:start w:val="1"/>
+      <w:numFmt w:val="bullet"/>
+      <w:lvlText w:val="o"/>
+      <w:lvlJc w:val="left"/>
+      <w:pPr>
+        <w:ind w:left="5760" w:hanging="360"/>
+      </w:pPr>
+      <w:rPr>
+        <w:rFonts w:ascii="Courier New" w:hAnsi="Courier New" w:cs="Courier New" w:hint="default"/>
+      </w:rPr>
+    </w:lvl>
+    <w:lvl w:ilvl="8" w:tplc="04090005" w:tentative="1">
+      <w:start w:val="1"/>
+      <w:numFmt w:val="bullet"/>
+      <w:lvlText w:val=""/>
+      <w:lvlJc w:val="left"/>
+      <w:pPr>
+        <w:ind w:left="6480" w:hanging="360"/>
+      </w:pPr>
+      <w:rPr>
+        <w:rFonts w:ascii="Wingdings" w:hAnsi="Wingdings" w:hint="default"/>
+      </w:rPr>
+    </w:lvl>
+  </w:abstractNum>
+  <w:abstractNum w:abstractNumId="2" w15:restartNumberingAfterBreak="0">
+    <w:nsid w:val="4CA233EF"/>
+    <w:multiLevelType w:val="hybridMultilevel"/>
+    <w:tmpl w:val="47061DC8"/>
+    <w:lvl w:ilvl="0" w:tplc="5EC89AFC">
+      <w:numFmt w:val="bullet"/>
+      <w:lvlText w:val="-"/>
+      <w:lvlJc w:val="left"/>
+      <w:pPr>
+        <w:ind w:left="720" w:hanging="360"/>
+      </w:pPr>
+      <w:rPr>
+        <w:rFonts w:ascii="Constantia" w:eastAsia="Constantia" w:hAnsi="Constantia" w:cs="Times New Roman" w:hint="default"/>
+      </w:rPr>
+    </w:lvl>
+    <w:lvl w:ilvl="1" w:tplc="04090003" w:tentative="1">
+      <w:start w:val="1"/>
+      <w:numFmt w:val="bullet"/>
+      <w:lvlText w:val="o"/>
+      <w:lvlJc w:val="left"/>
+      <w:pPr>
+        <w:ind w:left="1440" w:hanging="360"/>
+      </w:pPr>
+      <w:rPr>
+        <w:rFonts w:ascii="Courier New" w:hAnsi="Courier New" w:cs="Courier New" w:hint="default"/>
+      </w:rPr>
+    </w:lvl>
+    <w:lvl w:ilvl="2" w:tplc="04090005" w:tentative="1">
+      <w:start w:val="1"/>
+      <w:numFmt w:val="bullet"/>
+      <w:lvlText w:val=""/>
+      <w:lvlJc w:val="left"/>
+      <w:pPr>
+        <w:ind w:left="2160" w:hanging="360"/>
+      </w:pPr>
+      <w:rPr>
+        <w:rFonts w:ascii="Wingdings" w:hAnsi="Wingdings" w:hint="default"/>
+      </w:rPr>
+    </w:lvl>
+    <w:lvl w:ilvl="3" w:tplc="04090001" w:tentative="1">
+      <w:start w:val="1"/>
+      <w:numFmt w:val="bullet"/>
+      <w:lvlText w:val=""/>
+      <w:lvlJc w:val="left"/>
+      <w:pPr>
+        <w:ind w:left="2880" w:hanging="360"/>
+      </w:pPr>
+      <w:rPr>
+        <w:rFonts w:ascii="Symbol" w:hAnsi="Symbol" w:hint="default"/>
+      </w:rPr>
+    </w:lvl>
+    <w:lvl w:ilvl="4" w:tplc="04090003" w:tentative="1">
+      <w:start w:val="1"/>
+      <w:numFmt w:val="bullet"/>
+      <w:lvlText w:val="o"/>
+      <w:lvlJc w:val="left"/>
+      <w:pPr>
+        <w:ind w:left="3600" w:hanging="360"/>
+      </w:pPr>
+      <w:rPr>
+        <w:rFonts w:ascii="Courier New" w:hAnsi="Courier New" w:cs="Courier New" w:hint="default"/>
+      </w:rPr>
+    </w:lvl>
+    <w:lvl w:ilvl="5" w:tplc="04090005" w:tentative="1">
+      <w:start w:val="1"/>
+      <w:numFmt w:val="bullet"/>
+      <w:lvlText w:val=""/>
+      <w:lvlJc w:val="left"/>
+      <w:pPr>
+        <w:ind w:left="4320" w:hanging="360"/>
+      </w:pPr>
+      <w:rPr>
+        <w:rFonts w:ascii="Wingdings" w:hAnsi="Wingdings" w:hint="default"/>
+      </w:rPr>
+    </w:lvl>
+    <w:lvl w:ilvl="6" w:tplc="04090001" w:tentative="1">
+      <w:start w:val="1"/>
+      <w:numFmt w:val="bullet"/>
+      <w:lvlText w:val=""/>
+      <w:lvlJc w:val="left"/>
+      <w:pPr>
+        <w:ind w:left="5040" w:hanging="360"/>
+      </w:pPr>
+      <w:rPr>
+        <w:rFonts w:ascii="Symbol" w:hAnsi="Symbol" w:hint="default"/>
+      </w:rPr>
+    </w:lvl>
+    <w:lvl w:ilvl="7" w:tplc="04090003" w:tentative="1">
+      <w:start w:val="1"/>
+      <w:numFmt w:val="bullet"/>
+      <w:lvlText w:val="o"/>
+      <w:lvlJc w:val="left"/>
+      <w:pPr>
+        <w:ind w:left="5760" w:hanging="360"/>
+      </w:pPr>
+      <w:rPr>
+        <w:rFonts w:ascii="Courier New" w:hAnsi="Courier New" w:cs="Courier New" w:hint="default"/>
+      </w:rPr>
+    </w:lvl>
+    <w:lvl w:ilvl="8" w:tplc="04090005" w:tentative="1">
+      <w:start w:val="1"/>
+      <w:numFmt w:val="bullet"/>
+      <w:lvlText w:val=""/>
+      <w:lvlJc w:val="left"/>
+      <w:pPr>
+        <w:ind w:left="6480" w:hanging="360"/>
+      </w:pPr>
+      <w:rPr>
+        <w:rFonts w:ascii="Wingdings" w:hAnsi="Wingdings" w:hint="default"/>
+      </w:rPr>
+    </w:lvl>
+  </w:abstractNum>
+  <w:abstractNum w:abstractNumId="3" w15:restartNumberingAfterBreak="0">
+    <w:nsid w:val="4F733E3D"/>
+    <w:multiLevelType w:val="hybridMultilevel"/>
+    <w:tmpl w:val="C3F089F0"/>
+    <w:lvl w:ilvl="0" w:tplc="D9B6AB58">
+      <w:numFmt w:val="bullet"/>
+      <w:lvlText w:val="-"/>
+      <w:lvlJc w:val="left"/>
+      <w:pPr>
+        <w:ind w:left="720" w:hanging="360"/>
+      </w:pPr>
+      <w:rPr>
+        <w:rFonts w:ascii="Constantia" w:eastAsia="Constantia" w:hAnsi="Constantia" w:cs="Times New Roman" w:hint="default"/>
+      </w:rPr>
+    </w:lvl>
+    <w:lvl w:ilvl="1" w:tplc="04090003" w:tentative="1">
+      <w:start w:val="1"/>
+      <w:numFmt w:val="bullet"/>
+      <w:lvlText w:val="o"/>
+      <w:lvlJc w:val="left"/>
+      <w:pPr>
+        <w:ind w:left="1440" w:hanging="360"/>
+      </w:pPr>
+      <w:rPr>
+        <w:rFonts w:ascii="Courier New" w:hAnsi="Courier New" w:cs="Courier New" w:hint="default"/>
+      </w:rPr>
+    </w:lvl>
+    <w:lvl w:ilvl="2" w:tplc="04090005" w:tentative="1">
+      <w:start w:val="1"/>
+      <w:numFmt w:val="bullet"/>
+      <w:lvlText w:val=""/>
+      <w:lvlJc w:val="left"/>
+      <w:pPr>
+        <w:ind w:left="2160" w:hanging="360"/>
+      </w:pPr>
+      <w:rPr>
+        <w:rFonts w:ascii="Wingdings" w:hAnsi="Wingdings" w:hint="default"/>
+      </w:rPr>
+    </w:lvl>
+    <w:lvl w:ilvl="3" w:tplc="04090001" w:tentative="1">
+      <w:start w:val="1"/>
+      <w:numFmt w:val="bullet"/>
+      <w:lvlText w:val=""/>
+      <w:lvlJc w:val="left"/>
+      <w:pPr>
+        <w:ind w:left="2880" w:hanging="360"/>
+      </w:pPr>
+      <w:rPr>
+        <w:rFonts w:ascii="Symbol" w:hAnsi="Symbol" w:hint="default"/>
+      </w:rPr>
+    </w:lvl>
+    <w:lvl w:ilvl="4" w:tplc="04090003" w:tentative="1">
+      <w:start w:val="1"/>
+      <w:numFmt w:val="bullet"/>
+      <w:lvlText w:val="o"/>
+      <w:lvlJc w:val="left"/>
+      <w:pPr>
+        <w:ind w:left="3600" w:hanging="360"/>
+      </w:pPr>
+      <w:rPr>
+        <w:rFonts w:ascii="Courier New" w:hAnsi="Courier New" w:cs="Courier New" w:hint="default"/>
+      </w:rPr>
+    </w:lvl>
+    <w:lvl w:ilvl="5" w:tplc="04090005" w:tentative="1">
+      <w:start w:val="1"/>
+      <w:numFmt w:val="bullet"/>
+      <w:lvlText w:val=""/>
+      <w:lvlJc w:val="left"/>
+      <w:pPr>
+        <w:ind w:left="4320" w:hanging="360"/>
+      </w:pPr>
+      <w:rPr>
+        <w:rFonts w:ascii="Wingdings" w:hAnsi="Wingdings" w:hint="default"/>
+      </w:rPr>
+    </w:lvl>
+    <w:lvl w:ilvl="6" w:tplc="04090001" w:tentative="1">
+      <w:start w:val="1"/>
+      <w:numFmt w:val="bullet"/>
+      <w:lvlText w:val=""/>
+      <w:lvlJc w:val="left"/>
+      <w:pPr>
+        <w:ind w:left="5040" w:hanging="360"/>
+      </w:pPr>
+      <w:rPr>
+        <w:rFonts w:ascii="Symbol" w:hAnsi="Symbol" w:hint="default"/>
+      </w:rPr>
+    </w:lvl>
+    <w:lvl w:ilvl="7" w:tplc="04090003" w:tentative="1">
+      <w:start w:val="1"/>
+      <w:numFmt w:val="bullet"/>
+      <w:lvlText w:val="o"/>
+      <w:lvlJc w:val="left"/>
+      <w:pPr>
+        <w:ind w:left="5760" w:hanging="360"/>
+      </w:pPr>
+      <w:rPr>
+        <w:rFonts w:ascii="Courier New" w:hAnsi="Courier New" w:cs="Courier New" w:hint="default"/>
+      </w:rPr>
+    </w:lvl>
+    <w:lvl w:ilvl="8" w:tplc="04090005" w:tentative="1">
+      <w:start w:val="1"/>
+      <w:numFmt w:val="bullet"/>
+      <w:lvlText w:val=""/>
+      <w:lvlJc w:val="left"/>
+      <w:pPr>
+        <w:ind w:left="6480" w:hanging="360"/>
+      </w:pPr>
+      <w:rPr>
+        <w:rFonts w:ascii="Wingdings" w:hAnsi="Wingdings" w:hint="default"/>
+      </w:rPr>
+    </w:lvl>
+  </w:abstractNum>
+  <w:abstractNum w:abstractNumId="4" w15:restartNumberingAfterBreak="0">
     <w:nsid w:val="5A1A5823"/>
     <w:multiLevelType w:val="multilevel"/>
     <w:tmpl w:val="0BA29546"/>
@@ -3331,7 +3301,16 @@
     <w:abstractNumId w:val="0"/>
   </w:num>
   <w:num w:numId="2">
+    <w:abstractNumId w:val="4"/>
+  </w:num>
+  <w:num w:numId="3">
     <w:abstractNumId w:val="1"/>
+  </w:num>
+  <w:num w:numId="4">
+    <w:abstractNumId w:val="3"/>
+  </w:num>
+  <w:num w:numId="5">
+    <w:abstractNumId w:val="2"/>
   </w:num>
 </w:numbering>
 </file>
@@ -3356,7 +3335,7 @@
   </w:docDefaults>
   <w:latentStyles w:defLockedState="0" w:defUIPriority="99" w:defSemiHidden="0" w:defUnhideWhenUsed="0" w:defQFormat="0" w:count="372">
     <w:lsdException w:name="Normal" w:uiPriority="0" w:qFormat="1"/>
-    <w:lsdException w:name="heading 1" w:uiPriority="9" w:qFormat="1"/>
+    <w:lsdException w:name="heading 1" w:uiPriority="0" w:qFormat="1"/>
     <w:lsdException w:name="heading 2" w:semiHidden="1" w:uiPriority="9" w:unhideWhenUsed="1" w:qFormat="1"/>
     <w:lsdException w:name="heading 3" w:semiHidden="1" w:uiPriority="9" w:unhideWhenUsed="1" w:qFormat="1"/>
     <w:lsdException w:name="heading 4" w:semiHidden="1" w:uiPriority="9" w:unhideWhenUsed="1" w:qFormat="1"/>
@@ -3730,14 +3709,19 @@
   </w:latentStyles>
   <w:style w:type="paragraph" w:default="1" w:styleId="Normal">
     <w:name w:val="Normal"/>
+    <w:rsid w:val="00500904"/>
     <w:pPr>
       <w:suppressAutoHyphens/>
     </w:pPr>
+    <w:rPr>
+      <w:sz w:val="28"/>
+    </w:rPr>
   </w:style>
   <w:style w:type="paragraph" w:styleId="Heading1">
     <w:name w:val="heading 1"/>
     <w:basedOn w:val="Normal"/>
     <w:next w:val="Normal"/>
+    <w:rsid w:val="00192F2D"/>
     <w:pPr>
       <w:keepNext/>
       <w:keepLines/>
@@ -3745,9 +3729,9 @@
       <w:outlineLvl w:val="0"/>
     </w:pPr>
     <w:rPr>
-      <w:rFonts w:eastAsia="Times New Roman"/>
+      <w:rFonts w:asciiTheme="majorHAnsi" w:eastAsia="Times New Roman" w:hAnsiTheme="majorHAnsi"/>
       <w:color w:val="00A0B8"/>
-      <w:sz w:val="30"/>
+      <w:sz w:val="36"/>
     </w:rPr>
   </w:style>
   <w:style w:type="paragraph" w:styleId="Heading2">
@@ -4359,6 +4343,17 @@
         <w:bCs/>
       </w:rPr>
     </w:tblStylePr>
+  </w:style>
+  <w:style w:type="paragraph" w:styleId="ListParagraph">
+    <w:name w:val="List Paragraph"/>
+    <w:basedOn w:val="Normal"/>
+    <w:uiPriority w:val="34"/>
+    <w:qFormat/>
+    <w:rsid w:val="003457AE"/>
+    <w:pPr>
+      <w:ind w:left="720"/>
+      <w:contextualSpacing/>
+    </w:pPr>
   </w:style>
 </w:styles>
 </file>

</xml_diff>

<commit_message>
Updating documentation document:  Adding short algorithm summary and analysing performance
</commit_message>
<xml_diff>
--- a/Минимална окръжност.docx
+++ b/Минимална окръжност.docx
@@ -2,19 +2,19 @@
 <file path=word/document.xml><?xml version="1.0" encoding="utf-8"?>
 <w:document xmlns:wpc="http://schemas.microsoft.com/office/word/2010/wordprocessingCanvas" xmlns:cx="http://schemas.microsoft.com/office/drawing/2014/chartex" xmlns:cx1="http://schemas.microsoft.com/office/drawing/2015/9/8/chartex" xmlns:cx2="http://schemas.microsoft.com/office/drawing/2015/10/21/chartex" xmlns:mc="http://schemas.openxmlformats.org/markup-compatibility/2006" xmlns:o="urn:schemas-microsoft-com:office:office" xmlns:r="http://schemas.openxmlformats.org/officeDocument/2006/relationships" xmlns:m="http://schemas.openxmlformats.org/officeDocument/2006/math" xmlns:v="urn:schemas-microsoft-com:vml" xmlns:wp14="http://schemas.microsoft.com/office/word/2010/wordprocessingDrawing" xmlns:wp="http://schemas.openxmlformats.org/drawingml/2006/wordprocessingDrawing" xmlns:w10="urn:schemas-microsoft-com:office:word" xmlns:w="http://schemas.openxmlformats.org/wordprocessingml/2006/main" xmlns:w14="http://schemas.microsoft.com/office/word/2010/wordml" xmlns:w15="http://schemas.microsoft.com/office/word/2012/wordml" xmlns:w16se="http://schemas.microsoft.com/office/word/2015/wordml/symex" xmlns:wpg="http://schemas.microsoft.com/office/word/2010/wordprocessingGroup" xmlns:wpi="http://schemas.microsoft.com/office/word/2010/wordprocessingInk" xmlns:wne="http://schemas.microsoft.com/office/word/2006/wordml" xmlns:wps="http://schemas.microsoft.com/office/word/2010/wordprocessingShape" mc:Ignorable="w14 w15 w16se wp14">
   <w:body>
-    <w:bookmarkStart w:id="0" w:name="_Toc321147149"/>
-    <w:bookmarkStart w:id="1" w:name="_Toc318188227"/>
-    <w:bookmarkStart w:id="2" w:name="_Toc318188327"/>
-    <w:bookmarkStart w:id="3" w:name="_Toc318189312"/>
-    <w:bookmarkStart w:id="4" w:name="_Toc321147011"/>
     <w:p>
       <w:pPr>
         <w:pStyle w:val="NoSpacing"/>
       </w:pPr>
+      <w:bookmarkStart w:id="0" w:name="_Toc321147149"/>
+      <w:bookmarkStart w:id="1" w:name="_Toc318188227"/>
+      <w:bookmarkStart w:id="2" w:name="_Toc318188327"/>
+      <w:bookmarkStart w:id="3" w:name="_Toc318189312"/>
+      <w:bookmarkStart w:id="4" w:name="_Toc321147011"/>
       <w:r>
         <w:rPr>
           <w:noProof/>
-          <w:lang w:val="bg-BG" w:eastAsia="bg-BG"/>
+          <w:lang w:eastAsia="en-US"/>
         </w:rPr>
         <mc:AlternateContent>
           <mc:Choice Requires="wps">
@@ -59,42 +59,12 @@
                                 <w:rFonts w:asciiTheme="majorHAnsi" w:hAnsiTheme="majorHAnsi"/>
                               </w:rPr>
                             </w:pPr>
-                            <w:proofErr w:type="spellStart"/>
                             <w:r>
                               <w:rPr>
                                 <w:rFonts w:asciiTheme="majorHAnsi" w:hAnsiTheme="majorHAnsi"/>
                               </w:rPr>
-                              <w:t>Минимална</w:t>
+                              <w:t>Минимална описана окръжност</w:t>
                             </w:r>
-                            <w:proofErr w:type="spellEnd"/>
-                            <w:r>
-                              <w:rPr>
-                                <w:rFonts w:asciiTheme="majorHAnsi" w:hAnsiTheme="majorHAnsi"/>
-                              </w:rPr>
-                              <w:t xml:space="preserve"> </w:t>
-                            </w:r>
-                            <w:proofErr w:type="spellStart"/>
-                            <w:r>
-                              <w:rPr>
-                                <w:rFonts w:asciiTheme="majorHAnsi" w:hAnsiTheme="majorHAnsi"/>
-                              </w:rPr>
-                              <w:t>описана</w:t>
-                            </w:r>
-                            <w:proofErr w:type="spellEnd"/>
-                            <w:r>
-                              <w:rPr>
-                                <w:rFonts w:asciiTheme="majorHAnsi" w:hAnsiTheme="majorHAnsi"/>
-                              </w:rPr>
-                              <w:t xml:space="preserve"> </w:t>
-                            </w:r>
-                            <w:proofErr w:type="spellStart"/>
-                            <w:r>
-                              <w:rPr>
-                                <w:rFonts w:asciiTheme="majorHAnsi" w:hAnsiTheme="majorHAnsi"/>
-                              </w:rPr>
-                              <w:t>окръжност</w:t>
-                            </w:r>
-                            <w:proofErr w:type="spellEnd"/>
                           </w:p>
                           <w:p>
                             <w:pPr>
@@ -191,13 +161,11 @@
         </w:tabs>
         <w:jc w:val="right"/>
         <w:rPr>
-          <w:sz w:val="24"/>
-          <w:lang w:val="bg-BG"/>
-        </w:rPr>
-      </w:pPr>
-      <w:r>
-        <w:rPr>
-          <w:sz w:val="24"/>
+          <w:lang w:val="bg-BG"/>
+        </w:rPr>
+      </w:pPr>
+      <w:r>
+        <w:rPr>
           <w:lang w:val="bg-BG"/>
         </w:rPr>
         <w:t>Изготвили: Калин Маринов, 81051</w:t>
@@ -210,13 +178,11 @@
         </w:tabs>
         <w:jc w:val="right"/>
         <w:rPr>
-          <w:sz w:val="24"/>
-          <w:lang w:val="bg-BG"/>
-        </w:rPr>
-      </w:pPr>
-      <w:r>
-        <w:rPr>
-          <w:sz w:val="24"/>
+          <w:lang w:val="bg-BG"/>
+        </w:rPr>
+      </w:pPr>
+      <w:r>
+        <w:rPr>
           <w:lang w:val="bg-BG"/>
         </w:rPr>
         <w:t>Кристиана Неделчева, 81052</w:t>
@@ -229,7 +195,6 @@
         </w:tabs>
         <w:jc w:val="right"/>
         <w:rPr>
-          <w:sz w:val="24"/>
           <w:lang w:val="bg-BG"/>
         </w:rPr>
       </w:pPr>
@@ -241,13 +206,11 @@
         </w:tabs>
         <w:jc w:val="right"/>
         <w:rPr>
-          <w:sz w:val="24"/>
-          <w:lang w:val="bg-BG"/>
-        </w:rPr>
-      </w:pPr>
-      <w:r>
-        <w:rPr>
-          <w:sz w:val="24"/>
+          <w:lang w:val="bg-BG"/>
+        </w:rPr>
+      </w:pPr>
+      <w:r>
+        <w:rPr>
           <w:lang w:val="bg-BG"/>
         </w:rPr>
         <w:t>Проверил: ……………………………………………………….</w:t>
@@ -260,15 +223,11 @@
         </w:tabs>
         <w:jc w:val="right"/>
         <w:rPr>
-          <w:sz w:val="24"/>
-          <w:lang w:val="bg-BG"/>
-        </w:rPr>
-      </w:pPr>
-      <w:bookmarkStart w:id="5" w:name="_GoBack"/>
-      <w:bookmarkEnd w:id="5"/>
-      <w:r>
-        <w:rPr>
-          <w:sz w:val="24"/>
+          <w:lang w:val="bg-BG"/>
+        </w:rPr>
+      </w:pPr>
+      <w:r>
+        <w:rPr>
           <w:lang w:val="bg-BG"/>
         </w:rPr>
         <w:t>/ас. Христо Христов/</w:t>
@@ -297,11 +256,11 @@
         </w:rPr>
         <w:t>Условия на задачата</w:t>
       </w:r>
-      <w:bookmarkStart w:id="6" w:name="_Toc318188228"/>
-      <w:bookmarkStart w:id="7" w:name="_Toc318188328"/>
-      <w:bookmarkStart w:id="8" w:name="_Toc318189313"/>
-      <w:bookmarkStart w:id="9" w:name="_Toc321147012"/>
-      <w:bookmarkStart w:id="10" w:name="_Toc321147150"/>
+      <w:bookmarkStart w:id="5" w:name="_Toc318188228"/>
+      <w:bookmarkStart w:id="6" w:name="_Toc318188328"/>
+      <w:bookmarkStart w:id="7" w:name="_Toc318189313"/>
+      <w:bookmarkStart w:id="8" w:name="_Toc321147012"/>
+      <w:bookmarkStart w:id="9" w:name="_Toc321147150"/>
     </w:p>
     <w:p>
       <w:pPr>
@@ -312,794 +271,48 @@
           <w:sz w:val="22"/>
         </w:rPr>
       </w:pPr>
-      <w:proofErr w:type="spellStart"/>
       <w:r>
         <w:rPr>
           <w:rFonts w:eastAsia="Constantia"/>
           <w:color w:val="595959"/>
           <w:sz w:val="22"/>
         </w:rPr>
-        <w:t>Разглеждаме</w:t>
-      </w:r>
-      <w:proofErr w:type="spellEnd"/>
+        <w:t>Разглеждаме множество  от  точки  в  равнината.  Точките имат  целочислени  координати  в</w:t>
+      </w:r>
       <w:r>
         <w:rPr>
           <w:rFonts w:eastAsia="Constantia"/>
           <w:color w:val="595959"/>
           <w:sz w:val="22"/>
+          <w:lang w:val="bg-BG"/>
         </w:rPr>
         <w:t xml:space="preserve"> </w:t>
       </w:r>
-      <w:proofErr w:type="spellStart"/>
-      <w:proofErr w:type="gramStart"/>
       <w:r>
         <w:rPr>
           <w:rFonts w:eastAsia="Constantia"/>
           <w:color w:val="595959"/>
           <w:sz w:val="22"/>
         </w:rPr>
-        <w:t>множество</w:t>
-      </w:r>
-      <w:proofErr w:type="spellEnd"/>
-      <w:r>
+        <w:t xml:space="preserve">интервала  [0,  47483647].  Съществуват безброй много окръжности  в  равнината, съдържащи това множество от точки. </w:t>
+      </w:r>
+    </w:p>
+    <w:p>
+      <w:pPr>
+        <w:pStyle w:val="Heading1"/>
         <w:rPr>
           <w:rFonts w:eastAsia="Constantia"/>
           <w:color w:val="595959"/>
           <w:sz w:val="22"/>
         </w:rPr>
-        <w:t xml:space="preserve">  </w:t>
-      </w:r>
-      <w:proofErr w:type="spellStart"/>
+      </w:pPr>
       <w:r>
         <w:rPr>
           <w:rFonts w:eastAsia="Constantia"/>
           <w:color w:val="595959"/>
           <w:sz w:val="22"/>
         </w:rPr>
-        <w:t>от</w:t>
-      </w:r>
-      <w:proofErr w:type="spellEnd"/>
-      <w:proofErr w:type="gramEnd"/>
-      <w:r>
-        <w:rPr>
-          <w:rFonts w:eastAsia="Constantia"/>
-          <w:color w:val="595959"/>
-          <w:sz w:val="22"/>
-        </w:rPr>
-        <w:t xml:space="preserve">  </w:t>
-      </w:r>
-      <w:proofErr w:type="spellStart"/>
-      <w:r>
-        <w:rPr>
-          <w:rFonts w:eastAsia="Constantia"/>
-          <w:color w:val="595959"/>
-          <w:sz w:val="22"/>
-        </w:rPr>
-        <w:t>точки</w:t>
-      </w:r>
-      <w:proofErr w:type="spellEnd"/>
-      <w:r>
-        <w:rPr>
-          <w:rFonts w:eastAsia="Constantia"/>
-          <w:color w:val="595959"/>
-          <w:sz w:val="22"/>
-        </w:rPr>
-        <w:t xml:space="preserve">  в  </w:t>
-      </w:r>
-      <w:proofErr w:type="spellStart"/>
-      <w:r>
-        <w:rPr>
-          <w:rFonts w:eastAsia="Constantia"/>
-          <w:color w:val="595959"/>
-          <w:sz w:val="22"/>
-        </w:rPr>
-        <w:t>равнината</w:t>
-      </w:r>
-      <w:proofErr w:type="spellEnd"/>
-      <w:r>
-        <w:rPr>
-          <w:rFonts w:eastAsia="Constantia"/>
-          <w:color w:val="595959"/>
-          <w:sz w:val="22"/>
-        </w:rPr>
-        <w:t xml:space="preserve">.  </w:t>
-      </w:r>
-      <w:proofErr w:type="spellStart"/>
-      <w:r>
-        <w:rPr>
-          <w:rFonts w:eastAsia="Constantia"/>
-          <w:color w:val="595959"/>
-          <w:sz w:val="22"/>
-        </w:rPr>
-        <w:t>Точките</w:t>
-      </w:r>
-      <w:proofErr w:type="spellEnd"/>
-      <w:r>
-        <w:rPr>
-          <w:rFonts w:eastAsia="Constantia"/>
-          <w:color w:val="595959"/>
-          <w:sz w:val="22"/>
-        </w:rPr>
-        <w:t xml:space="preserve"> </w:t>
-      </w:r>
-      <w:proofErr w:type="spellStart"/>
-      <w:proofErr w:type="gramStart"/>
-      <w:r>
-        <w:rPr>
-          <w:rFonts w:eastAsia="Constantia"/>
-          <w:color w:val="595959"/>
-          <w:sz w:val="22"/>
-        </w:rPr>
-        <w:t>имат</w:t>
-      </w:r>
-      <w:proofErr w:type="spellEnd"/>
-      <w:r>
-        <w:rPr>
-          <w:rFonts w:eastAsia="Constantia"/>
-          <w:color w:val="595959"/>
-          <w:sz w:val="22"/>
-        </w:rPr>
-        <w:t xml:space="preserve">  </w:t>
-      </w:r>
-      <w:proofErr w:type="spellStart"/>
-      <w:r>
-        <w:rPr>
-          <w:rFonts w:eastAsia="Constantia"/>
-          <w:color w:val="595959"/>
-          <w:sz w:val="22"/>
-        </w:rPr>
-        <w:t>целочислени</w:t>
-      </w:r>
-      <w:proofErr w:type="spellEnd"/>
-      <w:proofErr w:type="gramEnd"/>
-      <w:r>
-        <w:rPr>
-          <w:rFonts w:eastAsia="Constantia"/>
-          <w:color w:val="595959"/>
-          <w:sz w:val="22"/>
-        </w:rPr>
-        <w:t xml:space="preserve">  </w:t>
-      </w:r>
-      <w:proofErr w:type="spellStart"/>
-      <w:r>
-        <w:rPr>
-          <w:rFonts w:eastAsia="Constantia"/>
-          <w:color w:val="595959"/>
-          <w:sz w:val="22"/>
-        </w:rPr>
-        <w:t>координати</w:t>
-      </w:r>
-      <w:proofErr w:type="spellEnd"/>
-      <w:r>
-        <w:rPr>
-          <w:rFonts w:eastAsia="Constantia"/>
-          <w:color w:val="595959"/>
-          <w:sz w:val="22"/>
-        </w:rPr>
-        <w:t xml:space="preserve">  в</w:t>
-      </w:r>
-      <w:r>
-        <w:rPr>
-          <w:rFonts w:eastAsia="Constantia"/>
-          <w:color w:val="595959"/>
-          <w:sz w:val="22"/>
-          <w:lang w:val="bg-BG"/>
-        </w:rPr>
-        <w:t xml:space="preserve"> </w:t>
-      </w:r>
-      <w:proofErr w:type="spellStart"/>
-      <w:r>
-        <w:rPr>
-          <w:rFonts w:eastAsia="Constantia"/>
-          <w:color w:val="595959"/>
-          <w:sz w:val="22"/>
-        </w:rPr>
-        <w:t>интервала</w:t>
-      </w:r>
-      <w:proofErr w:type="spellEnd"/>
-      <w:r>
-        <w:rPr>
-          <w:rFonts w:eastAsia="Constantia"/>
-          <w:color w:val="595959"/>
-          <w:sz w:val="22"/>
-        </w:rPr>
-        <w:t xml:space="preserve">  [0,  47483647].  </w:t>
-      </w:r>
-      <w:proofErr w:type="spellStart"/>
-      <w:r>
-        <w:rPr>
-          <w:rFonts w:eastAsia="Constantia"/>
-          <w:color w:val="595959"/>
-          <w:sz w:val="22"/>
-        </w:rPr>
-        <w:t>Съществуват</w:t>
-      </w:r>
-      <w:proofErr w:type="spellEnd"/>
-      <w:r>
-        <w:rPr>
-          <w:rFonts w:eastAsia="Constantia"/>
-          <w:color w:val="595959"/>
-          <w:sz w:val="22"/>
-        </w:rPr>
-        <w:t xml:space="preserve"> </w:t>
-      </w:r>
-      <w:proofErr w:type="spellStart"/>
-      <w:r>
-        <w:rPr>
-          <w:rFonts w:eastAsia="Constantia"/>
-          <w:color w:val="595959"/>
-          <w:sz w:val="22"/>
-        </w:rPr>
-        <w:t>безброй</w:t>
-      </w:r>
-      <w:proofErr w:type="spellEnd"/>
-      <w:r>
-        <w:rPr>
-          <w:rFonts w:eastAsia="Constantia"/>
-          <w:color w:val="595959"/>
-          <w:sz w:val="22"/>
-        </w:rPr>
-        <w:t xml:space="preserve"> </w:t>
-      </w:r>
-      <w:proofErr w:type="spellStart"/>
-      <w:r>
-        <w:rPr>
-          <w:rFonts w:eastAsia="Constantia"/>
-          <w:color w:val="595959"/>
-          <w:sz w:val="22"/>
-        </w:rPr>
-        <w:t>много</w:t>
-      </w:r>
-      <w:proofErr w:type="spellEnd"/>
-      <w:r>
-        <w:rPr>
-          <w:rFonts w:eastAsia="Constantia"/>
-          <w:color w:val="595959"/>
-          <w:sz w:val="22"/>
-        </w:rPr>
-        <w:t xml:space="preserve"> </w:t>
-      </w:r>
-      <w:proofErr w:type="spellStart"/>
-      <w:proofErr w:type="gramStart"/>
-      <w:r>
-        <w:rPr>
-          <w:rFonts w:eastAsia="Constantia"/>
-          <w:color w:val="595959"/>
-          <w:sz w:val="22"/>
-        </w:rPr>
-        <w:t>окръжности</w:t>
-      </w:r>
-      <w:proofErr w:type="spellEnd"/>
-      <w:r>
-        <w:rPr>
-          <w:rFonts w:eastAsia="Constantia"/>
-          <w:color w:val="595959"/>
-          <w:sz w:val="22"/>
-        </w:rPr>
-        <w:t xml:space="preserve">  в</w:t>
-      </w:r>
-      <w:proofErr w:type="gramEnd"/>
-      <w:r>
-        <w:rPr>
-          <w:rFonts w:eastAsia="Constantia"/>
-          <w:color w:val="595959"/>
-          <w:sz w:val="22"/>
-        </w:rPr>
-        <w:t xml:space="preserve">  </w:t>
-      </w:r>
-      <w:proofErr w:type="spellStart"/>
-      <w:r>
-        <w:rPr>
-          <w:rFonts w:eastAsia="Constantia"/>
-          <w:color w:val="595959"/>
-          <w:sz w:val="22"/>
-        </w:rPr>
-        <w:t>равнината</w:t>
-      </w:r>
-      <w:proofErr w:type="spellEnd"/>
-      <w:r>
-        <w:rPr>
-          <w:rFonts w:eastAsia="Constantia"/>
-          <w:color w:val="595959"/>
-          <w:sz w:val="22"/>
-        </w:rPr>
-        <w:t xml:space="preserve">, </w:t>
-      </w:r>
-      <w:proofErr w:type="spellStart"/>
-      <w:r>
-        <w:rPr>
-          <w:rFonts w:eastAsia="Constantia"/>
-          <w:color w:val="595959"/>
-          <w:sz w:val="22"/>
-        </w:rPr>
-        <w:t>съдържащи</w:t>
-      </w:r>
-      <w:proofErr w:type="spellEnd"/>
-      <w:r>
-        <w:rPr>
-          <w:rFonts w:eastAsia="Constantia"/>
-          <w:color w:val="595959"/>
-          <w:sz w:val="22"/>
-        </w:rPr>
-        <w:t xml:space="preserve"> </w:t>
-      </w:r>
-      <w:proofErr w:type="spellStart"/>
-      <w:r>
-        <w:rPr>
-          <w:rFonts w:eastAsia="Constantia"/>
-          <w:color w:val="595959"/>
-          <w:sz w:val="22"/>
-        </w:rPr>
-        <w:t>това</w:t>
-      </w:r>
-      <w:proofErr w:type="spellEnd"/>
-      <w:r>
-        <w:rPr>
-          <w:rFonts w:eastAsia="Constantia"/>
-          <w:color w:val="595959"/>
-          <w:sz w:val="22"/>
-        </w:rPr>
-        <w:t xml:space="preserve"> </w:t>
-      </w:r>
-      <w:proofErr w:type="spellStart"/>
-      <w:r>
-        <w:rPr>
-          <w:rFonts w:eastAsia="Constantia"/>
-          <w:color w:val="595959"/>
-          <w:sz w:val="22"/>
-        </w:rPr>
-        <w:t>множество</w:t>
-      </w:r>
-      <w:proofErr w:type="spellEnd"/>
-      <w:r>
-        <w:rPr>
-          <w:rFonts w:eastAsia="Constantia"/>
-          <w:color w:val="595959"/>
-          <w:sz w:val="22"/>
-        </w:rPr>
-        <w:t xml:space="preserve"> </w:t>
-      </w:r>
-      <w:proofErr w:type="spellStart"/>
-      <w:r>
-        <w:rPr>
-          <w:rFonts w:eastAsia="Constantia"/>
-          <w:color w:val="595959"/>
-          <w:sz w:val="22"/>
-        </w:rPr>
-        <w:t>от</w:t>
-      </w:r>
-      <w:proofErr w:type="spellEnd"/>
-      <w:r>
-        <w:rPr>
-          <w:rFonts w:eastAsia="Constantia"/>
-          <w:color w:val="595959"/>
-          <w:sz w:val="22"/>
-        </w:rPr>
-        <w:t xml:space="preserve"> </w:t>
-      </w:r>
-      <w:proofErr w:type="spellStart"/>
-      <w:r>
-        <w:rPr>
-          <w:rFonts w:eastAsia="Constantia"/>
-          <w:color w:val="595959"/>
-          <w:sz w:val="22"/>
-        </w:rPr>
-        <w:t>точки</w:t>
-      </w:r>
-      <w:proofErr w:type="spellEnd"/>
-      <w:r>
-        <w:rPr>
-          <w:rFonts w:eastAsia="Constantia"/>
-          <w:color w:val="595959"/>
-          <w:sz w:val="22"/>
-        </w:rPr>
-        <w:t xml:space="preserve">. </w:t>
-      </w:r>
-    </w:p>
-    <w:p>
-      <w:pPr>
-        <w:pStyle w:val="Heading1"/>
-        <w:rPr>
-          <w:rFonts w:eastAsia="Constantia"/>
-          <w:color w:val="595959"/>
-          <w:sz w:val="22"/>
-        </w:rPr>
-      </w:pPr>
-      <w:proofErr w:type="spellStart"/>
-      <w:r>
-        <w:rPr>
-          <w:rFonts w:eastAsia="Constantia"/>
-          <w:color w:val="595959"/>
-          <w:sz w:val="22"/>
-        </w:rPr>
-        <w:t>Вашата</w:t>
-      </w:r>
-      <w:proofErr w:type="spellEnd"/>
-      <w:r>
-        <w:rPr>
-          <w:rFonts w:eastAsia="Constantia"/>
-          <w:color w:val="595959"/>
-          <w:sz w:val="22"/>
-        </w:rPr>
-        <w:t xml:space="preserve"> </w:t>
-      </w:r>
-      <w:proofErr w:type="spellStart"/>
-      <w:r>
-        <w:rPr>
-          <w:rFonts w:eastAsia="Constantia"/>
-          <w:color w:val="595959"/>
-          <w:sz w:val="22"/>
-        </w:rPr>
-        <w:t>задача</w:t>
-      </w:r>
-      <w:proofErr w:type="spellEnd"/>
-      <w:r>
-        <w:rPr>
-          <w:rFonts w:eastAsia="Constantia"/>
-          <w:color w:val="595959"/>
-          <w:sz w:val="22"/>
-        </w:rPr>
-        <w:t xml:space="preserve"> е </w:t>
-      </w:r>
-      <w:proofErr w:type="spellStart"/>
-      <w:r>
-        <w:rPr>
-          <w:rFonts w:eastAsia="Constantia"/>
-          <w:color w:val="595959"/>
-          <w:sz w:val="22"/>
-        </w:rPr>
-        <w:t>да</w:t>
-      </w:r>
-      <w:proofErr w:type="spellEnd"/>
-      <w:r>
-        <w:rPr>
-          <w:rFonts w:eastAsia="Constantia"/>
-          <w:color w:val="595959"/>
-          <w:sz w:val="22"/>
-        </w:rPr>
-        <w:t xml:space="preserve"> </w:t>
-      </w:r>
-      <w:proofErr w:type="spellStart"/>
-      <w:r>
-        <w:rPr>
-          <w:rFonts w:eastAsia="Constantia"/>
-          <w:color w:val="595959"/>
-          <w:sz w:val="22"/>
-        </w:rPr>
-        <w:t>напишете</w:t>
-      </w:r>
-      <w:proofErr w:type="spellEnd"/>
-      <w:r>
-        <w:rPr>
-          <w:rFonts w:eastAsia="Constantia"/>
-          <w:color w:val="595959"/>
-          <w:sz w:val="22"/>
-        </w:rPr>
-        <w:t xml:space="preserve"> </w:t>
-      </w:r>
-      <w:proofErr w:type="spellStart"/>
-      <w:r>
-        <w:rPr>
-          <w:rFonts w:eastAsia="Constantia"/>
-          <w:color w:val="595959"/>
-          <w:sz w:val="22"/>
-        </w:rPr>
-        <w:t>програма</w:t>
-      </w:r>
-      <w:proofErr w:type="spellEnd"/>
-      <w:r>
-        <w:rPr>
-          <w:rFonts w:eastAsia="Constantia"/>
-          <w:color w:val="595959"/>
-          <w:sz w:val="22"/>
-        </w:rPr>
-        <w:t xml:space="preserve"> </w:t>
-      </w:r>
-      <w:proofErr w:type="spellStart"/>
-      <w:r>
-        <w:rPr>
-          <w:rFonts w:eastAsia="Constantia"/>
-          <w:color w:val="595959"/>
-          <w:sz w:val="22"/>
-        </w:rPr>
-        <w:t>намираща</w:t>
-      </w:r>
-      <w:proofErr w:type="spellEnd"/>
-      <w:r>
-        <w:rPr>
-          <w:rFonts w:eastAsia="Constantia"/>
-          <w:color w:val="595959"/>
-          <w:sz w:val="22"/>
-        </w:rPr>
-        <w:t xml:space="preserve"> </w:t>
-      </w:r>
-      <w:proofErr w:type="spellStart"/>
-      <w:r>
-        <w:rPr>
-          <w:rFonts w:eastAsia="Constantia"/>
-          <w:color w:val="595959"/>
-          <w:sz w:val="22"/>
-        </w:rPr>
-        <w:t>минималната</w:t>
-      </w:r>
-      <w:proofErr w:type="spellEnd"/>
-      <w:r>
-        <w:rPr>
-          <w:rFonts w:eastAsia="Constantia"/>
-          <w:color w:val="595959"/>
-          <w:sz w:val="22"/>
-        </w:rPr>
-        <w:t xml:space="preserve">, </w:t>
-      </w:r>
-      <w:proofErr w:type="spellStart"/>
-      <w:r>
-        <w:rPr>
-          <w:rFonts w:eastAsia="Constantia"/>
-          <w:color w:val="595959"/>
-          <w:sz w:val="22"/>
-        </w:rPr>
-        <w:t>описана</w:t>
-      </w:r>
-      <w:proofErr w:type="spellEnd"/>
-      <w:r>
-        <w:rPr>
-          <w:rFonts w:eastAsia="Constantia"/>
-          <w:color w:val="595959"/>
-          <w:sz w:val="22"/>
-        </w:rPr>
-        <w:t xml:space="preserve"> </w:t>
-      </w:r>
-      <w:proofErr w:type="spellStart"/>
-      <w:r>
-        <w:rPr>
-          <w:rFonts w:eastAsia="Constantia"/>
-          <w:color w:val="595959"/>
-          <w:sz w:val="22"/>
-        </w:rPr>
-        <w:t>около</w:t>
-      </w:r>
-      <w:proofErr w:type="spellEnd"/>
-      <w:r>
-        <w:rPr>
-          <w:rFonts w:eastAsia="Constantia"/>
-          <w:color w:val="595959"/>
-          <w:sz w:val="22"/>
-        </w:rPr>
-        <w:t xml:space="preserve"> </w:t>
-      </w:r>
-      <w:proofErr w:type="spellStart"/>
-      <w:r>
-        <w:rPr>
-          <w:rFonts w:eastAsia="Constantia"/>
-          <w:color w:val="595959"/>
-          <w:sz w:val="22"/>
-        </w:rPr>
-        <w:t>множеството</w:t>
-      </w:r>
-      <w:proofErr w:type="spellEnd"/>
-      <w:r>
-        <w:rPr>
-          <w:rFonts w:eastAsia="Constantia"/>
-          <w:color w:val="595959"/>
-          <w:sz w:val="22"/>
-        </w:rPr>
-        <w:t xml:space="preserve"> </w:t>
-      </w:r>
-      <w:proofErr w:type="spellStart"/>
-      <w:r>
-        <w:rPr>
-          <w:rFonts w:eastAsia="Constantia"/>
-          <w:color w:val="595959"/>
-          <w:sz w:val="22"/>
-        </w:rPr>
-        <w:t>от</w:t>
-      </w:r>
-      <w:proofErr w:type="spellEnd"/>
-      <w:r>
-        <w:rPr>
-          <w:rFonts w:eastAsia="Constantia"/>
-          <w:color w:val="595959"/>
-          <w:sz w:val="22"/>
-        </w:rPr>
-        <w:t xml:space="preserve"> </w:t>
-      </w:r>
-      <w:proofErr w:type="spellStart"/>
-      <w:r>
-        <w:rPr>
-          <w:rFonts w:eastAsia="Constantia"/>
-          <w:color w:val="595959"/>
-          <w:sz w:val="22"/>
-        </w:rPr>
-        <w:t>точки</w:t>
-      </w:r>
-      <w:proofErr w:type="spellEnd"/>
-      <w:r>
-        <w:rPr>
-          <w:rFonts w:eastAsia="Constantia"/>
-          <w:color w:val="595959"/>
-          <w:sz w:val="22"/>
-        </w:rPr>
-        <w:t xml:space="preserve"> </w:t>
-      </w:r>
-      <w:proofErr w:type="spellStart"/>
-      <w:r>
-        <w:rPr>
-          <w:rFonts w:eastAsia="Constantia"/>
-          <w:color w:val="595959"/>
-          <w:sz w:val="22"/>
-        </w:rPr>
-        <w:t>окръжност</w:t>
-      </w:r>
-      <w:proofErr w:type="spellEnd"/>
-      <w:r>
-        <w:rPr>
-          <w:rFonts w:eastAsia="Constantia"/>
-          <w:color w:val="595959"/>
-          <w:sz w:val="22"/>
-        </w:rPr>
-        <w:t xml:space="preserve">. </w:t>
-      </w:r>
-      <w:proofErr w:type="spellStart"/>
-      <w:r>
-        <w:rPr>
-          <w:rFonts w:eastAsia="Constantia"/>
-          <w:color w:val="595959"/>
-          <w:sz w:val="22"/>
-        </w:rPr>
-        <w:t>Програмата</w:t>
-      </w:r>
-      <w:proofErr w:type="spellEnd"/>
-      <w:r>
-        <w:rPr>
-          <w:rFonts w:eastAsia="Constantia"/>
-          <w:color w:val="595959"/>
-          <w:sz w:val="22"/>
-        </w:rPr>
-        <w:t xml:space="preserve"> </w:t>
-      </w:r>
-      <w:proofErr w:type="spellStart"/>
-      <w:r>
-        <w:rPr>
-          <w:rFonts w:eastAsia="Constantia"/>
-          <w:color w:val="595959"/>
-          <w:sz w:val="22"/>
-        </w:rPr>
-        <w:t>намира</w:t>
-      </w:r>
-      <w:proofErr w:type="spellEnd"/>
-      <w:r>
-        <w:rPr>
-          <w:rFonts w:eastAsia="Constantia"/>
-          <w:color w:val="595959"/>
-          <w:sz w:val="22"/>
-        </w:rPr>
-        <w:t xml:space="preserve"> </w:t>
-      </w:r>
-      <w:proofErr w:type="spellStart"/>
-      <w:r>
-        <w:rPr>
-          <w:rFonts w:eastAsia="Constantia"/>
-          <w:color w:val="595959"/>
-          <w:sz w:val="22"/>
-        </w:rPr>
-        <w:t>минималната</w:t>
-      </w:r>
-      <w:proofErr w:type="spellEnd"/>
-      <w:r>
-        <w:rPr>
-          <w:rFonts w:eastAsia="Constantia"/>
-          <w:color w:val="595959"/>
-          <w:sz w:val="22"/>
-        </w:rPr>
-        <w:t xml:space="preserve"> </w:t>
-      </w:r>
-      <w:proofErr w:type="spellStart"/>
-      <w:r>
-        <w:rPr>
-          <w:rFonts w:eastAsia="Constantia"/>
-          <w:color w:val="595959"/>
-          <w:sz w:val="22"/>
-        </w:rPr>
-        <w:t>описана</w:t>
-      </w:r>
-      <w:proofErr w:type="spellEnd"/>
-      <w:r>
-        <w:rPr>
-          <w:rFonts w:eastAsia="Constantia"/>
-          <w:color w:val="595959"/>
-          <w:sz w:val="22"/>
-        </w:rPr>
-        <w:t xml:space="preserve"> </w:t>
-      </w:r>
-      <w:proofErr w:type="spellStart"/>
-      <w:r>
-        <w:rPr>
-          <w:rFonts w:eastAsia="Constantia"/>
-          <w:color w:val="595959"/>
-          <w:sz w:val="22"/>
-        </w:rPr>
-        <w:t>окръжност</w:t>
-      </w:r>
-      <w:proofErr w:type="spellEnd"/>
-      <w:r>
-        <w:rPr>
-          <w:rFonts w:eastAsia="Constantia"/>
-          <w:color w:val="595959"/>
-          <w:sz w:val="22"/>
-        </w:rPr>
-        <w:t xml:space="preserve"> </w:t>
-      </w:r>
-      <w:proofErr w:type="spellStart"/>
-      <w:r>
-        <w:rPr>
-          <w:rFonts w:eastAsia="Constantia"/>
-          <w:color w:val="595959"/>
-          <w:sz w:val="22"/>
-        </w:rPr>
-        <w:t>използвайки</w:t>
-      </w:r>
-      <w:proofErr w:type="spellEnd"/>
-      <w:r>
-        <w:rPr>
-          <w:rFonts w:eastAsia="Constantia"/>
-          <w:color w:val="595959"/>
-          <w:sz w:val="22"/>
-        </w:rPr>
-        <w:t xml:space="preserve"> </w:t>
-      </w:r>
-      <w:proofErr w:type="spellStart"/>
-      <w:r>
-        <w:rPr>
-          <w:rFonts w:eastAsia="Constantia"/>
-          <w:color w:val="595959"/>
-          <w:sz w:val="22"/>
-        </w:rPr>
-        <w:t>паралелни</w:t>
-      </w:r>
-      <w:proofErr w:type="spellEnd"/>
-      <w:r>
-        <w:rPr>
-          <w:rFonts w:eastAsia="Constantia"/>
-          <w:color w:val="595959"/>
-          <w:sz w:val="22"/>
-        </w:rPr>
-        <w:t xml:space="preserve"> </w:t>
-      </w:r>
-      <w:proofErr w:type="spellStart"/>
-      <w:r>
-        <w:rPr>
-          <w:rFonts w:eastAsia="Constantia"/>
-          <w:color w:val="595959"/>
-          <w:sz w:val="22"/>
-        </w:rPr>
-        <w:t>процеси</w:t>
-      </w:r>
-      <w:proofErr w:type="spellEnd"/>
-      <w:r>
-        <w:rPr>
-          <w:rFonts w:eastAsia="Constantia"/>
-          <w:color w:val="595959"/>
-          <w:sz w:val="22"/>
-        </w:rPr>
-        <w:t xml:space="preserve"> (</w:t>
-      </w:r>
-      <w:proofErr w:type="spellStart"/>
-      <w:r>
-        <w:rPr>
-          <w:rFonts w:eastAsia="Constantia"/>
-          <w:color w:val="595959"/>
-          <w:sz w:val="22"/>
-        </w:rPr>
-        <w:t>нишки</w:t>
-      </w:r>
-      <w:proofErr w:type="spellEnd"/>
-      <w:r>
-        <w:rPr>
-          <w:rFonts w:eastAsia="Constantia"/>
-          <w:color w:val="595959"/>
-          <w:sz w:val="22"/>
-        </w:rPr>
-        <w:t>).</w:t>
+        <w:t>Вашата задача е да напишете програма намираща минималната, описана около множеството от точки окръжност. Програмата намира минималната описана окръжност използвайки паралелни процеси (нишки).</w:t>
       </w:r>
     </w:p>
     <w:p>
@@ -1138,7 +351,22 @@
         <w:rPr>
           <w:lang w:val="bg-BG"/>
         </w:rPr>
-        <w:t>Минималната окръжност минава през 2 или 3 точки</w:t>
+        <w:t xml:space="preserve">Съществува единствена </w:t>
+      </w:r>
+      <w:r>
+        <w:t>м</w:t>
+      </w:r>
+      <w:r>
+        <w:t>инимална описана</w:t>
+      </w:r>
+      <w:r>
+        <w:t xml:space="preserve"> окръжност</w:t>
+      </w:r>
+      <w:r>
+        <w:rPr>
+          <w:lang w:val="bg-BG"/>
+        </w:rPr>
+        <w:t xml:space="preserve"> за дадено множество от точки</w:t>
       </w:r>
     </w:p>
     <w:p>
@@ -1156,7 +384,49 @@
         <w:rPr>
           <w:lang w:val="bg-BG"/>
         </w:rPr>
-        <w:t>При окръжност през две точки, се избира окръжността с диаметър равен на разстоянието между точките</w:t>
+        <w:t>Мин</w:t>
+      </w:r>
+      <w:r>
+        <w:rPr>
+          <w:lang w:val="bg-BG"/>
+        </w:rPr>
+        <w:t>ималната окръжност</w:t>
+      </w:r>
+      <w:r>
+        <w:rPr>
+          <w:lang w:val="bg-BG"/>
+        </w:rPr>
+        <w:t xml:space="preserve"> винаги</w:t>
+      </w:r>
+      <w:r>
+        <w:rPr>
+          <w:lang w:val="bg-BG"/>
+        </w:rPr>
+        <w:t xml:space="preserve"> минава през две или три</w:t>
+      </w:r>
+      <w:r>
+        <w:rPr>
+          <w:lang w:val="bg-BG"/>
+        </w:rPr>
+        <w:t xml:space="preserve"> точки</w:t>
+      </w:r>
+    </w:p>
+    <w:p>
+      <w:pPr>
+        <w:pStyle w:val="ListParagraph"/>
+        <w:numPr>
+          <w:ilvl w:val="1"/>
+          <w:numId w:val="5"/>
+        </w:numPr>
+        <w:rPr>
+          <w:lang w:val="bg-BG"/>
+        </w:rPr>
+      </w:pPr>
+      <w:r>
+        <w:rPr>
+          <w:lang w:val="bg-BG"/>
+        </w:rPr>
+        <w:t>В противен случай би съществувала друга покриваща окръжност с по-малък радиус</w:t>
       </w:r>
     </w:p>
     <w:p>
@@ -1174,306 +444,512 @@
         <w:rPr>
           <w:lang w:val="bg-BG"/>
         </w:rPr>
-        <w:t>При намерена окръжност през 2 точки, съдържаща всички останали точки – тя е минимална.</w:t>
+        <w:t>При</w:t>
+      </w:r>
+      <w:r>
+        <w:rPr>
+          <w:lang w:val="bg-BG"/>
+        </w:rPr>
+        <w:t xml:space="preserve"> минимална</w:t>
+      </w:r>
+      <w:r>
+        <w:rPr>
+          <w:lang w:val="bg-BG"/>
+        </w:rPr>
+        <w:t xml:space="preserve"> окръжност инцидентна на</w:t>
+      </w:r>
+      <w:r>
+        <w:rPr>
+          <w:lang w:val="bg-BG"/>
+        </w:rPr>
+        <w:t xml:space="preserve"> две </w:t>
+      </w:r>
+      <w:r>
+        <w:rPr>
+          <w:lang w:val="bg-BG"/>
+        </w:rPr>
+        <w:t>точки, тя има</w:t>
+      </w:r>
+      <w:r>
+        <w:rPr>
+          <w:lang w:val="bg-BG"/>
+        </w:rPr>
+        <w:t xml:space="preserve"> диаметър равен на разстоянието между точките</w:t>
       </w:r>
     </w:p>
     <w:p>
       <w:pPr>
-        <w:pStyle w:val="Heading2"/>
-        <w:rPr>
-          <w:rFonts w:eastAsia="Constantia"/>
-          <w:lang w:val="bg-BG"/>
-        </w:rPr>
-      </w:pPr>
-      <w:r>
-        <w:rPr>
-          <w:rFonts w:eastAsia="Constantia"/>
-          <w:lang w:val="bg-BG"/>
-        </w:rPr>
-        <w:t>Инкрементално решение–</w:t>
-      </w:r>
-      <w:r>
-        <w:rPr>
-          <w:rFonts w:eastAsia="Constantia"/>
-          <w:lang w:val="bg-BG"/>
-        </w:rPr>
-        <w:t xml:space="preserve"> иНДУКЦИЯ</w:t>
+        <w:pStyle w:val="ListParagraph"/>
+        <w:numPr>
+          <w:ilvl w:val="0"/>
+          <w:numId w:val="5"/>
+        </w:numPr>
+        <w:rPr>
+          <w:lang w:val="bg-BG"/>
+        </w:rPr>
+      </w:pPr>
+      <w:r>
+        <w:rPr>
+          <w:lang w:val="bg-BG"/>
+        </w:rPr>
+        <w:t>Когато окръжност</w:t>
+      </w:r>
+      <w:r>
+        <w:rPr>
+          <w:lang w:val="bg-BG"/>
+        </w:rPr>
+        <w:t>та</w:t>
+      </w:r>
+      <w:r>
+        <w:rPr>
+          <w:lang w:val="bg-BG"/>
+        </w:rPr>
+        <w:t xml:space="preserve"> е дефинирана от три точки – тя представлява окръжността описана около триъгълника формиран от трите точки</w:t>
       </w:r>
     </w:p>
     <w:p>
       <w:pPr>
-        <w:rPr>
-          <w:lang w:val="bg-BG"/>
-        </w:rPr>
-      </w:pPr>
-      <w:r>
-        <w:rPr>
-          <w:lang w:val="bg-BG"/>
-        </w:rPr>
-        <w:t>Ще използваме итеративен подход, като на</w:t>
-      </w:r>
-      <w:r>
+        <w:pStyle w:val="ListParagraph"/>
+        <w:numPr>
+          <w:ilvl w:val="0"/>
+          <w:numId w:val="5"/>
+        </w:numPr>
+        <w:rPr>
+          <w:lang w:val="bg-BG"/>
+        </w:rPr>
+      </w:pPr>
+      <w:r>
+        <w:rPr>
+          <w:lang w:val="bg-BG"/>
+        </w:rPr>
+        <w:t>За всяка</w:t>
+      </w:r>
+      <w:r>
+        <w:rPr>
+          <w:lang w:val="bg-BG"/>
+        </w:rPr>
+        <w:t xml:space="preserve"> намерена окръжност през две</w:t>
+      </w:r>
+      <w:r>
+        <w:rPr>
+          <w:lang w:val="bg-BG"/>
+        </w:rPr>
+        <w:t xml:space="preserve"> точки, съдържаща всички останали</w:t>
+      </w:r>
+      <w:r>
+        <w:rPr>
+          <w:lang w:val="bg-BG"/>
+        </w:rPr>
         <w:t xml:space="preserve"> </w:t>
       </w:r>
-      <w:proofErr w:type="spellStart"/>
-      <w:r>
-        <w:t>i</w:t>
-      </w:r>
-      <w:proofErr w:type="spellEnd"/>
-      <w:r>
-        <w:rPr>
-          <w:lang w:val="bg-BG"/>
-        </w:rPr>
-        <w:t xml:space="preserve">-тата итерация ще намираме окръжността покриваща първите </w:t>
-      </w:r>
-      <w:proofErr w:type="spellStart"/>
-      <w:r>
-        <w:t>i</w:t>
-      </w:r>
-      <w:proofErr w:type="spellEnd"/>
-      <w:r>
-        <w:t xml:space="preserve"> </w:t>
-      </w:r>
-      <w:r>
-        <w:rPr>
-          <w:lang w:val="bg-BG"/>
-        </w:rPr>
-        <w:t>на брой точки.</w:t>
+      <w:r>
+        <w:rPr>
+          <w:lang w:val="bg-BG"/>
+        </w:rPr>
+        <w:t xml:space="preserve">– </w:t>
+      </w:r>
+      <w:r>
+        <w:rPr>
+          <w:lang w:val="bg-BG"/>
+        </w:rPr>
+        <w:t xml:space="preserve">твърдим че </w:t>
+      </w:r>
+      <w:r>
+        <w:rPr>
+          <w:lang w:val="bg-BG"/>
+        </w:rPr>
+        <w:t>тя е минимална.</w:t>
       </w:r>
     </w:p>
     <w:p>
-      <w:proofErr w:type="spellStart"/>
-      <w:r>
-        <w:t>Нека</w:t>
-      </w:r>
-      <w:proofErr w:type="spellEnd"/>
-      <w:r>
-        <w:t xml:space="preserve"> p</w:t>
-      </w:r>
-      <w:r>
-        <w:rPr>
-          <w:vertAlign w:val="subscript"/>
-        </w:rPr>
-        <w:t>1</w:t>
-      </w:r>
-      <w:r>
-        <w:t>… p</w:t>
-      </w:r>
-      <w:r>
-        <w:rPr>
-          <w:vertAlign w:val="subscript"/>
-        </w:rPr>
-        <w:t>i-1</w:t>
-      </w:r>
-      <w:r>
-        <w:t xml:space="preserve"> </w:t>
-      </w:r>
-      <w:r>
-        <w:rPr>
-          <w:lang w:val="bg-BG"/>
-        </w:rPr>
-        <w:t xml:space="preserve">са дадените точки в равнината в произволен ред. </w:t>
+      <w:pPr>
+        <w:pStyle w:val="ListParagraph"/>
+        <w:numPr>
+          <w:ilvl w:val="1"/>
+          <w:numId w:val="5"/>
+        </w:numPr>
+        <w:rPr>
+          <w:lang w:val="bg-BG"/>
+        </w:rPr>
+      </w:pPr>
+      <w:r>
+        <w:rPr>
+          <w:lang w:val="bg-BG"/>
+        </w:rPr>
+        <w:t>Н</w:t>
+      </w:r>
+      <w:r>
+        <w:t>икоя окръжност с радиус по-малък от намерената не може да съдържа двете точки</w:t>
       </w:r>
     </w:p>
     <w:p>
-      <w:proofErr w:type="spellStart"/>
-      <w:r>
-        <w:t>Ако</w:t>
-      </w:r>
-      <w:proofErr w:type="spellEnd"/>
-      <w:r>
-        <w:t xml:space="preserve"> </w:t>
-      </w:r>
-      <w:proofErr w:type="spellStart"/>
-      <w:r>
-        <w:t>знаем</w:t>
-      </w:r>
-      <w:proofErr w:type="spellEnd"/>
-      <w:r>
-        <w:t xml:space="preserve"> C</w:t>
-      </w:r>
-      <w:r>
-        <w:rPr>
-          <w:vertAlign w:val="subscript"/>
-        </w:rPr>
-        <w:t>j-1</w:t>
-      </w:r>
-      <w:r>
-        <w:t xml:space="preserve"> </w:t>
-      </w:r>
-      <w:r>
-        <w:rPr>
-          <w:lang w:val="bg-BG"/>
-        </w:rPr>
-        <w:t xml:space="preserve">и добавяме новата точка </w:t>
-      </w:r>
-      <w:proofErr w:type="spellStart"/>
-      <w:r>
-        <w:t>p</w:t>
-      </w:r>
-      <w:r>
-        <w:rPr>
-          <w:vertAlign w:val="subscript"/>
-        </w:rPr>
-        <w:t>j</w:t>
-      </w:r>
-      <w:proofErr w:type="spellEnd"/>
-      <w:r>
-        <w:t xml:space="preserve">, </w:t>
-      </w:r>
-      <w:r>
-        <w:rPr>
-          <w:lang w:val="bg-BG"/>
-        </w:rPr>
-        <w:t>търсим</w:t>
-      </w:r>
-      <w:r>
-        <w:t xml:space="preserve"> </w:t>
-      </w:r>
-      <w:proofErr w:type="spellStart"/>
-      <w:r>
-        <w:t>Cj</w:t>
-      </w:r>
-      <w:proofErr w:type="spellEnd"/>
-      <w:r>
-        <w:t xml:space="preserve"> </w:t>
-      </w:r>
-      <w:r>
-        <w:rPr>
-          <w:lang w:val="bg-BG"/>
-        </w:rPr>
-        <w:t xml:space="preserve">- най-малката описана окръжност за точките </w:t>
-      </w:r>
-      <w:r>
-        <w:t>p</w:t>
-      </w:r>
-      <w:r>
-        <w:rPr>
-          <w:vertAlign w:val="subscript"/>
-        </w:rPr>
-        <w:t>1</w:t>
-      </w:r>
-      <w:r>
-        <w:rPr>
-          <w:vertAlign w:val="subscript"/>
-        </w:rPr>
-        <w:t xml:space="preserve"> …</w:t>
-      </w:r>
-      <w:r>
-        <w:t xml:space="preserve"> </w:t>
-      </w:r>
-      <w:proofErr w:type="spellStart"/>
-      <w:r>
-        <w:t>p</w:t>
-      </w:r>
-      <w:r>
-        <w:rPr>
-          <w:vertAlign w:val="subscript"/>
-        </w:rPr>
-        <w:t>j</w:t>
-      </w:r>
-      <w:proofErr w:type="spellEnd"/>
+      <w:pPr>
+        <w:pStyle w:val="ListParagraph"/>
+        <w:numPr>
+          <w:ilvl w:val="1"/>
+          <w:numId w:val="5"/>
+        </w:numPr>
+        <w:rPr>
+          <w:lang w:val="bg-BG"/>
+        </w:rPr>
+      </w:pPr>
+      <w:r>
+        <w:rPr>
+          <w:lang w:val="bg-BG"/>
+        </w:rPr>
+        <w:t>Следователно при откриване такава окръжност можем да сме сигурни че тя е единственото решение.</w:t>
+      </w:r>
     </w:p>
     <w:p>
       <w:pPr>
-        <w:rPr>
-          <w:lang w:val="bg-BG"/>
-        </w:rPr>
-      </w:pPr>
-      <w:proofErr w:type="spellStart"/>
-      <w:r>
-        <w:t>Имаме</w:t>
-      </w:r>
-      <w:proofErr w:type="spellEnd"/>
-      <w:r>
-        <w:t xml:space="preserve"> </w:t>
-      </w:r>
-      <w:proofErr w:type="spellStart"/>
-      <w:r>
-        <w:t>следните</w:t>
-      </w:r>
-      <w:proofErr w:type="spellEnd"/>
-      <w:r>
-        <w:t xml:space="preserve"> </w:t>
-      </w:r>
-      <w:proofErr w:type="spellStart"/>
-      <w:r>
-        <w:t>две</w:t>
-      </w:r>
-      <w:proofErr w:type="spellEnd"/>
-      <w:r>
-        <w:t xml:space="preserve"> </w:t>
-      </w:r>
-      <w:proofErr w:type="spellStart"/>
-      <w:r>
-        <w:t>възможности</w:t>
-      </w:r>
-      <w:proofErr w:type="spellEnd"/>
-      <w:r>
-        <w:t xml:space="preserve"> </w:t>
-      </w:r>
-      <w:proofErr w:type="spellStart"/>
-      <w:r>
-        <w:t>за</w:t>
-      </w:r>
-      <w:proofErr w:type="spellEnd"/>
-      <w:r>
-        <w:t xml:space="preserve"> </w:t>
-      </w:r>
-      <w:proofErr w:type="spellStart"/>
-      <w:r>
-        <w:t>новата</w:t>
-      </w:r>
-      <w:proofErr w:type="spellEnd"/>
-      <w:r>
-        <w:t xml:space="preserve"> </w:t>
-      </w:r>
-      <w:proofErr w:type="spellStart"/>
-      <w:r>
-        <w:t>окръжност</w:t>
-      </w:r>
-      <w:proofErr w:type="spellEnd"/>
-      <w:r>
-        <w:t xml:space="preserve"> </w:t>
-      </w:r>
-      <w:proofErr w:type="spellStart"/>
-      <w:r>
-        <w:t>C</w:t>
-      </w:r>
-      <w:r>
-        <w:rPr>
-          <w:vertAlign w:val="subscript"/>
-        </w:rPr>
-        <w:t>j</w:t>
-      </w:r>
-      <w:proofErr w:type="spellEnd"/>
+        <w:pStyle w:val="Heading2"/>
+        <w:rPr>
+          <w:rFonts w:eastAsia="Constantia"/>
+          <w:lang w:val="bg-BG"/>
+        </w:rPr>
+      </w:pPr>
+      <w:r>
+        <w:rPr>
+          <w:rFonts w:eastAsia="Constantia"/>
+          <w:lang w:val="bg-BG"/>
+        </w:rPr>
+        <w:t>Инкрементално решение</w:t>
+      </w:r>
     </w:p>
     <w:p>
       <w:pPr>
         <w:rPr>
-          <w:lang w:val="bg-BG"/>
-        </w:rPr>
-      </w:pPr>
-      <w:r>
+          <w:szCs w:val="26"/>
+          <w:lang w:val="bg-BG"/>
+        </w:rPr>
+      </w:pPr>
+      <w:r>
+        <w:rPr>
+          <w:lang w:val="bg-BG"/>
+        </w:rPr>
+        <w:t>Ще използваме итеративен подход, като на</w:t>
+      </w:r>
+      <w:r>
+        <w:t xml:space="preserve"> K</w:t>
+      </w:r>
+      <w:r>
+        <w:rPr>
+          <w:lang w:val="bg-BG"/>
+        </w:rPr>
+        <w:t xml:space="preserve">-тата итерация ще намираме окръжността покриваща първите </w:t>
+      </w:r>
+      <w:r>
+        <w:t xml:space="preserve">K </w:t>
+      </w:r>
+      <w:r>
+        <w:rPr>
+          <w:lang w:val="bg-BG"/>
+        </w:rPr>
+        <w:t>на брой точки.</w:t>
+      </w:r>
+      <w:r>
+        <w:t xml:space="preserve"> Тази окръжност ще означим с </w:t>
+      </w:r>
+      <w:r>
+        <w:rPr>
+          <w:sz w:val="32"/>
+        </w:rPr>
+        <w:t>C</w:t>
+      </w:r>
+      <w:r>
+        <w:rPr>
+          <w:sz w:val="32"/>
+          <w:vertAlign w:val="subscript"/>
+        </w:rPr>
+        <w:t>k</w:t>
+      </w:r>
+      <w:r>
+        <w:rPr>
+          <w:sz w:val="32"/>
+          <w:vertAlign w:val="subscript"/>
+          <w:lang w:val="bg-BG"/>
+        </w:rPr>
+        <w:t>.</w:t>
+      </w:r>
+      <w:r>
+        <w:rPr>
+          <w:sz w:val="32"/>
+          <w:lang w:val="bg-BG"/>
+        </w:rPr>
         <w:t xml:space="preserve"> </w:t>
       </w:r>
       <w:r>
         <w:rPr>
-          <w:lang w:val="bg-BG"/>
-        </w:rPr>
-        <w:t xml:space="preserve">в зависимост от позицията на точката </w:t>
-      </w:r>
-      <w:proofErr w:type="spellStart"/>
-      <w:r>
-        <w:t>p</w:t>
-      </w:r>
-      <w:r>
-        <w:rPr>
-          <w:vertAlign w:val="subscript"/>
-        </w:rPr>
-        <w:t>j</w:t>
-      </w:r>
-      <w:proofErr w:type="spellEnd"/>
+          <w:szCs w:val="26"/>
+          <w:lang w:val="bg-BG"/>
+        </w:rPr>
+        <w:t xml:space="preserve"> Да</w:t>
+      </w:r>
+      <w:r>
+        <w:rPr>
+          <w:szCs w:val="26"/>
+          <w:lang w:val="bg-BG"/>
+        </w:rPr>
+        <w:t xml:space="preserve"> разгледаме действието на алгоритъма на </w:t>
+      </w:r>
+      <w:r>
+        <w:rPr>
+          <w:szCs w:val="26"/>
+        </w:rPr>
+        <w:t>K-тата итерация:</w:t>
+      </w:r>
+    </w:p>
+    <w:p>
+      <w:pPr>
+        <w:rPr>
+          <w:i/>
+        </w:rPr>
+      </w:pPr>
+      <w:r>
+        <w:lastRenderedPageBreak/>
+        <w:t>Нека</w:t>
+      </w:r>
+      <w:r>
+        <w:t xml:space="preserve"> с</w:t>
+      </w:r>
+      <w:r>
+        <w:t xml:space="preserve">  </w:t>
+      </w:r>
+      <m:oMath>
+        <m:sSub>
+          <m:sSubPr>
+            <m:ctrlPr>
+              <w:rPr>
+                <w:rFonts w:ascii="Cambria Math" w:hAnsi="Cambria Math"/>
+                <w:i/>
+                <w:sz w:val="28"/>
+                <w:lang w:val="bg-BG"/>
+              </w:rPr>
+            </m:ctrlPr>
+          </m:sSubPr>
+          <m:e>
+            <m:sSub>
+              <m:sSubPr>
+                <m:ctrlPr>
+                  <w:rPr>
+                    <w:rFonts w:ascii="Cambria Math" w:hAnsi="Cambria Math"/>
+                    <w:i/>
+                    <w:sz w:val="28"/>
+                    <w:lang w:val="bg-BG"/>
+                  </w:rPr>
+                </m:ctrlPr>
+              </m:sSubPr>
+              <m:e>
+                <m:r>
+                  <w:rPr>
+                    <w:rFonts w:ascii="Cambria Math" w:hAnsi="Cambria Math"/>
+                    <w:sz w:val="28"/>
+                    <w:lang w:val="bg-BG"/>
+                  </w:rPr>
+                  <m:t>p</m:t>
+                </m:r>
+              </m:e>
+              <m:sub>
+                <m:r>
+                  <w:rPr>
+                    <w:rFonts w:ascii="Cambria Math" w:hAnsi="Cambria Math"/>
+                    <w:sz w:val="28"/>
+                    <w:lang w:val="bg-BG"/>
+                  </w:rPr>
+                  <m:t>1</m:t>
+                </m:r>
+              </m:sub>
+            </m:sSub>
+            <m:r>
+              <w:rPr>
+                <w:rFonts w:ascii="Cambria Math" w:hAnsi="Cambria Math"/>
+                <w:sz w:val="28"/>
+                <w:lang w:val="bg-BG"/>
+              </w:rPr>
+              <m:t>… p</m:t>
+            </m:r>
+          </m:e>
+          <m:sub>
+            <m:r>
+              <w:rPr>
+                <w:rFonts w:ascii="Cambria Math" w:hAnsi="Cambria Math"/>
+                <w:sz w:val="28"/>
+                <w:lang w:val="bg-BG"/>
+              </w:rPr>
+              <m:t>k</m:t>
+            </m:r>
+            <m:r>
+              <w:rPr>
+                <w:rFonts w:ascii="Cambria Math" w:hAnsi="Cambria Math"/>
+                <w:sz w:val="28"/>
+                <w:lang w:val="bg-BG"/>
+              </w:rPr>
+              <m:t>-1</m:t>
+            </m:r>
+          </m:sub>
+        </m:sSub>
+      </m:oMath>
+      <w:r>
+        <w:t xml:space="preserve"> </w:t>
+      </w:r>
+      <w:r>
+        <w:rPr>
+          <w:lang w:val="bg-BG"/>
+        </w:rPr>
+        <w:t>означим</w:t>
+      </w:r>
+      <w:r>
+        <w:rPr>
+          <w:lang w:val="bg-BG"/>
+        </w:rPr>
+        <w:t xml:space="preserve"> </w:t>
+      </w:r>
+      <w:r>
+        <w:rPr>
+          <w:lang w:val="bg-BG"/>
+        </w:rPr>
+        <w:t xml:space="preserve">първите </w:t>
+      </w:r>
+      <m:oMath>
+        <m:r>
+          <m:rPr>
+            <m:sty m:val="p"/>
+          </m:rPr>
+          <w:rPr>
+            <w:rFonts w:ascii="Cambria Math" w:hAnsi="Cambria Math"/>
+          </w:rPr>
+          <m:t>k-1</m:t>
+        </m:r>
+      </m:oMath>
+      <w:r>
+        <w:t xml:space="preserve"> </w:t>
+      </w:r>
+      <w:r>
+        <w:rPr>
+          <w:lang w:val="bg-BG"/>
+        </w:rPr>
+        <w:t xml:space="preserve">точки и </w:t>
+      </w:r>
+      <m:oMath>
+        <m:sSub>
+          <m:sSubPr>
+            <m:ctrlPr>
+              <w:rPr>
+                <w:rFonts w:ascii="Cambria Math" w:hAnsi="Cambria Math"/>
+                <w:i/>
+                <w:sz w:val="28"/>
+              </w:rPr>
+            </m:ctrlPr>
+          </m:sSubPr>
+          <m:e>
+            <m:r>
+              <w:rPr>
+                <w:rFonts w:ascii="Cambria Math" w:hAnsi="Cambria Math"/>
+                <w:sz w:val="28"/>
+              </w:rPr>
+              <m:t>C</m:t>
+            </m:r>
+          </m:e>
+          <m:sub>
+            <m:r>
+              <w:rPr>
+                <w:rFonts w:ascii="Cambria Math" w:hAnsi="Cambria Math"/>
+                <w:sz w:val="28"/>
+              </w:rPr>
+              <m:t>k-1</m:t>
+            </m:r>
+          </m:sub>
+        </m:sSub>
+      </m:oMath>
+      <w:r>
+        <w:rPr>
+          <w:sz w:val="32"/>
+        </w:rPr>
+        <w:t xml:space="preserve"> </w:t>
+      </w:r>
+      <w:r>
+        <w:rPr>
+          <w:szCs w:val="26"/>
+          <w:lang w:val="bg-BG"/>
+        </w:rPr>
+        <w:t>е намерената окръжност</w:t>
+      </w:r>
+      <w:r>
+        <w:rPr>
+          <w:szCs w:val="26"/>
+          <w:lang w:val="bg-BG"/>
+        </w:rPr>
+        <w:t xml:space="preserve"> от предишната итерация</w:t>
+      </w:r>
+      <w:r>
+        <w:rPr>
+          <w:szCs w:val="26"/>
+          <w:lang w:val="bg-BG"/>
+        </w:rPr>
+        <w:t xml:space="preserve">, съдържаща това множество от точки. </w:t>
+      </w:r>
+      <w:r>
+        <w:rPr>
+          <w:szCs w:val="26"/>
+          <w:lang w:val="bg-BG"/>
+        </w:rPr>
+        <w:br/>
+      </w:r>
+      <w:r>
+        <w:t>В</w:t>
+      </w:r>
+      <w:r>
+        <w:rPr>
+          <w:lang w:val="bg-BG"/>
+        </w:rPr>
+        <w:t xml:space="preserve"> зависимост от позицията на</w:t>
+      </w:r>
+      <w:r>
+        <w:rPr>
+          <w:lang w:val="bg-BG"/>
+        </w:rPr>
+        <w:t xml:space="preserve"> новата</w:t>
+      </w:r>
+      <w:r>
+        <w:rPr>
+          <w:lang w:val="bg-BG"/>
+        </w:rPr>
+        <w:t xml:space="preserve"> точка </w:t>
+      </w:r>
+      <m:oMath>
+        <m:sSub>
+          <m:sSubPr>
+            <m:ctrlPr>
+              <w:rPr>
+                <w:rFonts w:ascii="Cambria Math" w:hAnsi="Cambria Math"/>
+                <w:i/>
+                <w:sz w:val="28"/>
+                <w:lang w:val="bg-BG"/>
+              </w:rPr>
+            </m:ctrlPr>
+          </m:sSubPr>
+          <m:e>
+            <m:r>
+              <w:rPr>
+                <w:rFonts w:ascii="Cambria Math" w:hAnsi="Cambria Math"/>
+                <w:sz w:val="28"/>
+                <w:lang w:val="bg-BG"/>
+              </w:rPr>
+              <m:t>p</m:t>
+            </m:r>
+          </m:e>
+          <m:sub>
+            <m:r>
+              <w:rPr>
+                <w:rFonts w:ascii="Cambria Math" w:hAnsi="Cambria Math"/>
+                <w:sz w:val="28"/>
+                <w:lang w:val="bg-BG"/>
+              </w:rPr>
+              <m:t>k</m:t>
+            </m:r>
+          </m:sub>
+        </m:sSub>
+      </m:oMath>
       <w:r>
         <w:rPr>
           <w:lang w:val="bg-BG"/>
@@ -1488,101 +964,181 @@
           <w:ilvl w:val="0"/>
           <w:numId w:val="3"/>
         </w:numPr>
-      </w:pPr>
-      <w:proofErr w:type="spellStart"/>
-      <w:r>
-        <w:t>Ако</w:t>
-      </w:r>
-      <w:proofErr w:type="spellEnd"/>
+        <w:rPr>
+          <w:lang w:val="bg-BG"/>
+        </w:rPr>
+      </w:pPr>
+      <w:r>
+        <w:t xml:space="preserve">Ако </w:t>
+      </w:r>
+      <m:oMath>
+        <m:sSub>
+          <m:sSubPr>
+            <m:ctrlPr>
+              <w:rPr>
+                <w:rFonts w:ascii="Cambria Math" w:hAnsi="Cambria Math"/>
+                <w:i/>
+                <w:sz w:val="28"/>
+                <w:lang w:val="bg-BG"/>
+              </w:rPr>
+            </m:ctrlPr>
+          </m:sSubPr>
+          <m:e>
+            <m:r>
+              <w:rPr>
+                <w:rFonts w:ascii="Cambria Math" w:hAnsi="Cambria Math"/>
+                <w:sz w:val="28"/>
+                <w:lang w:val="bg-BG"/>
+              </w:rPr>
+              <m:t>p</m:t>
+            </m:r>
+          </m:e>
+          <m:sub>
+            <m:r>
+              <w:rPr>
+                <w:rFonts w:ascii="Cambria Math" w:hAnsi="Cambria Math"/>
+                <w:sz w:val="28"/>
+                <w:lang w:val="bg-BG"/>
+              </w:rPr>
+              <m:t>k</m:t>
+            </m:r>
+          </m:sub>
+        </m:sSub>
+      </m:oMath>
       <w:r>
         <w:t xml:space="preserve"> </w:t>
       </w:r>
-      <w:proofErr w:type="spellStart"/>
-      <w:r>
-        <w:t>p</w:t>
-      </w:r>
-      <w:r>
-        <w:rPr>
-          <w:vertAlign w:val="subscript"/>
-        </w:rPr>
-        <w:t>j</w:t>
-      </w:r>
-      <w:proofErr w:type="spellEnd"/>
-      <w:r>
+      <w:r>
+        <w:rPr>
+          <w:lang w:val="bg-BG"/>
+        </w:rPr>
+        <w:t xml:space="preserve">е вътрешна за </w:t>
+      </w:r>
+      <m:oMath>
+        <m:sSub>
+          <m:sSubPr>
+            <m:ctrlPr>
+              <w:rPr>
+                <w:rFonts w:ascii="Cambria Math" w:hAnsi="Cambria Math"/>
+                <w:i/>
+                <w:sz w:val="28"/>
+              </w:rPr>
+            </m:ctrlPr>
+          </m:sSubPr>
+          <m:e>
+            <m:r>
+              <w:rPr>
+                <w:rFonts w:ascii="Cambria Math" w:hAnsi="Cambria Math"/>
+                <w:sz w:val="28"/>
+              </w:rPr>
+              <m:t>C</m:t>
+            </m:r>
+          </m:e>
+          <m:sub>
+            <m:r>
+              <w:rPr>
+                <w:rFonts w:ascii="Cambria Math" w:hAnsi="Cambria Math"/>
+                <w:sz w:val="28"/>
+              </w:rPr>
+              <m:t>k-1</m:t>
+            </m:r>
+          </m:sub>
+        </m:sSub>
+      </m:oMath>
+      <w:r>
+        <w:rPr>
+          <w:sz w:val="28"/>
+        </w:rPr>
+        <w:t>,</w:t>
+      </w:r>
+      <w:r>
+        <w:rPr>
+          <w:sz w:val="28"/>
+        </w:rPr>
         <w:t xml:space="preserve"> </w:t>
       </w:r>
       <w:r>
         <w:rPr>
-          <w:lang w:val="bg-BG"/>
-        </w:rPr>
-        <w:t xml:space="preserve">е вътрешна за </w:t>
-      </w:r>
-      <w:r>
-        <w:t>C</w:t>
-      </w:r>
-      <w:r>
-        <w:rPr>
-          <w:vertAlign w:val="subscript"/>
-        </w:rPr>
-        <w:t>j-1</w:t>
-      </w:r>
-      <w:r>
-        <w:t xml:space="preserve">, </w:t>
-      </w:r>
-      <w:proofErr w:type="spellStart"/>
-      <w:r>
+          <w:sz w:val="28"/>
+          <w:lang w:val="bg-BG"/>
+        </w:rPr>
         <w:t>то</w:t>
       </w:r>
-      <w:proofErr w:type="spellEnd"/>
-      <w:r>
+      <w:r>
+        <w:rPr>
+          <w:sz w:val="28"/>
+        </w:rPr>
         <w:t xml:space="preserve"> </w:t>
       </w:r>
-      <w:proofErr w:type="spellStart"/>
-      <w:r>
-        <w:t>C</w:t>
-      </w:r>
-      <w:r>
-        <w:rPr>
-          <w:vertAlign w:val="subscript"/>
-        </w:rPr>
-        <w:t>j</w:t>
-      </w:r>
-      <w:proofErr w:type="spellEnd"/>
-      <w:r>
-        <w:t xml:space="preserve"> = C</w:t>
-      </w:r>
-      <w:r>
-        <w:rPr>
-          <w:vertAlign w:val="subscript"/>
-        </w:rPr>
-        <w:t>j-1</w:t>
-      </w:r>
-      <w:r>
-        <w:t xml:space="preserve"> (</w:t>
-      </w:r>
-      <w:proofErr w:type="spellStart"/>
-      <w:r>
-        <w:t>няма</w:t>
-      </w:r>
-      <w:proofErr w:type="spellEnd"/>
-      <w:r>
-        <w:t xml:space="preserve"> </w:t>
-      </w:r>
-      <w:proofErr w:type="spellStart"/>
-      <w:r>
-        <w:t>промяна</w:t>
-      </w:r>
-      <w:proofErr w:type="spellEnd"/>
-      <w:r>
-        <w:t xml:space="preserve"> в </w:t>
-      </w:r>
-      <w:proofErr w:type="spellStart"/>
-      <w:r>
-        <w:t>решението</w:t>
-      </w:r>
-      <w:proofErr w:type="spellEnd"/>
-      <w:r>
-        <w:t>)</w:t>
+      <m:oMath>
+        <m:sSub>
+          <m:sSubPr>
+            <m:ctrlPr>
+              <w:rPr>
+                <w:rFonts w:ascii="Cambria Math" w:hAnsi="Cambria Math"/>
+                <w:i/>
+                <w:sz w:val="28"/>
+              </w:rPr>
+            </m:ctrlPr>
+          </m:sSubPr>
+          <m:e>
+            <m:r>
+              <w:rPr>
+                <w:rFonts w:ascii="Cambria Math" w:hAnsi="Cambria Math"/>
+                <w:sz w:val="28"/>
+              </w:rPr>
+              <m:t>C</m:t>
+            </m:r>
+          </m:e>
+          <m:sub>
+            <m:r>
+              <w:rPr>
+                <w:rFonts w:ascii="Cambria Math" w:hAnsi="Cambria Math"/>
+                <w:sz w:val="28"/>
+              </w:rPr>
+              <m:t>k</m:t>
+            </m:r>
+          </m:sub>
+        </m:sSub>
+        <m:r>
+          <w:rPr>
+            <w:rFonts w:ascii="Cambria Math" w:hAnsi="Cambria Math"/>
+            <w:sz w:val="28"/>
+          </w:rPr>
+          <m:t>=</m:t>
+        </m:r>
+        <m:sSub>
+          <m:sSubPr>
+            <m:ctrlPr>
+              <w:rPr>
+                <w:rFonts w:ascii="Cambria Math" w:hAnsi="Cambria Math"/>
+                <w:i/>
+                <w:sz w:val="28"/>
+              </w:rPr>
+            </m:ctrlPr>
+          </m:sSubPr>
+          <m:e>
+            <m:r>
+              <w:rPr>
+                <w:rFonts w:ascii="Cambria Math" w:hAnsi="Cambria Math"/>
+                <w:sz w:val="28"/>
+              </w:rPr>
+              <m:t>C</m:t>
+            </m:r>
+          </m:e>
+          <m:sub>
+            <m:r>
+              <w:rPr>
+                <w:rFonts w:ascii="Cambria Math" w:hAnsi="Cambria Math"/>
+                <w:sz w:val="28"/>
+              </w:rPr>
+              <m:t>k-1</m:t>
+            </m:r>
+          </m:sub>
+        </m:sSub>
+      </m:oMath>
+      <w:r>
+        <w:t xml:space="preserve"> (няма промяна в решението)</w:t>
       </w:r>
     </w:p>
     <w:p>
@@ -1593,159 +1149,148 @@
           <w:numId w:val="3"/>
         </w:numPr>
       </w:pPr>
-      <w:proofErr w:type="spellStart"/>
-      <w:r>
-        <w:lastRenderedPageBreak/>
-        <w:t>Иначе</w:t>
-      </w:r>
-      <w:proofErr w:type="spellEnd"/>
-      <w:r>
-        <w:t xml:space="preserve"> </w:t>
-      </w:r>
-      <w:proofErr w:type="spellStart"/>
-      <w:r>
-        <w:t>търсим</w:t>
-      </w:r>
-      <w:proofErr w:type="spellEnd"/>
-      <w:r>
-        <w:t xml:space="preserve"> </w:t>
-      </w:r>
-      <w:proofErr w:type="spellStart"/>
-      <w:r>
-        <w:t>нова</w:t>
-      </w:r>
-      <w:proofErr w:type="spellEnd"/>
-      <w:r>
-        <w:t xml:space="preserve"> </w:t>
-      </w:r>
-      <w:proofErr w:type="spellStart"/>
-      <w:r>
-        <w:t>окръжност</w:t>
-      </w:r>
-      <w:proofErr w:type="spellEnd"/>
-      <w:r>
-        <w:t xml:space="preserve">, </w:t>
-      </w:r>
-      <w:proofErr w:type="spellStart"/>
-      <w:r>
-        <w:t>минаваща</w:t>
-      </w:r>
-      <w:proofErr w:type="spellEnd"/>
-      <w:r>
-        <w:t xml:space="preserve"> </w:t>
-      </w:r>
-      <w:proofErr w:type="spellStart"/>
-      <w:r>
-        <w:t>през</w:t>
-      </w:r>
-      <w:proofErr w:type="spellEnd"/>
-      <w:r>
-        <w:t xml:space="preserve"> </w:t>
-      </w:r>
-      <w:proofErr w:type="spellStart"/>
-      <w:r>
-        <w:t>точката</w:t>
-      </w:r>
-      <w:proofErr w:type="spellEnd"/>
-      <w:r>
-        <w:t xml:space="preserve"> </w:t>
-      </w:r>
-      <w:proofErr w:type="spellStart"/>
-      <w:r>
-        <w:t>p</w:t>
-      </w:r>
-      <w:r>
-        <w:rPr>
-          <w:vertAlign w:val="subscript"/>
-        </w:rPr>
-        <w:t>j</w:t>
-      </w:r>
-      <w:proofErr w:type="spellEnd"/>
+      <w:r>
+        <w:t>В противен случай</w:t>
+      </w:r>
+      <w:r>
+        <w:t xml:space="preserve"> търсим нова окръжнос</w:t>
+      </w:r>
+      <w:r>
+        <w:t xml:space="preserve">т </w:t>
+      </w:r>
+      <w:r>
+        <w:t xml:space="preserve">за </w:t>
+      </w:r>
+      <m:oMath>
+        <m:sSub>
+          <m:sSubPr>
+            <m:ctrlPr>
+              <w:rPr>
+                <w:rFonts w:ascii="Cambria Math" w:hAnsi="Cambria Math"/>
+                <w:i/>
+                <w:sz w:val="28"/>
+              </w:rPr>
+            </m:ctrlPr>
+          </m:sSubPr>
+          <m:e>
+            <m:r>
+              <w:rPr>
+                <w:rFonts w:ascii="Cambria Math" w:hAnsi="Cambria Math"/>
+                <w:sz w:val="28"/>
+              </w:rPr>
+              <m:t>C</m:t>
+            </m:r>
+          </m:e>
+          <m:sub>
+            <m:r>
+              <w:rPr>
+                <w:rFonts w:ascii="Cambria Math" w:hAnsi="Cambria Math"/>
+                <w:sz w:val="28"/>
+              </w:rPr>
+              <m:t>k</m:t>
+            </m:r>
+          </m:sub>
+        </m:sSub>
+      </m:oMath>
+      <w:r>
+        <w:t xml:space="preserve"> минаваща през точката </w:t>
+      </w:r>
+      <m:oMath>
+        <m:sSub>
+          <m:sSubPr>
+            <m:ctrlPr>
+              <w:rPr>
+                <w:rFonts w:ascii="Cambria Math" w:hAnsi="Cambria Math"/>
+                <w:i/>
+                <w:sz w:val="28"/>
+                <w:lang w:val="bg-BG"/>
+              </w:rPr>
+            </m:ctrlPr>
+          </m:sSubPr>
+          <m:e>
+            <m:r>
+              <w:rPr>
+                <w:rFonts w:ascii="Cambria Math" w:hAnsi="Cambria Math"/>
+                <w:sz w:val="28"/>
+                <w:lang w:val="bg-BG"/>
+              </w:rPr>
+              <m:t>p</m:t>
+            </m:r>
+          </m:e>
+          <m:sub>
+            <m:r>
+              <w:rPr>
+                <w:rFonts w:ascii="Cambria Math" w:hAnsi="Cambria Math"/>
+                <w:sz w:val="28"/>
+                <w:lang w:val="bg-BG"/>
+              </w:rPr>
+              <m:t>k</m:t>
+            </m:r>
+          </m:sub>
+        </m:sSub>
+      </m:oMath>
     </w:p>
     <w:p>
-      <w:r>
-        <w:rPr>
-          <w:lang w:val="bg-BG"/>
-        </w:rPr>
-        <w:t xml:space="preserve">Иначе, търсим нова окръжност, която минава през </w:t>
-      </w:r>
-      <w:proofErr w:type="spellStart"/>
-      <w:r>
-        <w:t>cj</w:t>
-      </w:r>
-      <w:proofErr w:type="spellEnd"/>
-      <w:r>
-        <w:t>.</w:t>
+      <w:pPr>
+        <w:pStyle w:val="Heading2"/>
+        <w:rPr>
+          <w:rFonts w:eastAsia="Constantia"/>
+        </w:rPr>
+      </w:pPr>
+      <w:r>
+        <w:rPr>
+          <w:rFonts w:eastAsia="Constantia"/>
+          <w:lang w:val="bg-BG"/>
+        </w:rPr>
+        <w:t xml:space="preserve">Намиране на окръжност - </w:t>
+      </w:r>
+      <w:r>
+        <w:rPr>
+          <w:rFonts w:eastAsia="Constantia"/>
+        </w:rPr>
+        <w:t>нАИВЕН ПОДХОД</w:t>
       </w:r>
     </w:p>
     <w:p>
-      <w:pPr>
-        <w:rPr>
-          <w:noProof/>
-          <w:lang w:val="bg-BG"/>
-        </w:rPr>
-      </w:pPr>
-      <w:proofErr w:type="spellStart"/>
-      <w:r>
-        <w:t>Алгоритъма</w:t>
-      </w:r>
-      <w:proofErr w:type="spellEnd"/>
-      <w:r>
-        <w:t xml:space="preserve"> </w:t>
-      </w:r>
-      <w:proofErr w:type="spellStart"/>
-      <w:r>
-        <w:t>за</w:t>
-      </w:r>
-      <w:proofErr w:type="spellEnd"/>
-      <w:r>
-        <w:t xml:space="preserve"> </w:t>
-      </w:r>
-      <w:proofErr w:type="spellStart"/>
-      <w:r>
-        <w:t>намиране</w:t>
-      </w:r>
-      <w:proofErr w:type="spellEnd"/>
-      <w:r>
-        <w:t xml:space="preserve"> </w:t>
-      </w:r>
-      <w:proofErr w:type="spellStart"/>
-      <w:r>
-        <w:t>на</w:t>
-      </w:r>
-      <w:proofErr w:type="spellEnd"/>
-      <w:r>
-        <w:t xml:space="preserve"> </w:t>
-      </w:r>
-      <w:proofErr w:type="spellStart"/>
-      <w:r>
-        <w:t>новата</w:t>
-      </w:r>
-      <w:proofErr w:type="spellEnd"/>
-      <w:r>
-        <w:t xml:space="preserve"> </w:t>
-      </w:r>
-      <w:proofErr w:type="spellStart"/>
-      <w:r>
-        <w:t>окръжност</w:t>
-      </w:r>
-      <w:proofErr w:type="spellEnd"/>
-      <w:r>
-        <w:t xml:space="preserve"> е </w:t>
-      </w:r>
-      <w:proofErr w:type="spellStart"/>
-      <w:r>
-        <w:t>описан</w:t>
-      </w:r>
-      <w:proofErr w:type="spellEnd"/>
-      <w:r>
-        <w:t xml:space="preserve"> </w:t>
-      </w:r>
-      <w:proofErr w:type="spellStart"/>
-      <w:r>
-        <w:t>по-долу</w:t>
-      </w:r>
-      <w:proofErr w:type="spellEnd"/>
+      <w:r>
+        <w:rPr>
+          <w:lang w:val="bg-BG"/>
+        </w:rPr>
+        <w:t xml:space="preserve">След като знаем че търсената окръжност минава през дадена точка </w:t>
+      </w:r>
+      <m:oMath>
+        <m:r>
+          <m:rPr>
+            <m:sty m:val="p"/>
+          </m:rPr>
+          <w:rPr>
+            <w:rFonts w:ascii="Cambria Math" w:hAnsi="Cambria Math"/>
+            <w:lang w:val="bg-BG"/>
+          </w:rPr>
+          <m:t>p</m:t>
+        </m:r>
+      </m:oMath>
+      <w:r>
+        <w:t xml:space="preserve">, </w:t>
+      </w:r>
+      <w:r>
+        <w:rPr>
+          <w:lang w:val="bg-BG"/>
+        </w:rPr>
+        <w:t xml:space="preserve">можем да създадем алгоритъм, който генерира всички окръжности през две и три точки, като една от тях е </w:t>
+      </w:r>
+      <m:oMath>
+        <m:r>
+          <m:rPr>
+            <m:sty m:val="p"/>
+          </m:rPr>
+          <w:rPr>
+            <w:rFonts w:ascii="Cambria Math" w:hAnsi="Cambria Math"/>
+            <w:lang w:val="bg-BG"/>
+          </w:rPr>
+          <m:t>p</m:t>
+        </m:r>
+      </m:oMath>
       <w:r>
         <w:t>.</w:t>
       </w:r>
@@ -1756,39 +1301,320 @@
           <w:lang w:val="bg-BG"/>
         </w:rPr>
       </w:pPr>
+      <w:r>
+        <w:rPr>
+          <w:lang w:val="bg-BG"/>
+        </w:rPr>
+        <w:t xml:space="preserve">Така постигаме високо ниво на паралелност на програмата, въпреки </w:t>
+      </w:r>
+      <w:r>
+        <w:rPr>
+          <w:lang w:val="bg-BG"/>
+        </w:rPr>
+        <w:t xml:space="preserve"> че </w:t>
+      </w:r>
+      <w:r>
+        <w:rPr>
+          <w:lang w:val="bg-BG"/>
+        </w:rPr>
+        <w:t>избрания подход</w:t>
+      </w:r>
+      <w:r>
+        <w:rPr>
+          <w:lang w:val="bg-BG"/>
+        </w:rPr>
+        <w:t xml:space="preserve"> намиране всички</w:t>
+      </w:r>
+      <w:r>
+        <w:rPr>
+          <w:lang w:val="bg-BG"/>
+        </w:rPr>
+        <w:t xml:space="preserve"> комбинации</w:t>
+      </w:r>
+      <w:r>
+        <w:rPr>
+          <w:lang w:val="bg-BG"/>
+        </w:rPr>
+        <w:t xml:space="preserve"> от окръжности</w:t>
+      </w:r>
+      <w:r>
+        <w:rPr>
+          <w:lang w:val="bg-BG"/>
+        </w:rPr>
+        <w:t>.</w:t>
+      </w:r>
     </w:p>
     <w:p>
-      <w:pPr>
-        <w:pStyle w:val="Heading2"/>
-        <w:rPr>
-          <w:rFonts w:eastAsia="Constantia"/>
-        </w:rPr>
-      </w:pPr>
-      <w:r>
-        <w:rPr>
-          <w:rFonts w:eastAsia="Constantia"/>
-        </w:rPr>
-        <w:t>нАИВЕН ПОДХОД</w:t>
-      </w:r>
+      <w:r>
+        <w:rPr>
+          <w:lang w:val="bg-BG"/>
+        </w:rPr>
+        <w:t>Н</w:t>
+      </w:r>
+      <w:r>
+        <w:rPr>
+          <w:lang w:val="bg-BG"/>
+        </w:rPr>
+        <w:t xml:space="preserve">а </w:t>
+      </w:r>
+      <w:r>
+        <w:t>K</w:t>
+      </w:r>
+      <w:r>
+        <w:rPr>
+          <w:lang w:val="bg-BG"/>
+        </w:rPr>
+        <w:t>-тата итерация, с</w:t>
+      </w:r>
+      <w:r>
+        <w:rPr>
+          <w:lang w:val="bg-BG"/>
+        </w:rPr>
+        <w:t xml:space="preserve">ложността на алгоритъма за обхождане на окръжности през </w:t>
+      </w:r>
+      <m:oMath>
+        <m:r>
+          <m:rPr>
+            <m:sty m:val="p"/>
+          </m:rPr>
+          <w:rPr>
+            <w:rFonts w:ascii="Cambria Math" w:hAnsi="Cambria Math"/>
+            <w:lang w:val="bg-BG"/>
+          </w:rPr>
+          <m:t>p</m:t>
+        </m:r>
+      </m:oMath>
+      <w:r>
+        <w:t xml:space="preserve"> </w:t>
+      </w:r>
+      <w:r>
+        <w:rPr>
+          <w:lang w:val="bg-BG"/>
+        </w:rPr>
+        <w:t>и една от другите</w:t>
+      </w:r>
+      <w:r>
+        <w:t xml:space="preserve"> </w:t>
+      </w:r>
+      <m:oMath>
+        <m:r>
+          <w:rPr>
+            <w:rFonts w:ascii="Cambria Math" w:hAnsi="Cambria Math"/>
+          </w:rPr>
+          <m:t>k</m:t>
+        </m:r>
+      </m:oMath>
+      <w:r>
+        <w:rPr>
+          <w:lang w:val="bg-BG"/>
+        </w:rPr>
+        <w:t xml:space="preserve"> точки</w:t>
+      </w:r>
+      <w:r>
+        <w:rPr>
+          <w:lang w:val="bg-BG"/>
+        </w:rPr>
+        <w:t>, включително проверка н</w:t>
+      </w:r>
+      <w:r>
+        <w:rPr>
+          <w:lang w:val="bg-BG"/>
+        </w:rPr>
+        <w:t>а</w:t>
+      </w:r>
+      <w:r>
+        <w:rPr>
+          <w:lang w:val="bg-BG"/>
+        </w:rPr>
+        <w:t xml:space="preserve"> условието за</w:t>
+      </w:r>
+      <w:r>
+        <w:rPr>
+          <w:lang w:val="bg-BG"/>
+        </w:rPr>
+        <w:t xml:space="preserve"> минималност на всяка</w:t>
+      </w:r>
+      <w:r>
+        <w:rPr>
+          <w:lang w:val="bg-BG"/>
+        </w:rPr>
+        <w:t xml:space="preserve"> окръжност е: </w:t>
+      </w:r>
+      <m:oMath>
+        <m:d>
+          <m:dPr>
+            <m:ctrlPr>
+              <w:rPr>
+                <w:rFonts w:ascii="Cambria Math" w:hAnsi="Cambria Math"/>
+              </w:rPr>
+            </m:ctrlPr>
+          </m:dPr>
+          <m:e>
+            <m:r>
+              <m:rPr>
+                <m:sty m:val="p"/>
+              </m:rPr>
+              <w:rPr>
+                <w:rFonts w:ascii="Cambria Math" w:hAnsi="Cambria Math"/>
+              </w:rPr>
+              <m:t>k-1</m:t>
+            </m:r>
+          </m:e>
+        </m:d>
+        <m:r>
+          <w:rPr>
+            <w:rFonts w:ascii="Cambria Math" w:hAnsi="Cambria Math"/>
+          </w:rPr>
+          <m:t xml:space="preserve">*k </m:t>
+        </m:r>
+      </m:oMath>
     </w:p>
     <w:p>
-      <w:r>
-        <w:rPr>
-          <w:lang w:val="bg-BG"/>
-        </w:rPr>
-        <w:t xml:space="preserve">След като знаем че търсената окръжност минава през дадена точка </w:t>
-      </w:r>
-      <w:r>
-        <w:t xml:space="preserve">p, </w:t>
-      </w:r>
-      <w:r>
-        <w:rPr>
-          <w:lang w:val="bg-BG"/>
-        </w:rPr>
-        <w:t xml:space="preserve">можем да създадем алгоритъм, който генерира всички окръжности през две и три точки, като една от тях е </w:t>
-      </w:r>
-      <w:r>
-        <w:t>p.</w:t>
+      <w:pPr>
+        <w:rPr>
+          <w:lang w:val="bg-BG"/>
+        </w:rPr>
+      </w:pPr>
+      <w:r>
+        <w:rPr>
+          <w:lang w:val="bg-BG"/>
+        </w:rPr>
+        <w:t>Сложността з</w:t>
+      </w:r>
+      <w:r>
+        <w:rPr>
+          <w:lang w:val="bg-BG"/>
+        </w:rPr>
+        <w:t xml:space="preserve">а генериране на всички окръжности и проверка за минималност през </w:t>
+      </w:r>
+      <m:oMath>
+        <m:r>
+          <m:rPr>
+            <m:sty m:val="p"/>
+          </m:rPr>
+          <w:rPr>
+            <w:rFonts w:ascii="Cambria Math" w:hAnsi="Cambria Math"/>
+            <w:lang w:val="bg-BG"/>
+          </w:rPr>
+          <m:t>p</m:t>
+        </m:r>
+      </m:oMath>
+      <w:r>
+        <w:rPr>
+          <w:lang w:val="bg-BG"/>
+        </w:rPr>
+        <w:t xml:space="preserve"> и</w:t>
+      </w:r>
+      <w:r>
+        <w:rPr>
+          <w:lang w:val="bg-BG"/>
+        </w:rPr>
+        <w:t xml:space="preserve"> две други точки е съответно: </w:t>
+      </w:r>
+      <m:oMath>
+        <m:d>
+          <m:dPr>
+            <m:ctrlPr>
+              <w:rPr>
+                <w:rFonts w:ascii="Cambria Math" w:hAnsi="Cambria Math"/>
+                <w:sz w:val="28"/>
+              </w:rPr>
+            </m:ctrlPr>
+          </m:dPr>
+          <m:e>
+            <m:f>
+              <m:fPr>
+                <m:type m:val="noBar"/>
+                <m:ctrlPr>
+                  <w:rPr>
+                    <w:rFonts w:ascii="Cambria Math" w:hAnsi="Cambria Math"/>
+                    <w:sz w:val="28"/>
+                  </w:rPr>
+                </m:ctrlPr>
+              </m:fPr>
+              <m:num>
+                <m:r>
+                  <w:rPr>
+                    <w:rFonts w:ascii="Cambria Math" w:eastAsia="Cambria Math" w:hAnsi="Cambria Math" w:cs="Cambria Math"/>
+                    <w:sz w:val="28"/>
+                  </w:rPr>
+                  <m:t>k</m:t>
+                </m:r>
+              </m:num>
+              <m:den>
+                <m:r>
+                  <w:rPr>
+                    <w:rFonts w:ascii="Cambria Math" w:eastAsia="Cambria Math" w:hAnsi="Cambria Math" w:cs="Cambria Math"/>
+                    <w:sz w:val="28"/>
+                  </w:rPr>
+                  <m:t>2</m:t>
+                </m:r>
+              </m:den>
+            </m:f>
+          </m:e>
+        </m:d>
+        <m:r>
+          <w:rPr>
+            <w:rFonts w:ascii="Cambria Math" w:hAnsi="Cambria Math"/>
+            <w:sz w:val="28"/>
+          </w:rPr>
+          <m:t>*k=</m:t>
+        </m:r>
+        <m:f>
+          <m:fPr>
+            <m:ctrlPr>
+              <w:rPr>
+                <w:rFonts w:ascii="Cambria Math" w:hAnsi="Cambria Math"/>
+                <w:i/>
+                <w:sz w:val="28"/>
+              </w:rPr>
+            </m:ctrlPr>
+          </m:fPr>
+          <m:num>
+            <m:r>
+              <w:rPr>
+                <w:rFonts w:ascii="Cambria Math" w:hAnsi="Cambria Math"/>
+                <w:sz w:val="28"/>
+              </w:rPr>
+              <m:t>k</m:t>
+            </m:r>
+            <m:d>
+              <m:dPr>
+                <m:ctrlPr>
+                  <w:rPr>
+                    <w:rFonts w:ascii="Cambria Math" w:hAnsi="Cambria Math"/>
+                    <w:i/>
+                    <w:sz w:val="28"/>
+                  </w:rPr>
+                </m:ctrlPr>
+              </m:dPr>
+              <m:e>
+                <m:r>
+                  <w:rPr>
+                    <w:rFonts w:ascii="Cambria Math" w:hAnsi="Cambria Math"/>
+                    <w:sz w:val="28"/>
+                  </w:rPr>
+                  <m:t>k-1</m:t>
+                </m:r>
+              </m:e>
+            </m:d>
+          </m:num>
+          <m:den>
+            <m:r>
+              <w:rPr>
+                <w:rFonts w:ascii="Cambria Math" w:hAnsi="Cambria Math"/>
+                <w:sz w:val="28"/>
+              </w:rPr>
+              <m:t>2</m:t>
+            </m:r>
+          </m:den>
+        </m:f>
+      </m:oMath>
+      <w:r>
+        <w:rPr>
+          <w:lang w:val="bg-BG"/>
+        </w:rPr>
+        <w:t xml:space="preserve"> </w:t>
       </w:r>
     </w:p>
     <w:p>
@@ -1801,89 +1627,432 @@
         <w:rPr>
           <w:lang w:val="bg-BG"/>
         </w:rPr>
-        <w:t>Така постигаме високо ниво на паралелност на програмата, въпреки избрания наивен подход за намиране на решения.</w:t>
+        <w:t>Важно е да се отбележи че при намиране на една окръжност през две точки, съдържаща всички съществуващи точки – тя е минимална,</w:t>
+      </w:r>
+      <w:r>
+        <w:rPr>
+          <w:lang w:val="bg-BG"/>
+        </w:rPr>
+        <w:t xml:space="preserve"> следователно</w:t>
+      </w:r>
+      <w:r>
+        <w:rPr>
+          <w:lang w:val="bg-BG"/>
+        </w:rPr>
+        <w:t xml:space="preserve"> можем да прекратим търсенето. Същото обаче не може </w:t>
+      </w:r>
+      <w:r>
+        <w:rPr>
+          <w:lang w:val="bg-BG"/>
+        </w:rPr>
+        <w:t>да се твърди за окръжност през три</w:t>
+      </w:r>
+      <w:r>
+        <w:rPr>
+          <w:lang w:val="bg-BG"/>
+        </w:rPr>
+        <w:t xml:space="preserve"> точки.</w:t>
       </w:r>
     </w:p>
     <w:p>
-      <w:pPr>
-        <w:rPr>
-          <w:lang w:val="bg-BG"/>
-        </w:rPr>
-      </w:pPr>
-      <w:r>
-        <w:rPr>
-          <w:lang w:val="bg-BG"/>
-        </w:rPr>
-        <w:t>Важно е да се отбележи че при намиране на една окръжност през две точки, съдържаща всички съществуващи точки – тя е минимална, можем да прекратим търсенето. Същото обаче не може да се твърди за окръжност през 3 точки.</w:t>
+      <w:r>
+        <w:t xml:space="preserve">При </w:t>
+      </w:r>
+      <w:r>
+        <w:t>K-</w:t>
+      </w:r>
+      <w:r>
+        <w:rPr>
+          <w:lang w:val="bg-BG"/>
+        </w:rPr>
+        <w:t xml:space="preserve">тата </w:t>
+      </w:r>
+      <w:r>
+        <w:t>итерация вероятността точката</w:t>
+      </w:r>
+      <w:r>
+        <w:rPr>
+          <w:lang w:val="bg-BG"/>
+        </w:rPr>
+        <w:t xml:space="preserve"> </w:t>
+      </w:r>
+      <m:oMath>
+        <m:sSub>
+          <m:sSubPr>
+            <m:ctrlPr>
+              <w:rPr>
+                <w:rFonts w:ascii="Cambria Math" w:hAnsi="Cambria Math"/>
+                <w:i/>
+                <w:sz w:val="28"/>
+                <w:lang w:val="bg-BG"/>
+              </w:rPr>
+            </m:ctrlPr>
+          </m:sSubPr>
+          <m:e>
+            <m:r>
+              <w:rPr>
+                <w:rFonts w:ascii="Cambria Math" w:hAnsi="Cambria Math"/>
+                <w:sz w:val="28"/>
+                <w:lang w:val="bg-BG"/>
+              </w:rPr>
+              <m:t>p</m:t>
+            </m:r>
+          </m:e>
+          <m:sub>
+            <m:r>
+              <w:rPr>
+                <w:rFonts w:ascii="Cambria Math" w:hAnsi="Cambria Math"/>
+                <w:sz w:val="28"/>
+                <w:lang w:val="bg-BG"/>
+              </w:rPr>
+              <m:t>k</m:t>
+            </m:r>
+          </m:sub>
+        </m:sSub>
+      </m:oMath>
+      <w:r>
+        <w:t xml:space="preserve"> да е извън намерената окръжност </w:t>
+      </w:r>
+      <w:r>
+        <w:rPr>
+          <w:lang w:val="bg-BG"/>
+        </w:rPr>
+        <w:t xml:space="preserve">от </w:t>
+      </w:r>
+      <w:r>
+        <w:rPr>
+          <w:lang w:val="bg-BG"/>
+        </w:rPr>
+        <w:t>предходната</w:t>
+      </w:r>
+      <w:r>
+        <w:rPr>
+          <w:lang w:val="bg-BG"/>
+        </w:rPr>
+        <w:t xml:space="preserve"> итерация </w:t>
+      </w:r>
+      <w:r>
+        <w:t>е</w:t>
+      </w:r>
+      <w:r>
+        <w:rPr>
+          <w:lang w:val="bg-BG"/>
+        </w:rPr>
+        <w:t>:</w:t>
+      </w:r>
+      <w:r>
+        <w:rPr>
+          <w:sz w:val="28"/>
+        </w:rPr>
+        <w:t xml:space="preserve"> </w:t>
+      </w:r>
+      <m:oMath>
+        <m:f>
+          <m:fPr>
+            <m:ctrlPr>
+              <w:rPr>
+                <w:rFonts w:ascii="Cambria Math" w:eastAsia="Cambria Math" w:hAnsi="Cambria Math" w:cs="Cambria Math"/>
+                <w:i/>
+                <w:sz w:val="32"/>
+              </w:rPr>
+            </m:ctrlPr>
+          </m:fPr>
+          <m:num>
+            <m:r>
+              <w:rPr>
+                <w:rFonts w:ascii="Cambria Math" w:eastAsia="Cambria Math" w:hAnsi="Cambria Math" w:cs="Cambria Math"/>
+                <w:sz w:val="32"/>
+              </w:rPr>
+              <m:t>1</m:t>
+            </m:r>
+          </m:num>
+          <m:den>
+            <m:r>
+              <w:rPr>
+                <w:rFonts w:ascii="Cambria Math" w:eastAsia="Cambria Math" w:hAnsi="Cambria Math" w:cs="Cambria Math"/>
+                <w:sz w:val="32"/>
+              </w:rPr>
+              <m:t>k</m:t>
+            </m:r>
+          </m:den>
+        </m:f>
+      </m:oMath>
+      <w:r>
+        <w:rPr>
+          <w:sz w:val="28"/>
+        </w:rPr>
+        <w:t xml:space="preserve"> </w:t>
+      </w:r>
+      <w:r>
+        <w:rPr>
+          <w:lang w:val="bg-BG"/>
+        </w:rPr>
+        <w:t>. В случай че точката е вътрешна за окръжността, не е необходимо търсенето на нова  окръжност – решението се запазва и сложност</w:t>
+      </w:r>
+      <w:r>
+        <w:rPr>
+          <w:lang w:val="bg-BG"/>
+        </w:rPr>
+        <w:t>та е</w:t>
+      </w:r>
+      <w:r>
+        <w:rPr>
+          <w:lang w:val="bg-BG"/>
+        </w:rPr>
+        <w:t xml:space="preserve"> </w:t>
+      </w:r>
+      <w:r>
+        <w:t>O(1).</w:t>
       </w:r>
     </w:p>
+    <w:p>
+      <w:pPr>
+        <w:rPr>
+          <w:i/>
+          <w:lang w:val="bg-BG"/>
+        </w:rPr>
+      </w:pPr>
+      <w:r>
+        <w:rPr>
+          <w:lang w:val="bg-BG"/>
+        </w:rPr>
+        <w:t xml:space="preserve">Така </w:t>
+      </w:r>
+      <w:r>
+        <w:rPr>
+          <w:lang w:val="bg-BG"/>
+        </w:rPr>
+        <w:t xml:space="preserve">общата </w:t>
+      </w:r>
+      <w:r>
+        <w:rPr>
+          <w:lang w:val="bg-BG"/>
+        </w:rPr>
+        <w:t>сложността</w:t>
+      </w:r>
+      <w:r>
+        <w:rPr>
+          <w:lang w:val="bg-BG"/>
+        </w:rPr>
+        <w:t xml:space="preserve"> на алгоритъм с </w:t>
+      </w:r>
+      <w:r>
+        <w:rPr>
+          <w:lang w:val="bg-BG"/>
+        </w:rPr>
+        <w:t xml:space="preserve"> </w:t>
+      </w:r>
+      <m:oMath>
+        <m:r>
+          <w:rPr>
+            <w:rFonts w:ascii="Cambria Math" w:eastAsia="Cambria Math" w:hAnsi="Cambria Math" w:cs="Cambria Math"/>
+          </w:rPr>
+          <m:t>n</m:t>
+        </m:r>
+      </m:oMath>
+      <w:r>
+        <w:rPr>
+          <w:lang w:val="bg-BG"/>
+        </w:rPr>
+        <w:t xml:space="preserve"> итерации е:</w:t>
+      </w:r>
+    </w:p>
+    <w:p>
+      <m:oMathPara>
+        <m:oMath>
+          <m:f>
+            <m:fPr>
+              <m:ctrlPr>
+                <w:rPr>
+                  <w:rFonts w:ascii="Cambria Math" w:eastAsia="Cambria Math" w:hAnsi="Cambria Math" w:cs="Cambria Math"/>
+                  <w:i/>
+                </w:rPr>
+              </m:ctrlPr>
+            </m:fPr>
+            <m:num>
+              <m:r>
+                <w:rPr>
+                  <w:rFonts w:ascii="Cambria Math" w:eastAsia="Cambria Math" w:hAnsi="Cambria Math" w:cs="Cambria Math"/>
+                </w:rPr>
+                <m:t>1</m:t>
+              </m:r>
+            </m:num>
+            <m:den>
+              <m:r>
+                <w:rPr>
+                  <w:rFonts w:ascii="Cambria Math" w:eastAsia="Cambria Math" w:hAnsi="Cambria Math" w:cs="Cambria Math"/>
+                </w:rPr>
+                <m:t>k</m:t>
+              </m:r>
+            </m:den>
+          </m:f>
+          <m:r>
+            <w:rPr>
+              <w:rFonts w:ascii="Cambria Math" w:eastAsia="Cambria Math" w:hAnsi="Cambria Math" w:cs="Cambria Math"/>
+            </w:rPr>
+            <m:t>*</m:t>
+          </m:r>
+          <m:nary>
+            <m:naryPr>
+              <m:chr m:val="∑"/>
+              <m:grow m:val="1"/>
+              <m:ctrlPr>
+                <w:rPr>
+                  <w:rFonts w:ascii="Cambria Math" w:hAnsi="Cambria Math"/>
+                </w:rPr>
+              </m:ctrlPr>
+            </m:naryPr>
+            <m:sub>
+              <m:r>
+                <w:rPr>
+                  <w:rFonts w:ascii="Cambria Math" w:eastAsia="Cambria Math" w:hAnsi="Cambria Math" w:cs="Cambria Math"/>
+                </w:rPr>
+                <m:t>k=0</m:t>
+              </m:r>
+            </m:sub>
+            <m:sup>
+              <m:r>
+                <w:rPr>
+                  <w:rFonts w:ascii="Cambria Math" w:eastAsia="Cambria Math" w:hAnsi="Cambria Math" w:cs="Cambria Math"/>
+                </w:rPr>
+                <m:t>n</m:t>
+              </m:r>
+            </m:sup>
+            <m:e>
+              <m:d>
+                <m:dPr>
+                  <m:ctrlPr>
+                    <w:rPr>
+                      <w:rFonts w:ascii="Cambria Math" w:hAnsi="Cambria Math"/>
+                    </w:rPr>
+                  </m:ctrlPr>
+                </m:dPr>
+                <m:e>
+                  <m:r>
+                    <m:rPr>
+                      <m:sty m:val="p"/>
+                    </m:rPr>
+                    <w:rPr>
+                      <w:rFonts w:ascii="Cambria Math" w:hAnsi="Cambria Math"/>
+                    </w:rPr>
+                    <m:t>k-1</m:t>
+                  </m:r>
+                </m:e>
+              </m:d>
+              <m:r>
+                <w:rPr>
+                  <w:rFonts w:ascii="Cambria Math" w:hAnsi="Cambria Math"/>
+                </w:rPr>
+                <m:t xml:space="preserve">k+ </m:t>
+              </m:r>
+              <m:d>
+                <m:dPr>
+                  <m:ctrlPr>
+                    <w:rPr>
+                      <w:rFonts w:ascii="Cambria Math" w:hAnsi="Cambria Math"/>
+                    </w:rPr>
+                  </m:ctrlPr>
+                </m:dPr>
+                <m:e>
+                  <m:f>
+                    <m:fPr>
+                      <m:type m:val="noBar"/>
+                      <m:ctrlPr>
+                        <w:rPr>
+                          <w:rFonts w:ascii="Cambria Math" w:hAnsi="Cambria Math"/>
+                        </w:rPr>
+                      </m:ctrlPr>
+                    </m:fPr>
+                    <m:num>
+                      <m:r>
+                        <w:rPr>
+                          <w:rFonts w:ascii="Cambria Math" w:eastAsia="Cambria Math" w:hAnsi="Cambria Math" w:cs="Cambria Math"/>
+                        </w:rPr>
+                        <m:t>k</m:t>
+                      </m:r>
+                    </m:num>
+                    <m:den>
+                      <m:r>
+                        <w:rPr>
+                          <w:rFonts w:ascii="Cambria Math" w:eastAsia="Cambria Math" w:hAnsi="Cambria Math" w:cs="Cambria Math"/>
+                        </w:rPr>
+                        <m:t>2</m:t>
+                      </m:r>
+                    </m:den>
+                  </m:f>
+                </m:e>
+              </m:d>
+              <m:r>
+                <w:rPr>
+                  <w:rFonts w:ascii="Cambria Math" w:hAnsi="Cambria Math"/>
+                </w:rPr>
+                <m:t>k</m:t>
+              </m:r>
+            </m:e>
+          </m:nary>
+          <m:r>
+            <w:rPr>
+              <w:rFonts w:ascii="Cambria Math" w:hAnsi="Cambria Math"/>
+            </w:rPr>
+            <m:t>=O(</m:t>
+          </m:r>
+          <m:sSup>
+            <m:sSupPr>
+              <m:ctrlPr>
+                <w:rPr>
+                  <w:rFonts w:ascii="Cambria Math" w:hAnsi="Cambria Math"/>
+                  <w:i/>
+                </w:rPr>
+              </m:ctrlPr>
+            </m:sSupPr>
+            <m:e>
+              <m:r>
+                <w:rPr>
+                  <w:rFonts w:ascii="Cambria Math" w:hAnsi="Cambria Math"/>
+                </w:rPr>
+                <m:t>n</m:t>
+              </m:r>
+            </m:e>
+            <m:sup>
+              <m:r>
+                <w:rPr>
+                  <w:rFonts w:ascii="Cambria Math" w:hAnsi="Cambria Math"/>
+                </w:rPr>
+                <m:t>3</m:t>
+              </m:r>
+            </m:sup>
+          </m:sSup>
+          <m:r>
+            <w:rPr>
+              <w:rFonts w:ascii="Cambria Math" w:hAnsi="Cambria Math"/>
+            </w:rPr>
+            <m:t>)</m:t>
+          </m:r>
+        </m:oMath>
+      </m:oMathPara>
+    </w:p>
+    <w:p>
+      <w:pPr>
+        <w:rPr>
+          <w:lang w:val="bg-BG"/>
+        </w:rPr>
+      </w:pPr>
+    </w:p>
+    <w:bookmarkEnd w:id="5"/>
     <w:bookmarkEnd w:id="6"/>
     <w:bookmarkEnd w:id="7"/>
     <w:bookmarkEnd w:id="8"/>
     <w:bookmarkEnd w:id="9"/>
-    <w:bookmarkEnd w:id="10"/>
     <w:p>
       <w:pPr>
-        <w:pStyle w:val="Heading1"/>
-        <w:rPr>
-          <w:lang w:val="bg-BG"/>
-        </w:rPr>
-      </w:pPr>
-      <w:r>
-        <w:rPr>
-          <w:lang w:val="bg-BG"/>
-        </w:rPr>
-        <w:t>Описание на алгоритъма използван за решение на задачата</w:t>
-      </w:r>
-    </w:p>
-    <w:p>
-      <w:pPr>
-        <w:rPr>
-          <w:lang w:val="bg-BG"/>
-        </w:rPr>
-      </w:pPr>
-    </w:p>
-    <w:p>
-      <w:pPr>
-        <w:rPr>
-          <w:lang w:val="bg-BG"/>
-        </w:rPr>
-      </w:pPr>
-    </w:p>
-    <w:p>
-      <w:pPr>
-        <w:pStyle w:val="ListBullet"/>
-      </w:pPr>
-      <w:r>
-        <w:t>Need a heading? On the Home tab, in the Styles gallery, just click the heading style you want. Notice other styles in that gallery as well, such as for a quote or a numbered list.</w:t>
-      </w:r>
-    </w:p>
-    <w:p>
-      <w:pPr>
-        <w:pStyle w:val="ListBullet"/>
-      </w:pPr>
-      <w:r>
-        <w:t>You might like the cool, blue ice pond on the cover page as much as we do, but if it’s not ideal for your report, right-click it and then click Change Picture to add your own photo.</w:t>
-      </w:r>
-    </w:p>
-    <w:p>
-      <w:pPr>
-        <w:pStyle w:val="ListBullet"/>
-      </w:pPr>
-      <w:r>
+        <w:jc w:val="center"/>
+      </w:pPr>
+      <w:r>
+        <w:rPr>
+          <w:noProof/>
+          <w:lang w:eastAsia="en-US"/>
+        </w:rPr>
         <w:lastRenderedPageBreak/>
-        <w:t>Adding a professional-quality graphic is a snap. In fact, when you add a chart or a SmartArt diagram from the Insert tab, it automatically matches the look of your document.</w:t>
-      </w:r>
-    </w:p>
-    <w:p>
-      <w:pPr>
-        <w:jc w:val="center"/>
-      </w:pPr>
-      <w:r>
-        <w:rPr>
-          <w:noProof/>
-          <w:lang w:val="bg-BG" w:eastAsia="bg-BG"/>
-        </w:rPr>
         <mc:AlternateContent>
           <mc:Choice Requires="wpg">
             <w:drawing>
@@ -3399,9 +3568,345 @@
       </w:r>
     </w:p>
     <w:p>
-      <w:r>
-        <w:t>Need to add a table of contents or a bibliography? No sweat.</w:t>
-      </w:r>
+      <w:pPr>
+        <w:pStyle w:val="ListParagraph"/>
+        <w:numPr>
+          <w:ilvl w:val="0"/>
+          <w:numId w:val="6"/>
+        </w:numPr>
+        <w:rPr>
+          <w:lang w:val="bg-BG"/>
+        </w:rPr>
+      </w:pPr>
+      <w:r>
+        <w:rPr>
+          <w:lang w:val="bg-BG"/>
+        </w:rPr>
+        <w:t xml:space="preserve">Библиотеката </w:t>
+      </w:r>
+      <w:r>
+        <w:rPr>
+          <w:lang w:val="bg-BG"/>
+        </w:rPr>
+        <w:t>SmallestCircle.Data</w:t>
+      </w:r>
+      <w:r>
+        <w:t xml:space="preserve"> </w:t>
+      </w:r>
+      <w:r>
+        <w:rPr>
+          <w:lang w:val="bg-BG"/>
+        </w:rPr>
+        <w:t>се използва за</w:t>
+      </w:r>
+    </w:p>
+    <w:p>
+      <w:pPr>
+        <w:pStyle w:val="ListParagraph"/>
+        <w:numPr>
+          <w:ilvl w:val="1"/>
+          <w:numId w:val="6"/>
+        </w:numPr>
+        <w:rPr>
+          <w:lang w:val="bg-BG"/>
+        </w:rPr>
+      </w:pPr>
+      <w:r>
+        <w:rPr>
+          <w:lang w:val="bg-BG"/>
+        </w:rPr>
+        <w:t>Итерация на точките (от файл или с генератор на произволни такива)</w:t>
+      </w:r>
+    </w:p>
+    <w:p>
+      <w:pPr>
+        <w:pStyle w:val="ListParagraph"/>
+        <w:numPr>
+          <w:ilvl w:val="1"/>
+          <w:numId w:val="6"/>
+        </w:numPr>
+        <w:rPr>
+          <w:lang w:val="bg-BG"/>
+        </w:rPr>
+      </w:pPr>
+      <w:r>
+        <w:rPr>
+          <w:lang w:val="bg-BG"/>
+        </w:rPr>
+        <w:t>Моделиране на обектите точка и окръжност</w:t>
+      </w:r>
+    </w:p>
+    <w:p>
+      <w:pPr>
+        <w:pStyle w:val="ListParagraph"/>
+        <w:numPr>
+          <w:ilvl w:val="0"/>
+          <w:numId w:val="6"/>
+        </w:numPr>
+        <w:rPr>
+          <w:lang w:val="bg-BG"/>
+        </w:rPr>
+      </w:pPr>
+      <w:r>
+        <w:rPr>
+          <w:lang w:val="bg-BG"/>
+        </w:rPr>
+        <w:t xml:space="preserve">Библиотеката </w:t>
+      </w:r>
+      <w:r>
+        <w:rPr>
+          <w:lang w:val="bg-BG"/>
+        </w:rPr>
+        <w:t>SmallestCircle.Calculation</w:t>
+      </w:r>
+      <w:r>
+        <w:rPr>
+          <w:lang w:val="bg-BG"/>
+        </w:rPr>
+        <w:t xml:space="preserve"> има за цел</w:t>
+      </w:r>
+    </w:p>
+    <w:p>
+      <w:pPr>
+        <w:pStyle w:val="ListParagraph"/>
+        <w:numPr>
+          <w:ilvl w:val="1"/>
+          <w:numId w:val="6"/>
+        </w:numPr>
+        <w:rPr>
+          <w:lang w:val="bg-BG"/>
+        </w:rPr>
+      </w:pPr>
+      <w:r>
+        <w:rPr>
+          <w:lang w:val="bg-BG"/>
+        </w:rPr>
+        <w:t>Дефиниране на геометрични свойства – разстояние между точки, принадлежност към окръжност на точка или списък от точки</w:t>
+      </w:r>
+    </w:p>
+    <w:p>
+      <w:pPr>
+        <w:pStyle w:val="ListParagraph"/>
+        <w:numPr>
+          <w:ilvl w:val="1"/>
+          <w:numId w:val="6"/>
+        </w:numPr>
+        <w:rPr>
+          <w:lang w:val="bg-BG"/>
+        </w:rPr>
+      </w:pPr>
+      <w:r>
+        <w:rPr>
+          <w:lang w:val="bg-BG"/>
+        </w:rPr>
+        <w:t>Изчисляване на окръжност – през две или три точки</w:t>
+      </w:r>
+    </w:p>
+    <w:p>
+      <w:pPr>
+        <w:pStyle w:val="ListParagraph"/>
+        <w:numPr>
+          <w:ilvl w:val="1"/>
+          <w:numId w:val="6"/>
+        </w:numPr>
+        <w:rPr>
+          <w:lang w:val="bg-BG"/>
+        </w:rPr>
+      </w:pPr>
+      <w:r>
+        <w:rPr>
+          <w:lang w:val="bg-BG"/>
+        </w:rPr>
+        <w:t>Калкулация на минимална окръжност</w:t>
+      </w:r>
+    </w:p>
+    <w:p>
+      <w:pPr>
+        <w:pStyle w:val="ListParagraph"/>
+        <w:numPr>
+          <w:ilvl w:val="2"/>
+          <w:numId w:val="6"/>
+        </w:numPr>
+        <w:rPr>
+          <w:lang w:val="bg-BG"/>
+        </w:rPr>
+      </w:pPr>
+      <w:r>
+        <w:t xml:space="preserve">Calculator class – </w:t>
+      </w:r>
+      <w:r>
+        <w:rPr>
+          <w:lang w:val="bg-BG"/>
+        </w:rPr>
+        <w:t xml:space="preserve">калкулира минималната окръжност чрез итеративен подход, използва една нишка, без възможност за асинхронно четене на файла. </w:t>
+      </w:r>
+    </w:p>
+    <w:p>
+      <w:pPr>
+        <w:pStyle w:val="ListParagraph"/>
+        <w:numPr>
+          <w:ilvl w:val="2"/>
+          <w:numId w:val="6"/>
+        </w:numPr>
+        <w:rPr>
+          <w:lang w:val="bg-BG"/>
+        </w:rPr>
+      </w:pPr>
+      <w:r>
+        <w:t>MultiCalculator class –</w:t>
+      </w:r>
+      <w:r>
+        <w:rPr>
+          <w:lang w:val="bg-BG"/>
+        </w:rPr>
+        <w:t xml:space="preserve"> </w:t>
+      </w:r>
+      <w:r>
+        <w:t xml:space="preserve">Multi-threading </w:t>
+      </w:r>
+      <w:r>
+        <w:rPr>
+          <w:lang w:val="bg-BG"/>
+        </w:rPr>
+        <w:t xml:space="preserve">и асинхронен вариант на алгоритъма от </w:t>
+      </w:r>
+      <w:r>
+        <w:t xml:space="preserve">Calculator </w:t>
+      </w:r>
+      <w:r>
+        <w:rPr>
+          <w:lang w:val="bg-BG"/>
+        </w:rPr>
+        <w:t>класа</w:t>
+      </w:r>
+    </w:p>
+    <w:p>
+      <w:pPr>
+        <w:pStyle w:val="ListParagraph"/>
+        <w:numPr>
+          <w:ilvl w:val="2"/>
+          <w:numId w:val="6"/>
+        </w:numPr>
+        <w:rPr>
+          <w:lang w:val="bg-BG"/>
+        </w:rPr>
+      </w:pPr>
+      <w:r>
+        <w:t xml:space="preserve">DemoCalculator class – </w:t>
+      </w:r>
+      <w:r>
+        <w:rPr>
+          <w:lang w:val="bg-BG"/>
+        </w:rPr>
+        <w:t>служи за единствено за демонстрация, принтиране на състоянието на нишките и онагледяване на алгоритъма на графичния интерфейс</w:t>
+      </w:r>
+    </w:p>
+    <w:p>
+      <w:pPr>
+        <w:pStyle w:val="ListParagraph"/>
+        <w:numPr>
+          <w:ilvl w:val="1"/>
+          <w:numId w:val="6"/>
+        </w:numPr>
+        <w:rPr>
+          <w:lang w:val="bg-BG"/>
+        </w:rPr>
+      </w:pPr>
+      <w:r>
+        <w:rPr>
+          <w:lang w:val="bg-BG"/>
+        </w:rPr>
+        <w:t>SmallestCircle.Console</w:t>
+      </w:r>
+      <w:r>
+        <w:t xml:space="preserve"> – </w:t>
+      </w:r>
+      <w:r>
+        <w:rPr>
+          <w:lang w:val="bg-BG"/>
+        </w:rPr>
+        <w:t>конзолна апликация за стартиране на проекта</w:t>
+      </w:r>
+    </w:p>
+    <w:p>
+      <w:pPr>
+        <w:pStyle w:val="ListParagraph"/>
+        <w:numPr>
+          <w:ilvl w:val="1"/>
+          <w:numId w:val="6"/>
+        </w:numPr>
+        <w:rPr>
+          <w:lang w:val="bg-BG"/>
+        </w:rPr>
+      </w:pPr>
+      <w:r>
+        <w:rPr>
+          <w:lang w:val="bg-BG"/>
+        </w:rPr>
+        <w:t>SmallestCircle.Presentation</w:t>
+      </w:r>
+      <w:r>
+        <w:t xml:space="preserve"> – WPF </w:t>
+      </w:r>
+      <w:r>
+        <w:rPr>
+          <w:lang w:val="bg-BG"/>
+        </w:rPr>
+        <w:t>апликация за демонстрация на работата на алгоритъма</w:t>
+      </w:r>
+    </w:p>
+    <w:p>
+      <w:pPr>
+        <w:pStyle w:val="ListParagraph"/>
+        <w:numPr>
+          <w:ilvl w:val="2"/>
+          <w:numId w:val="6"/>
+        </w:numPr>
+        <w:rPr>
+          <w:lang w:val="bg-BG"/>
+        </w:rPr>
+      </w:pPr>
+      <w:r>
+        <w:t>Възможност за подваане на точките през визуален интерфейс</w:t>
+      </w:r>
+    </w:p>
+    <w:p>
+      <w:pPr>
+        <w:pStyle w:val="ListParagraph"/>
+        <w:numPr>
+          <w:ilvl w:val="2"/>
+          <w:numId w:val="6"/>
+        </w:numPr>
+        <w:rPr>
+          <w:lang w:val="bg-BG"/>
+        </w:rPr>
+      </w:pPr>
+      <w:r>
+        <w:rPr>
+          <w:lang w:val="bg-BG"/>
+        </w:rPr>
+        <w:t>Възможност за експортиране на точките</w:t>
+      </w:r>
+    </w:p>
+    <w:p>
+      <w:pPr>
+        <w:pStyle w:val="ListParagraph"/>
+        <w:numPr>
+          <w:ilvl w:val="2"/>
+          <w:numId w:val="6"/>
+        </w:numPr>
+        <w:rPr>
+          <w:lang w:val="bg-BG"/>
+        </w:rPr>
+      </w:pPr>
+      <w:r>
+        <w:rPr>
+          <w:lang w:val="bg-BG"/>
+        </w:rPr>
+        <w:t>Демонстрация на многонишковия калкукатор с възможност спиране и продължаване</w:t>
+      </w:r>
+      <w:bookmarkStart w:id="10" w:name="_GoBack"/>
+      <w:bookmarkEnd w:id="10"/>
     </w:p>
     <w:p>
       <w:pPr>
@@ -3453,10 +3958,10 @@
         <w:tblLook w:val="0000" w:firstRow="0" w:lastRow="0" w:firstColumn="0" w:lastColumn="0" w:noHBand="0" w:noVBand="0"/>
       </w:tblPr>
       <w:tblGrid>
+        <w:gridCol w:w="2157"/>
+        <w:gridCol w:w="2157"/>
         <w:gridCol w:w="2158"/>
-        <w:gridCol w:w="2155"/>
         <w:gridCol w:w="2158"/>
-        <w:gridCol w:w="2159"/>
       </w:tblGrid>
       <w:tr>
         <w:tc>
@@ -3475,6 +3980,7 @@
                 <w:b/>
                 <w:lang w:val="bg-BG"/>
               </w:rPr>
+              <w:lastRenderedPageBreak/>
               <w:t>Брой ядра на процесора</w:t>
             </w:r>
           </w:p>
@@ -3496,14 +4002,12 @@
               </w:rPr>
               <w:t xml:space="preserve">Време в </w:t>
             </w:r>
-            <w:proofErr w:type="spellStart"/>
             <w:r>
               <w:rPr>
                 <w:b/>
               </w:rPr>
               <w:t>ms</w:t>
             </w:r>
-            <w:proofErr w:type="spellEnd"/>
           </w:p>
         </w:tc>
         <w:tc>
@@ -3577,11 +4081,9 @@
               </w:rPr>
               <w:t xml:space="preserve">6052 </w:t>
             </w:r>
-            <w:proofErr w:type="spellStart"/>
             <w:r>
               <w:t>ms</w:t>
             </w:r>
-            <w:proofErr w:type="spellEnd"/>
           </w:p>
         </w:tc>
         <w:tc>
@@ -3664,13 +4166,8 @@
           </w:tcPr>
           <w:p>
             <w:r>
-              <w:t xml:space="preserve">2462 </w:t>
+              <w:t>2462 ms</w:t>
             </w:r>
-            <w:proofErr w:type="spellStart"/>
-            <w:r>
-              <w:t>ms</w:t>
-            </w:r>
-            <w:proofErr w:type="spellEnd"/>
           </w:p>
         </w:tc>
         <w:tc>
@@ -3752,9 +4249,9 @@
       </w:tblPr>
       <w:tblGrid>
         <w:gridCol w:w="2158"/>
-        <w:gridCol w:w="2155"/>
+        <w:gridCol w:w="2156"/>
         <w:gridCol w:w="2158"/>
-        <w:gridCol w:w="2159"/>
+        <w:gridCol w:w="2158"/>
       </w:tblGrid>
       <w:tr>
         <w:tc>
@@ -3794,14 +4291,12 @@
               </w:rPr>
               <w:t xml:space="preserve">Време в </w:t>
             </w:r>
-            <w:proofErr w:type="spellStart"/>
             <w:r>
               <w:rPr>
                 <w:b/>
               </w:rPr>
               <w:t>ms</w:t>
             </w:r>
-            <w:proofErr w:type="spellEnd"/>
           </w:p>
         </w:tc>
         <w:tc>
@@ -3860,7 +4355,6 @@
               <w:rPr>
                 <w:lang w:val="bg-BG"/>
               </w:rPr>
-              <w:lastRenderedPageBreak/>
               <w:t>1</w:t>
             </w:r>
           </w:p>
@@ -3879,11 +4373,9 @@
               </w:rPr>
               <w:t xml:space="preserve"> </w:t>
             </w:r>
-            <w:proofErr w:type="spellStart"/>
             <w:r>
               <w:t>ms</w:t>
             </w:r>
-            <w:proofErr w:type="spellEnd"/>
           </w:p>
         </w:tc>
         <w:tc>
@@ -3924,13 +4416,8 @@
           </w:tcPr>
           <w:p>
             <w:r>
-              <w:t xml:space="preserve">5013 </w:t>
+              <w:t>5013 ms</w:t>
             </w:r>
-            <w:proofErr w:type="spellStart"/>
-            <w:r>
-              <w:t>ms</w:t>
-            </w:r>
-            <w:proofErr w:type="spellEnd"/>
           </w:p>
         </w:tc>
         <w:tc>
@@ -3963,16 +4450,8 @@
           </w:tcPr>
           <w:p>
             <w:r>
-              <w:t>2615</w:t>
+              <w:t>2615 ms</w:t>
             </w:r>
-            <w:r>
-              <w:t xml:space="preserve"> </w:t>
-            </w:r>
-            <w:proofErr w:type="spellStart"/>
-            <w:r>
-              <w:t>ms</w:t>
-            </w:r>
-            <w:proofErr w:type="spellEnd"/>
           </w:p>
         </w:tc>
         <w:tc>
@@ -4005,13 +4484,8 @@
           </w:tcPr>
           <w:p>
             <w:r>
-              <w:t xml:space="preserve">1704 </w:t>
+              <w:t>1704 ms</w:t>
             </w:r>
-            <w:proofErr w:type="spellStart"/>
-            <w:r>
-              <w:t>ms</w:t>
-            </w:r>
-            <w:proofErr w:type="spellEnd"/>
           </w:p>
         </w:tc>
         <w:tc>
@@ -4044,15 +4518,7 @@
           </w:tcPr>
           <w:p>
             <w:r>
-              <w:t xml:space="preserve">1262 </w:t>
-            </w:r>
-            <w:proofErr w:type="spellStart"/>
-            <w:r>
-              <w:t>ms</w:t>
-            </w:r>
-            <w:proofErr w:type="spellEnd"/>
-            <w:r>
-              <w:t xml:space="preserve"> </w:t>
+              <w:t xml:space="preserve">1262 ms </w:t>
             </w:r>
           </w:p>
         </w:tc>
@@ -4086,15 +4552,7 @@
           </w:tcPr>
           <w:p>
             <w:r>
-              <w:t xml:space="preserve">1283 </w:t>
-            </w:r>
-            <w:proofErr w:type="spellStart"/>
-            <w:r>
-              <w:t>ms</w:t>
-            </w:r>
-            <w:proofErr w:type="spellEnd"/>
-            <w:r>
-              <w:t xml:space="preserve"> </w:t>
+              <w:t xml:space="preserve">1283 ms </w:t>
             </w:r>
           </w:p>
         </w:tc>
@@ -4128,13 +4586,8 @@
           </w:tcPr>
           <w:p>
             <w:r>
-              <w:t xml:space="preserve">1190 </w:t>
+              <w:t>1190 ms</w:t>
             </w:r>
-            <w:proofErr w:type="spellStart"/>
-            <w:r>
-              <w:t>ms</w:t>
-            </w:r>
-            <w:proofErr w:type="spellEnd"/>
           </w:p>
         </w:tc>
         <w:tc>
@@ -4167,13 +4620,8 @@
           </w:tcPr>
           <w:p>
             <w:r>
-              <w:t xml:space="preserve">1442 </w:t>
+              <w:t>1442 ms</w:t>
             </w:r>
-            <w:proofErr w:type="spellStart"/>
-            <w:r>
-              <w:t>ms</w:t>
-            </w:r>
-            <w:proofErr w:type="spellEnd"/>
           </w:p>
         </w:tc>
         <w:tc>
@@ -4233,7 +4681,7 @@
       </w:r>
     </w:p>
     <w:sectPr>
-      <w:footerReference w:type="default" r:id="rId7"/>
+      <w:footerReference w:type="default" r:id="rId8"/>
       <w:pgSz w:w="12240" w:h="15840"/>
       <w:pgMar w:top="1728" w:right="1800" w:bottom="1440" w:left="1800" w:header="720" w:footer="720" w:gutter="0"/>
       <w:cols w:space="708"/>
@@ -4290,7 +4738,7 @@
       <w:rPr>
         <w:noProof/>
       </w:rPr>
-      <w:t>5</w:t>
+      <w:t>4</w:t>
     </w:r>
     <w:r>
       <w:fldChar w:fldCharType="end"/>
@@ -4327,6 +4775,119 @@
 <file path=word/numbering.xml><?xml version="1.0" encoding="utf-8"?>
 <w:numbering xmlns:wpc="http://schemas.microsoft.com/office/word/2010/wordprocessingCanvas" xmlns:cx="http://schemas.microsoft.com/office/drawing/2014/chartex" xmlns:cx1="http://schemas.microsoft.com/office/drawing/2015/9/8/chartex" xmlns:cx2="http://schemas.microsoft.com/office/drawing/2015/10/21/chartex" xmlns:mc="http://schemas.openxmlformats.org/markup-compatibility/2006" xmlns:o="urn:schemas-microsoft-com:office:office" xmlns:r="http://schemas.openxmlformats.org/officeDocument/2006/relationships" xmlns:m="http://schemas.openxmlformats.org/officeDocument/2006/math" xmlns:v="urn:schemas-microsoft-com:vml" xmlns:wp14="http://schemas.microsoft.com/office/word/2010/wordprocessingDrawing" xmlns:wp="http://schemas.openxmlformats.org/drawingml/2006/wordprocessingDrawing" xmlns:w10="urn:schemas-microsoft-com:office:word" xmlns:w="http://schemas.openxmlformats.org/wordprocessingml/2006/main" xmlns:w14="http://schemas.microsoft.com/office/word/2010/wordml" xmlns:w15="http://schemas.microsoft.com/office/word/2012/wordml" xmlns:w16se="http://schemas.microsoft.com/office/word/2015/wordml/symex" xmlns:wpg="http://schemas.microsoft.com/office/word/2010/wordprocessingGroup" xmlns:wpi="http://schemas.microsoft.com/office/word/2010/wordprocessingInk" xmlns:wne="http://schemas.microsoft.com/office/word/2006/wordml" xmlns:wps="http://schemas.microsoft.com/office/word/2010/wordprocessingShape" mc:Ignorable="w14 w15 w16se wp14">
   <w:abstractNum w:abstractNumId="0" w15:restartNumberingAfterBreak="0">
+    <w:nsid w:val="017B04FA"/>
+    <w:multiLevelType w:val="hybridMultilevel"/>
+    <w:tmpl w:val="4880C378"/>
+    <w:lvl w:ilvl="0" w:tplc="04090001">
+      <w:start w:val="1"/>
+      <w:numFmt w:val="bullet"/>
+      <w:lvlText w:val=""/>
+      <w:lvlJc w:val="left"/>
+      <w:pPr>
+        <w:ind w:left="720" w:hanging="360"/>
+      </w:pPr>
+      <w:rPr>
+        <w:rFonts w:ascii="Symbol" w:hAnsi="Symbol" w:hint="default"/>
+      </w:rPr>
+    </w:lvl>
+    <w:lvl w:ilvl="1" w:tplc="04090003">
+      <w:start w:val="1"/>
+      <w:numFmt w:val="bullet"/>
+      <w:lvlText w:val="o"/>
+      <w:lvlJc w:val="left"/>
+      <w:pPr>
+        <w:ind w:left="1440" w:hanging="360"/>
+      </w:pPr>
+      <w:rPr>
+        <w:rFonts w:ascii="Courier New" w:hAnsi="Courier New" w:cs="Courier New" w:hint="default"/>
+      </w:rPr>
+    </w:lvl>
+    <w:lvl w:ilvl="2" w:tplc="04090005">
+      <w:start w:val="1"/>
+      <w:numFmt w:val="bullet"/>
+      <w:lvlText w:val=""/>
+      <w:lvlJc w:val="left"/>
+      <w:pPr>
+        <w:ind w:left="2160" w:hanging="360"/>
+      </w:pPr>
+      <w:rPr>
+        <w:rFonts w:ascii="Wingdings" w:hAnsi="Wingdings" w:hint="default"/>
+      </w:rPr>
+    </w:lvl>
+    <w:lvl w:ilvl="3" w:tplc="04090001" w:tentative="1">
+      <w:start w:val="1"/>
+      <w:numFmt w:val="bullet"/>
+      <w:lvlText w:val=""/>
+      <w:lvlJc w:val="left"/>
+      <w:pPr>
+        <w:ind w:left="2880" w:hanging="360"/>
+      </w:pPr>
+      <w:rPr>
+        <w:rFonts w:ascii="Symbol" w:hAnsi="Symbol" w:hint="default"/>
+      </w:rPr>
+    </w:lvl>
+    <w:lvl w:ilvl="4" w:tplc="04090003" w:tentative="1">
+      <w:start w:val="1"/>
+      <w:numFmt w:val="bullet"/>
+      <w:lvlText w:val="o"/>
+      <w:lvlJc w:val="left"/>
+      <w:pPr>
+        <w:ind w:left="3600" w:hanging="360"/>
+      </w:pPr>
+      <w:rPr>
+        <w:rFonts w:ascii="Courier New" w:hAnsi="Courier New" w:cs="Courier New" w:hint="default"/>
+      </w:rPr>
+    </w:lvl>
+    <w:lvl w:ilvl="5" w:tplc="04090005" w:tentative="1">
+      <w:start w:val="1"/>
+      <w:numFmt w:val="bullet"/>
+      <w:lvlText w:val=""/>
+      <w:lvlJc w:val="left"/>
+      <w:pPr>
+        <w:ind w:left="4320" w:hanging="360"/>
+      </w:pPr>
+      <w:rPr>
+        <w:rFonts w:ascii="Wingdings" w:hAnsi="Wingdings" w:hint="default"/>
+      </w:rPr>
+    </w:lvl>
+    <w:lvl w:ilvl="6" w:tplc="04090001" w:tentative="1">
+      <w:start w:val="1"/>
+      <w:numFmt w:val="bullet"/>
+      <w:lvlText w:val=""/>
+      <w:lvlJc w:val="left"/>
+      <w:pPr>
+        <w:ind w:left="5040" w:hanging="360"/>
+      </w:pPr>
+      <w:rPr>
+        <w:rFonts w:ascii="Symbol" w:hAnsi="Symbol" w:hint="default"/>
+      </w:rPr>
+    </w:lvl>
+    <w:lvl w:ilvl="7" w:tplc="04090003" w:tentative="1">
+      <w:start w:val="1"/>
+      <w:numFmt w:val="bullet"/>
+      <w:lvlText w:val="o"/>
+      <w:lvlJc w:val="left"/>
+      <w:pPr>
+        <w:ind w:left="5760" w:hanging="360"/>
+      </w:pPr>
+      <w:rPr>
+        <w:rFonts w:ascii="Courier New" w:hAnsi="Courier New" w:cs="Courier New" w:hint="default"/>
+      </w:rPr>
+    </w:lvl>
+    <w:lvl w:ilvl="8" w:tplc="04090005" w:tentative="1">
+      <w:start w:val="1"/>
+      <w:numFmt w:val="bullet"/>
+      <w:lvlText w:val=""/>
+      <w:lvlJc w:val="left"/>
+      <w:pPr>
+        <w:ind w:left="6480" w:hanging="360"/>
+      </w:pPr>
+      <w:rPr>
+        <w:rFonts w:ascii="Wingdings" w:hAnsi="Wingdings" w:hint="default"/>
+      </w:rPr>
+    </w:lvl>
+  </w:abstractNum>
+  <w:abstractNum w:abstractNumId="1" w15:restartNumberingAfterBreak="0">
     <w:nsid w:val="01A3684F"/>
     <w:multiLevelType w:val="multilevel"/>
     <w:tmpl w:val="D83CF294"/>
@@ -4393,10 +4954,10 @@
       <w:lvlJc w:val="left"/>
     </w:lvl>
   </w:abstractNum>
-  <w:abstractNum w:abstractNumId="1" w15:restartNumberingAfterBreak="0">
+  <w:abstractNum w:abstractNumId="2" w15:restartNumberingAfterBreak="0">
     <w:nsid w:val="43427F38"/>
     <w:multiLevelType w:val="hybridMultilevel"/>
-    <w:tmpl w:val="51F453E8"/>
+    <w:tmpl w:val="3806A5A2"/>
     <w:lvl w:ilvl="0" w:tplc="9118EA70">
       <w:numFmt w:val="bullet"/>
       <w:lvlText w:val="-"/>
@@ -4505,11 +5066,123 @@
       </w:rPr>
     </w:lvl>
   </w:abstractNum>
-  <w:abstractNum w:abstractNumId="2" w15:restartNumberingAfterBreak="0">
+  <w:abstractNum w:abstractNumId="3" w15:restartNumberingAfterBreak="0">
     <w:nsid w:val="4CA233EF"/>
     <w:multiLevelType w:val="hybridMultilevel"/>
     <w:tmpl w:val="47061DC8"/>
     <w:lvl w:ilvl="0" w:tplc="5EC89AFC">
+      <w:numFmt w:val="bullet"/>
+      <w:lvlText w:val="-"/>
+      <w:lvlJc w:val="left"/>
+      <w:pPr>
+        <w:ind w:left="720" w:hanging="360"/>
+      </w:pPr>
+      <w:rPr>
+        <w:rFonts w:ascii="Constantia" w:eastAsia="Constantia" w:hAnsi="Constantia" w:cs="Times New Roman" w:hint="default"/>
+      </w:rPr>
+    </w:lvl>
+    <w:lvl w:ilvl="1" w:tplc="04090003">
+      <w:start w:val="1"/>
+      <w:numFmt w:val="bullet"/>
+      <w:lvlText w:val="o"/>
+      <w:lvlJc w:val="left"/>
+      <w:pPr>
+        <w:ind w:left="1440" w:hanging="360"/>
+      </w:pPr>
+      <w:rPr>
+        <w:rFonts w:ascii="Courier New" w:hAnsi="Courier New" w:cs="Courier New" w:hint="default"/>
+      </w:rPr>
+    </w:lvl>
+    <w:lvl w:ilvl="2" w:tplc="04090005" w:tentative="1">
+      <w:start w:val="1"/>
+      <w:numFmt w:val="bullet"/>
+      <w:lvlText w:val=""/>
+      <w:lvlJc w:val="left"/>
+      <w:pPr>
+        <w:ind w:left="2160" w:hanging="360"/>
+      </w:pPr>
+      <w:rPr>
+        <w:rFonts w:ascii="Wingdings" w:hAnsi="Wingdings" w:hint="default"/>
+      </w:rPr>
+    </w:lvl>
+    <w:lvl w:ilvl="3" w:tplc="04090001" w:tentative="1">
+      <w:start w:val="1"/>
+      <w:numFmt w:val="bullet"/>
+      <w:lvlText w:val=""/>
+      <w:lvlJc w:val="left"/>
+      <w:pPr>
+        <w:ind w:left="2880" w:hanging="360"/>
+      </w:pPr>
+      <w:rPr>
+        <w:rFonts w:ascii="Symbol" w:hAnsi="Symbol" w:hint="default"/>
+      </w:rPr>
+    </w:lvl>
+    <w:lvl w:ilvl="4" w:tplc="04090003" w:tentative="1">
+      <w:start w:val="1"/>
+      <w:numFmt w:val="bullet"/>
+      <w:lvlText w:val="o"/>
+      <w:lvlJc w:val="left"/>
+      <w:pPr>
+        <w:ind w:left="3600" w:hanging="360"/>
+      </w:pPr>
+      <w:rPr>
+        <w:rFonts w:ascii="Courier New" w:hAnsi="Courier New" w:cs="Courier New" w:hint="default"/>
+      </w:rPr>
+    </w:lvl>
+    <w:lvl w:ilvl="5" w:tplc="04090005" w:tentative="1">
+      <w:start w:val="1"/>
+      <w:numFmt w:val="bullet"/>
+      <w:lvlText w:val=""/>
+      <w:lvlJc w:val="left"/>
+      <w:pPr>
+        <w:ind w:left="4320" w:hanging="360"/>
+      </w:pPr>
+      <w:rPr>
+        <w:rFonts w:ascii="Wingdings" w:hAnsi="Wingdings" w:hint="default"/>
+      </w:rPr>
+    </w:lvl>
+    <w:lvl w:ilvl="6" w:tplc="04090001" w:tentative="1">
+      <w:start w:val="1"/>
+      <w:numFmt w:val="bullet"/>
+      <w:lvlText w:val=""/>
+      <w:lvlJc w:val="left"/>
+      <w:pPr>
+        <w:ind w:left="5040" w:hanging="360"/>
+      </w:pPr>
+      <w:rPr>
+        <w:rFonts w:ascii="Symbol" w:hAnsi="Symbol" w:hint="default"/>
+      </w:rPr>
+    </w:lvl>
+    <w:lvl w:ilvl="7" w:tplc="04090003" w:tentative="1">
+      <w:start w:val="1"/>
+      <w:numFmt w:val="bullet"/>
+      <w:lvlText w:val="o"/>
+      <w:lvlJc w:val="left"/>
+      <w:pPr>
+        <w:ind w:left="5760" w:hanging="360"/>
+      </w:pPr>
+      <w:rPr>
+        <w:rFonts w:ascii="Courier New" w:hAnsi="Courier New" w:cs="Courier New" w:hint="default"/>
+      </w:rPr>
+    </w:lvl>
+    <w:lvl w:ilvl="8" w:tplc="04090005" w:tentative="1">
+      <w:start w:val="1"/>
+      <w:numFmt w:val="bullet"/>
+      <w:lvlText w:val=""/>
+      <w:lvlJc w:val="left"/>
+      <w:pPr>
+        <w:ind w:left="6480" w:hanging="360"/>
+      </w:pPr>
+      <w:rPr>
+        <w:rFonts w:ascii="Wingdings" w:hAnsi="Wingdings" w:hint="default"/>
+      </w:rPr>
+    </w:lvl>
+  </w:abstractNum>
+  <w:abstractNum w:abstractNumId="4" w15:restartNumberingAfterBreak="0">
+    <w:nsid w:val="4F733E3D"/>
+    <w:multiLevelType w:val="hybridMultilevel"/>
+    <w:tmpl w:val="C3F089F0"/>
+    <w:lvl w:ilvl="0" w:tplc="D9B6AB58">
       <w:numFmt w:val="bullet"/>
       <w:lvlText w:val="-"/>
       <w:lvlJc w:val="left"/>
@@ -4617,119 +5290,7 @@
       </w:rPr>
     </w:lvl>
   </w:abstractNum>
-  <w:abstractNum w:abstractNumId="3" w15:restartNumberingAfterBreak="0">
-    <w:nsid w:val="4F733E3D"/>
-    <w:multiLevelType w:val="hybridMultilevel"/>
-    <w:tmpl w:val="C3F089F0"/>
-    <w:lvl w:ilvl="0" w:tplc="D9B6AB58">
-      <w:numFmt w:val="bullet"/>
-      <w:lvlText w:val="-"/>
-      <w:lvlJc w:val="left"/>
-      <w:pPr>
-        <w:ind w:left="720" w:hanging="360"/>
-      </w:pPr>
-      <w:rPr>
-        <w:rFonts w:ascii="Constantia" w:eastAsia="Constantia" w:hAnsi="Constantia" w:cs="Times New Roman" w:hint="default"/>
-      </w:rPr>
-    </w:lvl>
-    <w:lvl w:ilvl="1" w:tplc="04090003" w:tentative="1">
-      <w:start w:val="1"/>
-      <w:numFmt w:val="bullet"/>
-      <w:lvlText w:val="o"/>
-      <w:lvlJc w:val="left"/>
-      <w:pPr>
-        <w:ind w:left="1440" w:hanging="360"/>
-      </w:pPr>
-      <w:rPr>
-        <w:rFonts w:ascii="Courier New" w:hAnsi="Courier New" w:cs="Courier New" w:hint="default"/>
-      </w:rPr>
-    </w:lvl>
-    <w:lvl w:ilvl="2" w:tplc="04090005" w:tentative="1">
-      <w:start w:val="1"/>
-      <w:numFmt w:val="bullet"/>
-      <w:lvlText w:val=""/>
-      <w:lvlJc w:val="left"/>
-      <w:pPr>
-        <w:ind w:left="2160" w:hanging="360"/>
-      </w:pPr>
-      <w:rPr>
-        <w:rFonts w:ascii="Wingdings" w:hAnsi="Wingdings" w:hint="default"/>
-      </w:rPr>
-    </w:lvl>
-    <w:lvl w:ilvl="3" w:tplc="04090001" w:tentative="1">
-      <w:start w:val="1"/>
-      <w:numFmt w:val="bullet"/>
-      <w:lvlText w:val=""/>
-      <w:lvlJc w:val="left"/>
-      <w:pPr>
-        <w:ind w:left="2880" w:hanging="360"/>
-      </w:pPr>
-      <w:rPr>
-        <w:rFonts w:ascii="Symbol" w:hAnsi="Symbol" w:hint="default"/>
-      </w:rPr>
-    </w:lvl>
-    <w:lvl w:ilvl="4" w:tplc="04090003" w:tentative="1">
-      <w:start w:val="1"/>
-      <w:numFmt w:val="bullet"/>
-      <w:lvlText w:val="o"/>
-      <w:lvlJc w:val="left"/>
-      <w:pPr>
-        <w:ind w:left="3600" w:hanging="360"/>
-      </w:pPr>
-      <w:rPr>
-        <w:rFonts w:ascii="Courier New" w:hAnsi="Courier New" w:cs="Courier New" w:hint="default"/>
-      </w:rPr>
-    </w:lvl>
-    <w:lvl w:ilvl="5" w:tplc="04090005" w:tentative="1">
-      <w:start w:val="1"/>
-      <w:numFmt w:val="bullet"/>
-      <w:lvlText w:val=""/>
-      <w:lvlJc w:val="left"/>
-      <w:pPr>
-        <w:ind w:left="4320" w:hanging="360"/>
-      </w:pPr>
-      <w:rPr>
-        <w:rFonts w:ascii="Wingdings" w:hAnsi="Wingdings" w:hint="default"/>
-      </w:rPr>
-    </w:lvl>
-    <w:lvl w:ilvl="6" w:tplc="04090001" w:tentative="1">
-      <w:start w:val="1"/>
-      <w:numFmt w:val="bullet"/>
-      <w:lvlText w:val=""/>
-      <w:lvlJc w:val="left"/>
-      <w:pPr>
-        <w:ind w:left="5040" w:hanging="360"/>
-      </w:pPr>
-      <w:rPr>
-        <w:rFonts w:ascii="Symbol" w:hAnsi="Symbol" w:hint="default"/>
-      </w:rPr>
-    </w:lvl>
-    <w:lvl w:ilvl="7" w:tplc="04090003" w:tentative="1">
-      <w:start w:val="1"/>
-      <w:numFmt w:val="bullet"/>
-      <w:lvlText w:val="o"/>
-      <w:lvlJc w:val="left"/>
-      <w:pPr>
-        <w:ind w:left="5760" w:hanging="360"/>
-      </w:pPr>
-      <w:rPr>
-        <w:rFonts w:ascii="Courier New" w:hAnsi="Courier New" w:cs="Courier New" w:hint="default"/>
-      </w:rPr>
-    </w:lvl>
-    <w:lvl w:ilvl="8" w:tplc="04090005" w:tentative="1">
-      <w:start w:val="1"/>
-      <w:numFmt w:val="bullet"/>
-      <w:lvlText w:val=""/>
-      <w:lvlJc w:val="left"/>
-      <w:pPr>
-        <w:ind w:left="6480" w:hanging="360"/>
-      </w:pPr>
-      <w:rPr>
-        <w:rFonts w:ascii="Wingdings" w:hAnsi="Wingdings" w:hint="default"/>
-      </w:rPr>
-    </w:lvl>
-  </w:abstractNum>
-  <w:abstractNum w:abstractNumId="4" w15:restartNumberingAfterBreak="0">
+  <w:abstractNum w:abstractNumId="5" w15:restartNumberingAfterBreak="0">
     <w:nsid w:val="5A1A5823"/>
     <w:multiLevelType w:val="multilevel"/>
     <w:tmpl w:val="0BA29546"/>
@@ -4794,19 +5355,22 @@
     </w:lvl>
   </w:abstractNum>
   <w:num w:numId="1">
-    <w:abstractNumId w:val="0"/>
+    <w:abstractNumId w:val="1"/>
   </w:num>
   <w:num w:numId="2">
+    <w:abstractNumId w:val="5"/>
+  </w:num>
+  <w:num w:numId="3">
+    <w:abstractNumId w:val="2"/>
+  </w:num>
+  <w:num w:numId="4">
     <w:abstractNumId w:val="4"/>
   </w:num>
-  <w:num w:numId="3">
-    <w:abstractNumId w:val="1"/>
-  </w:num>
-  <w:num w:numId="4">
+  <w:num w:numId="5">
     <w:abstractNumId w:val="3"/>
   </w:num>
-  <w:num w:numId="5">
-    <w:abstractNumId w:val="2"/>
+  <w:num w:numId="6">
+    <w:abstractNumId w:val="0"/>
   </w:num>
 </w:numbering>
 </file>
@@ -5205,12 +5769,13 @@
   </w:latentStyles>
   <w:style w:type="paragraph" w:default="1" w:styleId="Normal">
     <w:name w:val="Normal"/>
-    <w:rsid w:val="00500904"/>
+    <w:rsid w:val="003B7FD5"/>
     <w:pPr>
       <w:suppressAutoHyphens/>
     </w:pPr>
     <w:rPr>
-      <w:sz w:val="28"/>
+      <w:rFonts w:asciiTheme="minorHAnsi" w:hAnsiTheme="minorHAnsi"/>
+      <w:sz w:val="24"/>
     </w:rPr>
   </w:style>
   <w:style w:type="paragraph" w:styleId="Heading1">
@@ -5234,6 +5799,7 @@
     <w:name w:val="heading 2"/>
     <w:basedOn w:val="Normal"/>
     <w:next w:val="Normal"/>
+    <w:rsid w:val="003B7FD5"/>
     <w:pPr>
       <w:keepNext/>
       <w:keepLines/>
@@ -5244,7 +5810,7 @@
       <w:rFonts w:eastAsia="Times New Roman"/>
       <w:caps/>
       <w:color w:val="00A0B8"/>
-      <w:sz w:val="22"/>
+      <w:sz w:val="32"/>
     </w:rPr>
   </w:style>
   <w:style w:type="paragraph" w:styleId="Heading3">
@@ -5469,7 +6035,6 @@
     <w:rPr>
       <w:rFonts w:eastAsia="Times New Roman"/>
       <w:caps/>
-      <w:sz w:val="26"/>
     </w:rPr>
   </w:style>
   <w:style w:type="character" w:customStyle="1" w:styleId="SubtitleChar">
@@ -5520,7 +6085,6 @@
       <w:i/>
       <w:iCs/>
       <w:color w:val="00A0B8"/>
-      <w:sz w:val="26"/>
     </w:rPr>
   </w:style>
   <w:style w:type="character" w:customStyle="1" w:styleId="QuoteChar">
@@ -6147,4 +6711,16 @@
     </a:ext>
   </a:extLst>
 </a:theme>
+</file>
+
+<file path=customXml/item1.xml><?xml version="1.0" encoding="utf-8"?>
+<b:Sources xmlns:b="http://schemas.openxmlformats.org/officeDocument/2006/bibliography" xmlns="http://schemas.openxmlformats.org/officeDocument/2006/bibliography" SelectedStyle="\APASixthEditionOfficeOnline.xsl" StyleName="APA" Version="6"/>
+</file>
+
+<file path=customXml/itemProps1.xml><?xml version="1.0" encoding="utf-8"?>
+<ds:datastoreItem xmlns:ds="http://schemas.openxmlformats.org/officeDocument/2006/customXml" ds:itemID="{88148291-539F-4B4E-BA12-E829B40B9ECA}">
+  <ds:schemaRefs>
+    <ds:schemaRef ds:uri="http://schemas.openxmlformats.org/officeDocument/2006/bibliography"/>
+  </ds:schemaRefs>
+</ds:datastoreItem>
 </file>
</xml_diff>

<commit_message>
Add call methods hierarchy to the documentation
</commit_message>
<xml_diff>
--- a/Минимална окръжност.docx
+++ b/Минимална окръжност.docx
@@ -2,15 +2,15 @@
 <file path=word/document.xml><?xml version="1.0" encoding="utf-8"?>
 <w:document xmlns:wpc="http://schemas.microsoft.com/office/word/2010/wordprocessingCanvas" xmlns:cx="http://schemas.microsoft.com/office/drawing/2014/chartex" xmlns:cx1="http://schemas.microsoft.com/office/drawing/2015/9/8/chartex" xmlns:cx2="http://schemas.microsoft.com/office/drawing/2015/10/21/chartex" xmlns:mc="http://schemas.openxmlformats.org/markup-compatibility/2006" xmlns:o="urn:schemas-microsoft-com:office:office" xmlns:r="http://schemas.openxmlformats.org/officeDocument/2006/relationships" xmlns:m="http://schemas.openxmlformats.org/officeDocument/2006/math" xmlns:v="urn:schemas-microsoft-com:vml" xmlns:wp14="http://schemas.microsoft.com/office/word/2010/wordprocessingDrawing" xmlns:wp="http://schemas.openxmlformats.org/drawingml/2006/wordprocessingDrawing" xmlns:w10="urn:schemas-microsoft-com:office:word" xmlns:w="http://schemas.openxmlformats.org/wordprocessingml/2006/main" xmlns:w14="http://schemas.microsoft.com/office/word/2010/wordml" xmlns:w15="http://schemas.microsoft.com/office/word/2012/wordml" xmlns:w16se="http://schemas.microsoft.com/office/word/2015/wordml/symex" xmlns:wpg="http://schemas.microsoft.com/office/word/2010/wordprocessingGroup" xmlns:wpi="http://schemas.microsoft.com/office/word/2010/wordprocessingInk" xmlns:wne="http://schemas.microsoft.com/office/word/2006/wordml" xmlns:wps="http://schemas.microsoft.com/office/word/2010/wordprocessingShape" mc:Ignorable="w14 w15 w16se wp14">
   <w:body>
+    <w:bookmarkStart w:id="0" w:name="_Toc321147149"/>
+    <w:bookmarkStart w:id="1" w:name="_Toc318188227"/>
+    <w:bookmarkStart w:id="2" w:name="_Toc318188327"/>
+    <w:bookmarkStart w:id="3" w:name="_Toc318189312"/>
+    <w:bookmarkStart w:id="4" w:name="_Toc321147011"/>
     <w:p>
       <w:pPr>
         <w:pStyle w:val="NoSpacing"/>
       </w:pPr>
-      <w:bookmarkStart w:id="0" w:name="_Toc321147149"/>
-      <w:bookmarkStart w:id="1" w:name="_Toc318188227"/>
-      <w:bookmarkStart w:id="2" w:name="_Toc318188327"/>
-      <w:bookmarkStart w:id="3" w:name="_Toc318189312"/>
-      <w:bookmarkStart w:id="4" w:name="_Toc321147011"/>
       <w:r>
         <w:rPr>
           <w:noProof/>
@@ -306,6 +306,11 @@
     <w:bookmarkStart w:id="5" w:name="_Toc454669714" w:displacedByCustomXml="next"/>
     <w:sdt>
       <w:sdtPr>
+        <w:rPr>
+          <w:rFonts w:asciiTheme="minorHAnsi" w:eastAsia="Constantia" w:hAnsiTheme="minorHAnsi"/>
+          <w:color w:val="595959"/>
+          <w:sz w:val="24"/>
+        </w:rPr>
         <w:id w:val="1449510234"/>
         <w:docPartObj>
           <w:docPartGallery w:val="Table of Contents"/>
@@ -314,12 +319,9 @@
       </w:sdtPr>
       <w:sdtEndPr>
         <w:rPr>
-          <w:rFonts w:asciiTheme="minorHAnsi" w:eastAsia="Constantia" w:hAnsiTheme="minorHAnsi"/>
           <w:b/>
           <w:bCs/>
           <w:noProof/>
-          <w:color w:val="595959"/>
-          <w:sz w:val="24"/>
         </w:rPr>
       </w:sdtEndPr>
       <w:sdtContent>
@@ -3935,6 +3937,9 @@
     <w:p>
       <w:pPr>
         <w:pStyle w:val="Heading1"/>
+        <w:rPr>
+          <w:lang w:val="bg-BG"/>
+        </w:rPr>
       </w:pPr>
       <w:bookmarkStart w:id="16" w:name="_Toc454669720"/>
       <w:r>
@@ -3944,115 +3949,6 @@
         <w:t>Проведени тестове и измервания</w:t>
       </w:r>
       <w:bookmarkEnd w:id="16"/>
-    </w:p>
-    <w:p>
-      <w:pPr>
-        <w:rPr>
-          <w:lang w:val="bg-BG"/>
-        </w:rPr>
-      </w:pPr>
-      <w:r>
-        <w:rPr>
-          <w:lang w:val="bg-BG"/>
-        </w:rPr>
-        <w:t xml:space="preserve">Резултатите в долната таблица са направени на предоставения </w:t>
-      </w:r>
-      <w:r>
-        <w:t>Linux</w:t>
-      </w:r>
-      <w:r>
-        <w:rPr>
-          <w:lang w:val="bg-BG"/>
-        </w:rPr>
-        <w:t xml:space="preserve"> – </w:t>
-      </w:r>
-      <w:r>
-        <w:t>CentOS 6.8</w:t>
-      </w:r>
-      <w:r>
-        <w:t xml:space="preserve"> </w:t>
-      </w:r>
-      <w:r>
-        <w:t xml:space="preserve"> </w:t>
-      </w:r>
-      <w:r>
-        <w:rPr>
-          <w:lang w:val="bg-BG"/>
-        </w:rPr>
-        <w:t xml:space="preserve">с процесор Intel </w:t>
-      </w:r>
-      <w:proofErr w:type="spellStart"/>
-      <w:r>
-        <w:rPr>
-          <w:lang w:val="bg-BG"/>
-        </w:rPr>
-        <w:t>Xeon</w:t>
-      </w:r>
-      <w:proofErr w:type="spellEnd"/>
-      <w:r>
-        <w:rPr>
-          <w:lang w:val="bg-BG"/>
-        </w:rPr>
-        <w:t xml:space="preserve"> </w:t>
-      </w:r>
-      <w:proofErr w:type="spellStart"/>
-      <w:r>
-        <w:rPr>
-          <w:lang w:val="bg-BG"/>
-        </w:rPr>
-        <w:t>Processor</w:t>
-      </w:r>
-      <w:proofErr w:type="spellEnd"/>
-      <w:r>
-        <w:rPr>
-          <w:lang w:val="bg-BG"/>
-        </w:rPr>
-        <w:t xml:space="preserve"> X5650</w:t>
-      </w:r>
-      <w:r>
-        <w:rPr>
-          <w:lang w:val="bg-BG"/>
-        </w:rPr>
-        <w:t xml:space="preserve">. </w:t>
-      </w:r>
-      <w:r>
-        <w:rPr>
-          <w:lang w:val="bg-BG"/>
-        </w:rPr>
-        <w:t xml:space="preserve"> По време на тестовете на програмата й беше изключен визуални интерфейс и й беше включен</w:t>
-      </w:r>
-      <w:r>
-        <w:t>“</w:t>
-      </w:r>
-      <w:r>
-        <w:rPr>
-          <w:lang w:val="bg-BG"/>
-        </w:rPr>
-        <w:t>тихия</w:t>
-      </w:r>
-      <w:r>
-        <w:t>”</w:t>
-      </w:r>
-      <w:r>
-        <w:rPr>
-          <w:lang w:val="bg-BG"/>
-        </w:rPr>
-        <w:t xml:space="preserve"> режим.</w:t>
-      </w:r>
-    </w:p>
-    <w:p>
-      <w:pPr>
-        <w:rPr>
-          <w:lang w:val="bg-BG"/>
-        </w:rPr>
-      </w:pPr>
-    </w:p>
-    <w:p>
-      <w:pPr>
-        <w:rPr>
-          <w:lang w:val="bg-BG"/>
-        </w:rPr>
-      </w:pPr>
     </w:p>
     <w:tbl>
       <w:tblPr>
@@ -4061,16 +3957,16 @@
         <w:tblLook w:val="0000" w:firstRow="0" w:lastRow="0" w:firstColumn="0" w:lastColumn="0" w:noHBand="0" w:noVBand="0"/>
       </w:tblPr>
       <w:tblGrid>
-        <w:gridCol w:w="1696"/>
-        <w:gridCol w:w="1940"/>
-        <w:gridCol w:w="1331"/>
-        <w:gridCol w:w="2116"/>
-        <w:gridCol w:w="1547"/>
+        <w:gridCol w:w="2433"/>
+        <w:gridCol w:w="1515"/>
+        <w:gridCol w:w="1526"/>
+        <w:gridCol w:w="1578"/>
+        <w:gridCol w:w="1578"/>
       </w:tblGrid>
       <w:tr>
         <w:tc>
           <w:tcPr>
-            <w:tcW w:w="1696" w:type="dxa"/>
+            <w:tcW w:w="1728" w:type="dxa"/>
           </w:tcPr>
           <w:p>
             <w:pPr>
@@ -4079,46 +3975,36 @@
                 <w:lang w:val="bg-BG"/>
               </w:rPr>
             </w:pPr>
+            <w:proofErr w:type="spellStart"/>
             <w:r>
               <w:rPr>
                 <w:b/>
                 <w:lang w:val="bg-BG"/>
               </w:rPr>
-              <w:lastRenderedPageBreak/>
-              <w:t>Брой ядра на процесора</w:t>
-            </w:r>
-          </w:p>
-        </w:tc>
-        <w:tc>
-          <w:tcPr>
-            <w:tcW w:w="1940" w:type="dxa"/>
-          </w:tcPr>
-          <w:p>
-            <w:pPr>
+              <w:t>Function</w:t>
+            </w:r>
+            <w:proofErr w:type="spellEnd"/>
+            <w:r>
               <w:rPr>
                 <w:b/>
-              </w:rPr>
-            </w:pPr>
+                <w:lang w:val="bg-BG"/>
+              </w:rPr>
+              <w:t xml:space="preserve"> </w:t>
+            </w:r>
+            <w:proofErr w:type="spellStart"/>
             <w:r>
               <w:rPr>
                 <w:b/>
                 <w:lang w:val="bg-BG"/>
               </w:rPr>
-              <w:t xml:space="preserve">Време за изпълнение в </w:t>
-            </w:r>
-            <w:proofErr w:type="spellStart"/>
-            <w:r>
-              <w:rPr>
-                <w:b/>
-              </w:rPr>
-              <w:t>ms</w:t>
+              <w:t>Name</w:t>
             </w:r>
             <w:proofErr w:type="spellEnd"/>
           </w:p>
         </w:tc>
         <w:tc>
           <w:tcPr>
-            <w:tcW w:w="1331" w:type="dxa"/>
+            <w:tcW w:w="1728" w:type="dxa"/>
           </w:tcPr>
           <w:p>
             <w:pPr>
@@ -4127,18 +4013,36 @@
                 <w:lang w:val="bg-BG"/>
               </w:rPr>
             </w:pPr>
+            <w:proofErr w:type="spellStart"/>
             <w:r>
               <w:rPr>
                 <w:b/>
                 <w:lang w:val="bg-BG"/>
               </w:rPr>
-              <w:t>Ускорение</w:t>
-            </w:r>
+              <w:t>Inclusive</w:t>
+            </w:r>
+            <w:proofErr w:type="spellEnd"/>
+            <w:r>
+              <w:rPr>
+                <w:b/>
+                <w:lang w:val="bg-BG"/>
+              </w:rPr>
+              <w:t xml:space="preserve"> </w:t>
+            </w:r>
+            <w:proofErr w:type="spellStart"/>
+            <w:r>
+              <w:rPr>
+                <w:b/>
+                <w:lang w:val="bg-BG"/>
+              </w:rPr>
+              <w:t>Samples</w:t>
+            </w:r>
+            <w:proofErr w:type="spellEnd"/>
           </w:p>
         </w:tc>
         <w:tc>
           <w:tcPr>
-            <w:tcW w:w="2116" w:type="dxa"/>
+            <w:tcW w:w="1728" w:type="dxa"/>
           </w:tcPr>
           <w:p>
             <w:pPr>
@@ -4147,12 +4051,21 @@
                 <w:lang w:val="bg-BG"/>
               </w:rPr>
             </w:pPr>
+            <w:proofErr w:type="spellStart"/>
             <w:r>
               <w:rPr>
                 <w:b/>
                 <w:lang w:val="bg-BG"/>
               </w:rPr>
-              <w:t xml:space="preserve">Очаквано ускорение (от закона на </w:t>
+              <w:t>Exclusive</w:t>
+            </w:r>
+            <w:proofErr w:type="spellEnd"/>
+            <w:r>
+              <w:rPr>
+                <w:b/>
+                <w:lang w:val="bg-BG"/>
+              </w:rPr>
+              <w:t xml:space="preserve"> </w:t>
             </w:r>
             <w:proofErr w:type="spellStart"/>
             <w:r>
@@ -4160,21 +4073,14 @@
                 <w:b/>
                 <w:lang w:val="bg-BG"/>
               </w:rPr>
-              <w:t>Амдал</w:t>
+              <w:t>Samples</w:t>
             </w:r>
             <w:proofErr w:type="spellEnd"/>
-            <w:r>
-              <w:rPr>
-                <w:b/>
-                <w:lang w:val="bg-BG"/>
-              </w:rPr>
-              <w:t>)</w:t>
-            </w:r>
           </w:p>
         </w:tc>
         <w:tc>
           <w:tcPr>
-            <w:tcW w:w="1547" w:type="dxa"/>
+            <w:tcW w:w="1728" w:type="dxa"/>
           </w:tcPr>
           <w:p>
             <w:pPr>
@@ -4183,12 +4089,82 @@
                 <w:lang w:val="bg-BG"/>
               </w:rPr>
             </w:pPr>
+            <w:proofErr w:type="spellStart"/>
             <w:r>
               <w:rPr>
                 <w:b/>
                 <w:lang w:val="bg-BG"/>
               </w:rPr>
-              <w:t>Ефективност</w:t>
+              <w:t>Inclusive</w:t>
+            </w:r>
+            <w:proofErr w:type="spellEnd"/>
+            <w:r>
+              <w:rPr>
+                <w:b/>
+                <w:lang w:val="bg-BG"/>
+              </w:rPr>
+              <w:t xml:space="preserve"> </w:t>
+            </w:r>
+            <w:proofErr w:type="spellStart"/>
+            <w:r>
+              <w:rPr>
+                <w:b/>
+                <w:lang w:val="bg-BG"/>
+              </w:rPr>
+              <w:t>Samples</w:t>
+            </w:r>
+            <w:proofErr w:type="spellEnd"/>
+            <w:r>
+              <w:rPr>
+                <w:b/>
+                <w:lang w:val="bg-BG"/>
+              </w:rPr>
+              <w:t xml:space="preserve"> %</w:t>
+            </w:r>
+          </w:p>
+        </w:tc>
+        <w:tc>
+          <w:tcPr>
+            <w:tcW w:w="1728" w:type="dxa"/>
+          </w:tcPr>
+          <w:p>
+            <w:pPr>
+              <w:rPr>
+                <w:b/>
+                <w:lang w:val="bg-BG"/>
+              </w:rPr>
+            </w:pPr>
+            <w:proofErr w:type="spellStart"/>
+            <w:r>
+              <w:rPr>
+                <w:b/>
+                <w:lang w:val="bg-BG"/>
+              </w:rPr>
+              <w:t>Exclusive</w:t>
+            </w:r>
+            <w:proofErr w:type="spellEnd"/>
+            <w:r>
+              <w:rPr>
+                <w:b/>
+                <w:lang w:val="bg-BG"/>
+              </w:rPr>
+              <w:t xml:space="preserve"> </w:t>
+            </w:r>
+            <w:proofErr w:type="spellStart"/>
+            <w:r>
+              <w:rPr>
+                <w:b/>
+                <w:lang w:val="bg-BG"/>
+              </w:rPr>
+              <w:t>Samples</w:t>
+            </w:r>
+            <w:proofErr w:type="spellEnd"/>
+            <w:r>
+              <w:rPr>
+                <w:b/>
+                <w:lang w:val="bg-BG"/>
+              </w:rPr>
+              <w:t xml:space="preserve"> %</w:t>
             </w:r>
           </w:p>
         </w:tc>
@@ -4196,7 +4172,7 @@
       <w:tr>
         <w:tc>
           <w:tcPr>
-            <w:tcW w:w="1696" w:type="dxa"/>
+            <w:tcW w:w="1728" w:type="dxa"/>
           </w:tcPr>
           <w:p>
             <w:pPr>
@@ -4204,30 +4180,37 @@
                 <w:lang w:val="bg-BG"/>
               </w:rPr>
             </w:pPr>
-            <w:r>
-              <w:rPr>
-                <w:lang w:val="bg-BG"/>
-              </w:rPr>
-              <w:t>1</w:t>
-            </w:r>
+            <w:proofErr w:type="spellStart"/>
+            <w:r>
+              <w:rPr>
+                <w:lang w:val="bg-BG"/>
+              </w:rPr>
+              <w:t>Main</w:t>
+            </w:r>
+            <w:proofErr w:type="spellEnd"/>
           </w:p>
         </w:tc>
         <w:tc>
           <w:tcPr>
-            <w:tcW w:w="1940" w:type="dxa"/>
+            <w:tcW w:w="1728" w:type="dxa"/>
           </w:tcPr>
           <w:p>
-            <w:r>
-              <w:rPr>
-                <w:lang w:val="bg-BG"/>
-              </w:rPr>
-              <w:t>8874</w:t>
+            <w:pPr>
+              <w:rPr>
+                <w:lang w:val="bg-BG"/>
+              </w:rPr>
+            </w:pPr>
+            <w:r>
+              <w:rPr>
+                <w:lang w:val="bg-BG"/>
+              </w:rPr>
+              <w:t>5715</w:t>
             </w:r>
           </w:p>
         </w:tc>
         <w:tc>
           <w:tcPr>
-            <w:tcW w:w="1331" w:type="dxa"/>
+            <w:tcW w:w="1728" w:type="dxa"/>
           </w:tcPr>
           <w:p>
             <w:pPr>
@@ -4239,13 +4222,13 @@
               <w:rPr>
                 <w:lang w:val="bg-BG"/>
               </w:rPr>
-              <w:t>1</w:t>
+              <w:t>0</w:t>
             </w:r>
           </w:p>
         </w:tc>
         <w:tc>
           <w:tcPr>
-            <w:tcW w:w="2116" w:type="dxa"/>
+            <w:tcW w:w="1728" w:type="dxa"/>
           </w:tcPr>
           <w:p>
             <w:pPr>
@@ -4257,13 +4240,13 @@
               <w:rPr>
                 <w:lang w:val="bg-BG"/>
               </w:rPr>
-              <w:t>1</w:t>
+              <w:t>99,9</w:t>
             </w:r>
           </w:p>
         </w:tc>
         <w:tc>
           <w:tcPr>
-            <w:tcW w:w="1547" w:type="dxa"/>
+            <w:tcW w:w="1728" w:type="dxa"/>
           </w:tcPr>
           <w:p>
             <w:pPr>
@@ -4275,7 +4258,7 @@
               <w:rPr>
                 <w:lang w:val="bg-BG"/>
               </w:rPr>
-              <w:t>1</w:t>
+              <w:t>0</w:t>
             </w:r>
           </w:p>
         </w:tc>
@@ -4283,7 +4266,7 @@
       <w:tr>
         <w:tc>
           <w:tcPr>
-            <w:tcW w:w="1696" w:type="dxa"/>
+            <w:tcW w:w="1728" w:type="dxa"/>
           </w:tcPr>
           <w:p>
             <w:pPr>
@@ -4291,30 +4274,37 @@
                 <w:lang w:val="bg-BG"/>
               </w:rPr>
             </w:pPr>
-            <w:r>
-              <w:rPr>
-                <w:lang w:val="bg-BG"/>
-              </w:rPr>
-              <w:t>2</w:t>
-            </w:r>
+            <w:proofErr w:type="spellStart"/>
+            <w:r>
+              <w:rPr>
+                <w:lang w:val="bg-BG"/>
+              </w:rPr>
+              <w:t>Calculator</w:t>
+            </w:r>
+            <w:proofErr w:type="spellEnd"/>
           </w:p>
         </w:tc>
         <w:tc>
           <w:tcPr>
-            <w:tcW w:w="1940" w:type="dxa"/>
+            <w:tcW w:w="1728" w:type="dxa"/>
           </w:tcPr>
           <w:p>
-            <w:r>
-              <w:rPr>
-                <w:lang w:val="bg-BG"/>
-              </w:rPr>
-              <w:t>4543</w:t>
+            <w:pPr>
+              <w:rPr>
+                <w:lang w:val="bg-BG"/>
+              </w:rPr>
+            </w:pPr>
+            <w:r>
+              <w:rPr>
+                <w:lang w:val="bg-BG"/>
+              </w:rPr>
+              <w:t>5702</w:t>
             </w:r>
           </w:p>
         </w:tc>
         <w:tc>
           <w:tcPr>
-            <w:tcW w:w="1331" w:type="dxa"/>
+            <w:tcW w:w="1728" w:type="dxa"/>
           </w:tcPr>
           <w:p>
             <w:pPr>
@@ -4326,13 +4316,13 @@
               <w:rPr>
                 <w:lang w:val="bg-BG"/>
               </w:rPr>
-              <w:t>1,953</w:t>
+              <w:t>0</w:t>
             </w:r>
           </w:p>
         </w:tc>
         <w:tc>
           <w:tcPr>
-            <w:tcW w:w="2116" w:type="dxa"/>
+            <w:tcW w:w="1728" w:type="dxa"/>
           </w:tcPr>
           <w:p>
             <w:pPr>
@@ -4344,13 +4334,13 @@
               <w:rPr>
                 <w:lang w:val="bg-BG"/>
               </w:rPr>
-              <w:t>1,961</w:t>
+              <w:t>99,67</w:t>
             </w:r>
           </w:p>
         </w:tc>
         <w:tc>
           <w:tcPr>
-            <w:tcW w:w="1547" w:type="dxa"/>
+            <w:tcW w:w="1728" w:type="dxa"/>
           </w:tcPr>
           <w:p>
             <w:pPr>
@@ -4362,7 +4352,7 @@
               <w:rPr>
                 <w:lang w:val="bg-BG"/>
               </w:rPr>
-              <w:t>0,977</w:t>
+              <w:t>0</w:t>
             </w:r>
           </w:p>
         </w:tc>
@@ -4370,30 +4360,45 @@
       <w:tr>
         <w:tc>
           <w:tcPr>
-            <w:tcW w:w="1696" w:type="dxa"/>
+            <w:tcW w:w="1728" w:type="dxa"/>
           </w:tcPr>
           <w:p>
-            <w:r>
-              <w:t>4</w:t>
-            </w:r>
+            <w:pPr>
+              <w:rPr>
+                <w:lang w:val="bg-BG"/>
+              </w:rPr>
+            </w:pPr>
+            <w:proofErr w:type="spellStart"/>
+            <w:r>
+              <w:rPr>
+                <w:lang w:val="bg-BG"/>
+              </w:rPr>
+              <w:t>CalculateCircle</w:t>
+            </w:r>
+            <w:proofErr w:type="spellEnd"/>
           </w:p>
         </w:tc>
         <w:tc>
           <w:tcPr>
-            <w:tcW w:w="1940" w:type="dxa"/>
+            <w:tcW w:w="1728" w:type="dxa"/>
           </w:tcPr>
           <w:p>
-            <w:r>
-              <w:rPr>
-                <w:lang w:val="bg-BG"/>
-              </w:rPr>
-              <w:t>1525</w:t>
+            <w:pPr>
+              <w:rPr>
+                <w:lang w:val="bg-BG"/>
+              </w:rPr>
+            </w:pPr>
+            <w:r>
+              <w:rPr>
+                <w:lang w:val="bg-BG"/>
+              </w:rPr>
+              <w:t>5700</w:t>
             </w:r>
           </w:p>
         </w:tc>
         <w:tc>
           <w:tcPr>
-            <w:tcW w:w="1331" w:type="dxa"/>
+            <w:tcW w:w="1728" w:type="dxa"/>
           </w:tcPr>
           <w:p>
             <w:pPr>
@@ -4405,13 +4410,13 @@
               <w:rPr>
                 <w:lang w:val="bg-BG"/>
               </w:rPr>
-              <w:t>5,819</w:t>
+              <w:t>10</w:t>
             </w:r>
           </w:p>
         </w:tc>
         <w:tc>
           <w:tcPr>
-            <w:tcW w:w="2116" w:type="dxa"/>
+            <w:tcW w:w="1728" w:type="dxa"/>
           </w:tcPr>
           <w:p>
             <w:pPr>
@@ -4423,13 +4428,13 @@
               <w:rPr>
                 <w:lang w:val="bg-BG"/>
               </w:rPr>
-              <w:t>3,774</w:t>
+              <w:t>99,63</w:t>
             </w:r>
           </w:p>
         </w:tc>
         <w:tc>
           <w:tcPr>
-            <w:tcW w:w="1547" w:type="dxa"/>
+            <w:tcW w:w="1728" w:type="dxa"/>
           </w:tcPr>
           <w:p>
             <w:pPr>
@@ -4441,7 +4446,7 @@
               <w:rPr>
                 <w:lang w:val="bg-BG"/>
               </w:rPr>
-              <w:t>1,455</w:t>
+              <w:t>0,17</w:t>
             </w:r>
           </w:p>
         </w:tc>
@@ -4449,30 +4454,45 @@
       <w:tr>
         <w:tc>
           <w:tcPr>
-            <w:tcW w:w="1696" w:type="dxa"/>
+            <w:tcW w:w="1728" w:type="dxa"/>
           </w:tcPr>
           <w:p>
-            <w:r>
-              <w:t>8</w:t>
-            </w:r>
+            <w:pPr>
+              <w:rPr>
+                <w:lang w:val="bg-BG"/>
+              </w:rPr>
+            </w:pPr>
+            <w:proofErr w:type="spellStart"/>
+            <w:r>
+              <w:rPr>
+                <w:lang w:val="bg-BG"/>
+              </w:rPr>
+              <w:t>FindCircleCombination</w:t>
+            </w:r>
+            <w:proofErr w:type="spellEnd"/>
           </w:p>
         </w:tc>
         <w:tc>
           <w:tcPr>
-            <w:tcW w:w="1940" w:type="dxa"/>
+            <w:tcW w:w="1728" w:type="dxa"/>
           </w:tcPr>
           <w:p>
-            <w:r>
-              <w:rPr>
-                <w:lang w:val="bg-BG"/>
-              </w:rPr>
-              <w:t>1338</w:t>
+            <w:pPr>
+              <w:rPr>
+                <w:lang w:val="bg-BG"/>
+              </w:rPr>
+            </w:pPr>
+            <w:r>
+              <w:rPr>
+                <w:lang w:val="bg-BG"/>
+              </w:rPr>
+              <w:t>5609</w:t>
             </w:r>
           </w:p>
         </w:tc>
         <w:tc>
           <w:tcPr>
-            <w:tcW w:w="1331" w:type="dxa"/>
+            <w:tcW w:w="1728" w:type="dxa"/>
           </w:tcPr>
           <w:p>
             <w:pPr>
@@ -4484,13 +4504,13 @@
               <w:rPr>
                 <w:lang w:val="bg-BG"/>
               </w:rPr>
-              <w:t>6,632</w:t>
+              <w:t>259</w:t>
             </w:r>
           </w:p>
         </w:tc>
         <w:tc>
           <w:tcPr>
-            <w:tcW w:w="2116" w:type="dxa"/>
+            <w:tcW w:w="1728" w:type="dxa"/>
           </w:tcPr>
           <w:p>
             <w:pPr>
@@ -4502,13 +4522,13 @@
               <w:rPr>
                 <w:lang w:val="bg-BG"/>
               </w:rPr>
-              <w:t>7,018</w:t>
+              <w:t>98,04</w:t>
             </w:r>
           </w:p>
         </w:tc>
         <w:tc>
           <w:tcPr>
-            <w:tcW w:w="1547" w:type="dxa"/>
+            <w:tcW w:w="1728" w:type="dxa"/>
           </w:tcPr>
           <w:p>
             <w:pPr>
@@ -4520,7 +4540,7 @@
               <w:rPr>
                 <w:lang w:val="bg-BG"/>
               </w:rPr>
-              <w:t>0,829</w:t>
+              <w:t>4,53</w:t>
             </w:r>
           </w:p>
         </w:tc>
@@ -4528,27 +4548,45 @@
       <w:tr>
         <w:tc>
           <w:tcPr>
-            <w:tcW w:w="1696" w:type="dxa"/>
+            <w:tcW w:w="1728" w:type="dxa"/>
           </w:tcPr>
           <w:p>
-            <w:r>
-              <w:t>12</w:t>
-            </w:r>
+            <w:pPr>
+              <w:rPr>
+                <w:lang w:val="bg-BG"/>
+              </w:rPr>
+            </w:pPr>
+            <w:proofErr w:type="spellStart"/>
+            <w:r>
+              <w:rPr>
+                <w:lang w:val="bg-BG"/>
+              </w:rPr>
+              <w:t>FromThreePoints</w:t>
+            </w:r>
+            <w:proofErr w:type="spellEnd"/>
           </w:p>
         </w:tc>
         <w:tc>
           <w:tcPr>
-            <w:tcW w:w="1940" w:type="dxa"/>
+            <w:tcW w:w="1728" w:type="dxa"/>
           </w:tcPr>
           <w:p>
-            <w:r>
-              <w:t>1262</w:t>
+            <w:pPr>
+              <w:rPr>
+                <w:lang w:val="bg-BG"/>
+              </w:rPr>
+            </w:pPr>
+            <w:r>
+              <w:rPr>
+                <w:lang w:val="bg-BG"/>
+              </w:rPr>
+              <w:t>2372</w:t>
             </w:r>
           </w:p>
         </w:tc>
         <w:tc>
           <w:tcPr>
-            <w:tcW w:w="1331" w:type="dxa"/>
+            <w:tcW w:w="1728" w:type="dxa"/>
           </w:tcPr>
           <w:p>
             <w:pPr>
@@ -4560,13 +4598,13 @@
               <w:rPr>
                 <w:lang w:val="bg-BG"/>
               </w:rPr>
-              <w:t>7,032</w:t>
+              <w:t>1250</w:t>
             </w:r>
           </w:p>
         </w:tc>
         <w:tc>
           <w:tcPr>
-            <w:tcW w:w="2116" w:type="dxa"/>
+            <w:tcW w:w="1728" w:type="dxa"/>
           </w:tcPr>
           <w:p>
             <w:pPr>
@@ -4578,13 +4616,13 @@
               <w:rPr>
                 <w:lang w:val="bg-BG"/>
               </w:rPr>
-              <w:t>9,836</w:t>
+              <w:t>41,46</w:t>
             </w:r>
           </w:p>
         </w:tc>
         <w:tc>
           <w:tcPr>
-            <w:tcW w:w="1547" w:type="dxa"/>
+            <w:tcW w:w="1728" w:type="dxa"/>
           </w:tcPr>
           <w:p>
             <w:pPr>
@@ -4596,7 +4634,7 @@
               <w:rPr>
                 <w:lang w:val="bg-BG"/>
               </w:rPr>
-              <w:t>0,586</w:t>
+              <w:t>21,85</w:t>
             </w:r>
           </w:p>
         </w:tc>
@@ -4604,33 +4642,46 @@
       <w:tr>
         <w:tc>
           <w:tcPr>
-            <w:tcW w:w="1696" w:type="dxa"/>
+            <w:tcW w:w="1728" w:type="dxa"/>
           </w:tcPr>
           <w:p>
-            <w:r>
-              <w:t>16</w:t>
-            </w:r>
+            <w:pPr>
+              <w:rPr>
+                <w:lang w:val="bg-BG"/>
+              </w:rPr>
+            </w:pPr>
+            <w:proofErr w:type="spellStart"/>
+            <w:r>
+              <w:rPr>
+                <w:lang w:val="bg-BG"/>
+              </w:rPr>
+              <w:lastRenderedPageBreak/>
+              <w:t>ContainsPoint</w:t>
+            </w:r>
+            <w:proofErr w:type="spellEnd"/>
           </w:p>
         </w:tc>
         <w:tc>
           <w:tcPr>
-            <w:tcW w:w="1940" w:type="dxa"/>
+            <w:tcW w:w="1728" w:type="dxa"/>
           </w:tcPr>
           <w:p>
-            <w:r>
-              <w:t>11</w:t>
-            </w:r>
-            <w:r>
-              <w:rPr>
-                <w:lang w:val="bg-BG"/>
-              </w:rPr>
-              <w:t>05</w:t>
+            <w:pPr>
+              <w:rPr>
+                <w:lang w:val="bg-BG"/>
+              </w:rPr>
+            </w:pPr>
+            <w:r>
+              <w:rPr>
+                <w:lang w:val="bg-BG"/>
+              </w:rPr>
+              <w:t>2024</w:t>
             </w:r>
           </w:p>
         </w:tc>
         <w:tc>
           <w:tcPr>
-            <w:tcW w:w="1331" w:type="dxa"/>
+            <w:tcW w:w="1728" w:type="dxa"/>
           </w:tcPr>
           <w:p>
             <w:pPr>
@@ -4642,13 +4693,13 @@
               <w:rPr>
                 <w:lang w:val="bg-BG"/>
               </w:rPr>
-              <w:t>8,031</w:t>
+              <w:t>621</w:t>
             </w:r>
           </w:p>
         </w:tc>
         <w:tc>
           <w:tcPr>
-            <w:tcW w:w="2116" w:type="dxa"/>
+            <w:tcW w:w="1728" w:type="dxa"/>
           </w:tcPr>
           <w:p>
             <w:pPr>
@@ -4660,13 +4711,13 @@
               <w:rPr>
                 <w:lang w:val="bg-BG"/>
               </w:rPr>
-              <w:t>12,308</w:t>
+              <w:t>41,46</w:t>
             </w:r>
           </w:p>
         </w:tc>
         <w:tc>
           <w:tcPr>
-            <w:tcW w:w="1547" w:type="dxa"/>
+            <w:tcW w:w="1728" w:type="dxa"/>
           </w:tcPr>
           <w:p>
             <w:pPr>
@@ -4678,7 +4729,7 @@
               <w:rPr>
                 <w:lang w:val="bg-BG"/>
               </w:rPr>
-              <w:t>0,502</w:t>
+              <w:t>10,85</w:t>
             </w:r>
           </w:p>
         </w:tc>
@@ -4686,27 +4737,45 @@
       <w:tr>
         <w:tc>
           <w:tcPr>
-            <w:tcW w:w="1696" w:type="dxa"/>
+            <w:tcW w:w="1728" w:type="dxa"/>
           </w:tcPr>
           <w:p>
-            <w:r>
-              <w:t>24</w:t>
-            </w:r>
+            <w:pPr>
+              <w:rPr>
+                <w:lang w:val="bg-BG"/>
+              </w:rPr>
+            </w:pPr>
+            <w:proofErr w:type="spellStart"/>
+            <w:r>
+              <w:rPr>
+                <w:lang w:val="bg-BG"/>
+              </w:rPr>
+              <w:t>DistanceTo</w:t>
+            </w:r>
+            <w:proofErr w:type="spellEnd"/>
           </w:p>
         </w:tc>
         <w:tc>
           <w:tcPr>
-            <w:tcW w:w="1940" w:type="dxa"/>
+            <w:tcW w:w="1728" w:type="dxa"/>
           </w:tcPr>
           <w:p>
-            <w:r>
-              <w:t>1002</w:t>
+            <w:pPr>
+              <w:rPr>
+                <w:lang w:val="bg-BG"/>
+              </w:rPr>
+            </w:pPr>
+            <w:r>
+              <w:rPr>
+                <w:lang w:val="bg-BG"/>
+              </w:rPr>
+              <w:t>1711</w:t>
             </w:r>
           </w:p>
         </w:tc>
         <w:tc>
           <w:tcPr>
-            <w:tcW w:w="1331" w:type="dxa"/>
+            <w:tcW w:w="1728" w:type="dxa"/>
           </w:tcPr>
           <w:p>
             <w:pPr>
@@ -4718,13 +4787,13 @@
               <w:rPr>
                 <w:lang w:val="bg-BG"/>
               </w:rPr>
-              <w:t>8,856</w:t>
+              <w:t>1120</w:t>
             </w:r>
           </w:p>
         </w:tc>
         <w:tc>
           <w:tcPr>
-            <w:tcW w:w="2116" w:type="dxa"/>
+            <w:tcW w:w="1728" w:type="dxa"/>
           </w:tcPr>
           <w:p>
             <w:pPr>
@@ -4736,13 +4805,1119 @@
               <w:rPr>
                 <w:lang w:val="bg-BG"/>
               </w:rPr>
-              <w:t>16,438</w:t>
+              <w:t>35,38</w:t>
             </w:r>
           </w:p>
         </w:tc>
         <w:tc>
           <w:tcPr>
-            <w:tcW w:w="1547" w:type="dxa"/>
+            <w:tcW w:w="1728" w:type="dxa"/>
+          </w:tcPr>
+          <w:p>
+            <w:pPr>
+              <w:rPr>
+                <w:lang w:val="bg-BG"/>
+              </w:rPr>
+            </w:pPr>
+            <w:r>
+              <w:rPr>
+                <w:lang w:val="bg-BG"/>
+              </w:rPr>
+              <w:t>19,58</w:t>
+            </w:r>
+          </w:p>
+        </w:tc>
+      </w:tr>
+    </w:tbl>
+    <w:p>
+      <w:pPr>
+        <w:rPr>
+          <w:lang w:val="bg-BG"/>
+        </w:rPr>
+      </w:pPr>
+    </w:p>
+    <w:p>
+      <w:pPr>
+        <w:ind w:firstLine="720"/>
+        <w:rPr>
+          <w:lang w:val="bg-BG"/>
+        </w:rPr>
+      </w:pPr>
+      <w:r>
+        <w:rPr>
+          <w:lang w:val="bg-BG"/>
+        </w:rPr>
+        <w:t xml:space="preserve">В таблицата е показана йерархията на извикване на методите. От нея можем да забележим, че </w:t>
+      </w:r>
+      <w:proofErr w:type="spellStart"/>
+      <w:r>
+        <w:rPr>
+          <w:lang w:val="bg-BG"/>
+        </w:rPr>
+        <w:t>FindCircleCombination</w:t>
+      </w:r>
+      <w:proofErr w:type="spellEnd"/>
+      <w:r>
+        <w:rPr>
+          <w:lang w:val="bg-BG"/>
+        </w:rPr>
+        <w:t xml:space="preserve"> е 98% от програмата. Ще използваме този процент като </w:t>
+      </w:r>
+      <w:r>
+        <w:t xml:space="preserve">p = 0.98 </w:t>
+      </w:r>
+      <w:r>
+        <w:rPr>
+          <w:lang w:val="bg-BG"/>
+        </w:rPr>
+        <w:t xml:space="preserve">за закона на </w:t>
+      </w:r>
+      <w:proofErr w:type="spellStart"/>
+      <w:r>
+        <w:rPr>
+          <w:lang w:val="bg-BG"/>
+        </w:rPr>
+        <w:t>Амдал</w:t>
+      </w:r>
+      <w:proofErr w:type="spellEnd"/>
+      <w:r>
+        <w:t xml:space="preserve">, </w:t>
+      </w:r>
+      <w:r>
+        <w:rPr>
+          <w:lang w:val="bg-BG"/>
+        </w:rPr>
+        <w:t>който ще използваме в следващата таблица</w:t>
+      </w:r>
+      <w:r>
+        <w:rPr>
+          <w:lang w:val="bg-BG"/>
+        </w:rPr>
+        <w:t xml:space="preserve">. За теоретично ускорение ще използваме броя на използваните </w:t>
+      </w:r>
+      <w:proofErr w:type="spellStart"/>
+      <w:r>
+        <w:rPr>
+          <w:lang w:val="bg-BG"/>
+        </w:rPr>
+        <w:t>процесорните</w:t>
+      </w:r>
+      <w:proofErr w:type="spellEnd"/>
+      <w:r>
+        <w:rPr>
+          <w:lang w:val="bg-BG"/>
+        </w:rPr>
+        <w:t xml:space="preserve"> ядра, тъй като в оптимални условия ще имаме толкова голямо ускорение, колкото повече </w:t>
+      </w:r>
+      <w:proofErr w:type="spellStart"/>
+      <w:r>
+        <w:rPr>
+          <w:lang w:val="bg-BG"/>
+        </w:rPr>
+        <w:t>процесорни</w:t>
+      </w:r>
+      <w:proofErr w:type="spellEnd"/>
+      <w:r>
+        <w:rPr>
+          <w:lang w:val="bg-BG"/>
+        </w:rPr>
+        <w:t xml:space="preserve"> ядра използваме.</w:t>
+      </w:r>
+    </w:p>
+    <w:p>
+      <w:pPr>
+        <w:ind w:firstLine="720"/>
+        <w:rPr>
+          <w:lang w:val="bg-BG"/>
+        </w:rPr>
+      </w:pPr>
+      <w:r>
+        <w:rPr>
+          <w:lang w:val="bg-BG"/>
+        </w:rPr>
+        <w:t xml:space="preserve">Резултатите в долната таблица са направени на предоставения </w:t>
+      </w:r>
+      <w:r>
+        <w:t>Linux</w:t>
+      </w:r>
+      <w:r>
+        <w:rPr>
+          <w:lang w:val="bg-BG"/>
+        </w:rPr>
+        <w:t xml:space="preserve"> – </w:t>
+      </w:r>
+      <w:r>
+        <w:t>CentOS 6.8</w:t>
+      </w:r>
+      <w:r>
+        <w:t xml:space="preserve"> </w:t>
+      </w:r>
+      <w:r>
+        <w:t xml:space="preserve"> </w:t>
+      </w:r>
+      <w:r>
+        <w:rPr>
+          <w:lang w:val="bg-BG"/>
+        </w:rPr>
+        <w:t xml:space="preserve">с процесор Intel </w:t>
+      </w:r>
+      <w:proofErr w:type="spellStart"/>
+      <w:r>
+        <w:rPr>
+          <w:lang w:val="bg-BG"/>
+        </w:rPr>
+        <w:t>Xeon</w:t>
+      </w:r>
+      <w:proofErr w:type="spellEnd"/>
+      <w:r>
+        <w:rPr>
+          <w:lang w:val="bg-BG"/>
+        </w:rPr>
+        <w:t xml:space="preserve"> </w:t>
+      </w:r>
+      <w:proofErr w:type="spellStart"/>
+      <w:r>
+        <w:rPr>
+          <w:lang w:val="bg-BG"/>
+        </w:rPr>
+        <w:t>Processor</w:t>
+      </w:r>
+      <w:proofErr w:type="spellEnd"/>
+      <w:r>
+        <w:rPr>
+          <w:lang w:val="bg-BG"/>
+        </w:rPr>
+        <w:t xml:space="preserve"> X5650</w:t>
+      </w:r>
+      <w:r>
+        <w:rPr>
+          <w:lang w:val="bg-BG"/>
+        </w:rPr>
+        <w:t xml:space="preserve">. </w:t>
+      </w:r>
+      <w:r>
+        <w:rPr>
+          <w:lang w:val="bg-BG"/>
+        </w:rPr>
+        <w:t xml:space="preserve"> По време на тестовете на </w:t>
+      </w:r>
+      <w:bookmarkStart w:id="17" w:name="_GoBack"/>
+      <w:bookmarkEnd w:id="17"/>
+      <w:r>
+        <w:rPr>
+          <w:lang w:val="bg-BG"/>
+        </w:rPr>
+        <w:t>програмата й беше изключен визуални интерфейс и й беше включен</w:t>
+      </w:r>
+      <w:r>
+        <w:t>“</w:t>
+      </w:r>
+      <w:r>
+        <w:rPr>
+          <w:lang w:val="bg-BG"/>
+        </w:rPr>
+        <w:t>тихия</w:t>
+      </w:r>
+      <w:r>
+        <w:t>”</w:t>
+      </w:r>
+      <w:r>
+        <w:rPr>
+          <w:lang w:val="bg-BG"/>
+        </w:rPr>
+        <w:t xml:space="preserve"> режим.</w:t>
+      </w:r>
+      <w:r>
+        <w:t xml:space="preserve"> </w:t>
+      </w:r>
+      <w:r>
+        <w:rPr>
+          <w:lang w:val="bg-BG"/>
+        </w:rPr>
+        <w:t xml:space="preserve">Тестовете на </w:t>
+      </w:r>
+      <w:r>
+        <w:t xml:space="preserve">Windows </w:t>
+      </w:r>
+      <w:r>
+        <w:rPr>
+          <w:lang w:val="bg-BG"/>
+        </w:rPr>
+        <w:t xml:space="preserve">са направени на процесор </w:t>
+      </w:r>
+      <w:r>
+        <w:rPr>
+          <w:lang w:val="bg-BG"/>
+        </w:rPr>
+        <w:t xml:space="preserve">Intel </w:t>
+      </w:r>
+      <w:proofErr w:type="spellStart"/>
+      <w:r>
+        <w:rPr>
+          <w:lang w:val="bg-BG"/>
+        </w:rPr>
+        <w:t>Core</w:t>
+      </w:r>
+      <w:proofErr w:type="spellEnd"/>
+      <w:r>
+        <w:rPr>
+          <w:lang w:val="bg-BG"/>
+        </w:rPr>
+        <w:t xml:space="preserve"> i7-4770K</w:t>
+      </w:r>
+      <w:r>
+        <w:rPr>
+          <w:lang w:val="bg-BG"/>
+        </w:rPr>
+        <w:t>. Програм</w:t>
+      </w:r>
+      <w:r>
+        <w:rPr>
+          <w:lang w:val="bg-BG"/>
+        </w:rPr>
+        <w:t>ата е тествана с файл с големина 182</w:t>
+      </w:r>
+      <w:r>
+        <w:t>KB</w:t>
+      </w:r>
+      <w:r>
+        <w:rPr>
+          <w:lang w:val="bg-BG"/>
+        </w:rPr>
+        <w:t>, в който има 10000 точки.</w:t>
+      </w:r>
+    </w:p>
+    <w:tbl>
+      <w:tblPr>
+        <w:tblStyle w:val="GridTable1Light-Accent1"/>
+        <w:tblW w:w="0" w:type="auto"/>
+        <w:tblLook w:val="0000" w:firstRow="0" w:lastRow="0" w:firstColumn="0" w:lastColumn="0" w:noHBand="0" w:noVBand="0"/>
+      </w:tblPr>
+      <w:tblGrid>
+        <w:gridCol w:w="1335"/>
+        <w:gridCol w:w="1525"/>
+        <w:gridCol w:w="1478"/>
+        <w:gridCol w:w="1391"/>
+        <w:gridCol w:w="1365"/>
+        <w:gridCol w:w="1536"/>
+      </w:tblGrid>
+      <w:tr>
+        <w:tc>
+          <w:tcPr>
+            <w:tcW w:w="1335" w:type="dxa"/>
+          </w:tcPr>
+          <w:p>
+            <w:pPr>
+              <w:rPr>
+                <w:b/>
+                <w:lang w:val="bg-BG"/>
+              </w:rPr>
+            </w:pPr>
+            <w:r>
+              <w:rPr>
+                <w:b/>
+                <w:lang w:val="bg-BG"/>
+              </w:rPr>
+              <w:t>Брой ядра на процесора</w:t>
+            </w:r>
+          </w:p>
+        </w:tc>
+        <w:tc>
+          <w:tcPr>
+            <w:tcW w:w="1562" w:type="dxa"/>
+          </w:tcPr>
+          <w:p>
+            <w:pPr>
+              <w:rPr>
+                <w:b/>
+              </w:rPr>
+            </w:pPr>
+            <w:r>
+              <w:rPr>
+                <w:b/>
+                <w:lang w:val="bg-BG"/>
+              </w:rPr>
+              <w:t xml:space="preserve">Време за изпълнение в </w:t>
+            </w:r>
+            <w:proofErr w:type="spellStart"/>
+            <w:r>
+              <w:rPr>
+                <w:b/>
+              </w:rPr>
+              <w:t>ms</w:t>
+            </w:r>
+            <w:proofErr w:type="spellEnd"/>
+            <w:r>
+              <w:rPr>
+                <w:b/>
+              </w:rPr>
+              <w:t xml:space="preserve"> (Linux)</w:t>
+            </w:r>
+          </w:p>
+        </w:tc>
+        <w:tc>
+          <w:tcPr>
+            <w:tcW w:w="1354" w:type="dxa"/>
+          </w:tcPr>
+          <w:p>
+            <w:pPr>
+              <w:rPr>
+                <w:b/>
+                <w:lang w:val="bg-BG"/>
+              </w:rPr>
+            </w:pPr>
+            <w:r>
+              <w:rPr>
+                <w:b/>
+                <w:lang w:val="bg-BG"/>
+              </w:rPr>
+              <w:t>Време за изпълнение</w:t>
+            </w:r>
+          </w:p>
+          <w:p>
+            <w:pPr>
+              <w:rPr>
+                <w:b/>
+              </w:rPr>
+            </w:pPr>
+            <w:r>
+              <w:rPr>
+                <w:b/>
+                <w:lang w:val="bg-BG"/>
+              </w:rPr>
+              <w:t xml:space="preserve">в </w:t>
+            </w:r>
+            <w:proofErr w:type="spellStart"/>
+            <w:r>
+              <w:rPr>
+                <w:b/>
+              </w:rPr>
+              <w:t>ms</w:t>
+            </w:r>
+            <w:proofErr w:type="spellEnd"/>
+            <w:r>
+              <w:rPr>
+                <w:b/>
+              </w:rPr>
+              <w:t xml:space="preserve"> </w:t>
+            </w:r>
+            <w:r>
+              <w:rPr>
+                <w:b/>
+                <w:lang w:val="bg-BG"/>
+              </w:rPr>
+              <w:t>(</w:t>
+            </w:r>
+            <w:r>
+              <w:rPr>
+                <w:b/>
+              </w:rPr>
+              <w:t>Windows)</w:t>
+            </w:r>
+          </w:p>
+        </w:tc>
+        <w:tc>
+          <w:tcPr>
+            <w:tcW w:w="1437" w:type="dxa"/>
+          </w:tcPr>
+          <w:p>
+            <w:pPr>
+              <w:rPr>
+                <w:b/>
+              </w:rPr>
+            </w:pPr>
+            <w:r>
+              <w:rPr>
+                <w:b/>
+                <w:lang w:val="bg-BG"/>
+              </w:rPr>
+              <w:t>Ускорение</w:t>
+            </w:r>
+            <w:r>
+              <w:rPr>
+                <w:b/>
+              </w:rPr>
+              <w:t xml:space="preserve"> Linux</w:t>
+            </w:r>
+          </w:p>
+        </w:tc>
+        <w:tc>
+          <w:tcPr>
+            <w:tcW w:w="1405" w:type="dxa"/>
+          </w:tcPr>
+          <w:p>
+            <w:pPr>
+              <w:rPr>
+                <w:b/>
+                <w:lang w:val="bg-BG"/>
+              </w:rPr>
+            </w:pPr>
+            <w:r>
+              <w:rPr>
+                <w:b/>
+                <w:lang w:val="bg-BG"/>
+              </w:rPr>
+              <w:t xml:space="preserve">Очаквано ускорение (от закона на </w:t>
+            </w:r>
+            <w:proofErr w:type="spellStart"/>
+            <w:r>
+              <w:rPr>
+                <w:b/>
+                <w:lang w:val="bg-BG"/>
+              </w:rPr>
+              <w:t>Амдал</w:t>
+            </w:r>
+            <w:proofErr w:type="spellEnd"/>
+            <w:r>
+              <w:rPr>
+                <w:b/>
+                <w:lang w:val="bg-BG"/>
+              </w:rPr>
+              <w:t>)</w:t>
+            </w:r>
+          </w:p>
+        </w:tc>
+        <w:tc>
+          <w:tcPr>
+            <w:tcW w:w="1537" w:type="dxa"/>
+          </w:tcPr>
+          <w:p>
+            <w:pPr>
+              <w:rPr>
+                <w:b/>
+                <w:lang w:val="bg-BG"/>
+              </w:rPr>
+            </w:pPr>
+            <w:r>
+              <w:rPr>
+                <w:b/>
+                <w:lang w:val="bg-BG"/>
+              </w:rPr>
+              <w:t>Ефективност</w:t>
+            </w:r>
+          </w:p>
+        </w:tc>
+      </w:tr>
+      <w:tr>
+        <w:tc>
+          <w:tcPr>
+            <w:tcW w:w="1335" w:type="dxa"/>
+          </w:tcPr>
+          <w:p>
+            <w:pPr>
+              <w:rPr>
+                <w:lang w:val="bg-BG"/>
+              </w:rPr>
+            </w:pPr>
+            <w:r>
+              <w:rPr>
+                <w:lang w:val="bg-BG"/>
+              </w:rPr>
+              <w:t>1</w:t>
+            </w:r>
+          </w:p>
+        </w:tc>
+        <w:tc>
+          <w:tcPr>
+            <w:tcW w:w="1562" w:type="dxa"/>
+          </w:tcPr>
+          <w:p>
+            <w:r>
+              <w:rPr>
+                <w:lang w:val="bg-BG"/>
+              </w:rPr>
+              <w:t>8874</w:t>
+            </w:r>
+          </w:p>
+        </w:tc>
+        <w:tc>
+          <w:tcPr>
+            <w:tcW w:w="1354" w:type="dxa"/>
+          </w:tcPr>
+          <w:p>
+            <w:r>
+              <w:t>637</w:t>
+            </w:r>
+          </w:p>
+        </w:tc>
+        <w:tc>
+          <w:tcPr>
+            <w:tcW w:w="1437" w:type="dxa"/>
+          </w:tcPr>
+          <w:p>
+            <w:pPr>
+              <w:rPr>
+                <w:lang w:val="bg-BG"/>
+              </w:rPr>
+            </w:pPr>
+            <w:r>
+              <w:rPr>
+                <w:lang w:val="bg-BG"/>
+              </w:rPr>
+              <w:t>1</w:t>
+            </w:r>
+          </w:p>
+        </w:tc>
+        <w:tc>
+          <w:tcPr>
+            <w:tcW w:w="1405" w:type="dxa"/>
+          </w:tcPr>
+          <w:p>
+            <w:pPr>
+              <w:rPr>
+                <w:lang w:val="bg-BG"/>
+              </w:rPr>
+            </w:pPr>
+            <w:r>
+              <w:rPr>
+                <w:lang w:val="bg-BG"/>
+              </w:rPr>
+              <w:t>1</w:t>
+            </w:r>
+          </w:p>
+        </w:tc>
+        <w:tc>
+          <w:tcPr>
+            <w:tcW w:w="1537" w:type="dxa"/>
+          </w:tcPr>
+          <w:p>
+            <w:pPr>
+              <w:rPr>
+                <w:lang w:val="bg-BG"/>
+              </w:rPr>
+            </w:pPr>
+            <w:r>
+              <w:rPr>
+                <w:lang w:val="bg-BG"/>
+              </w:rPr>
+              <w:t>1</w:t>
+            </w:r>
+          </w:p>
+        </w:tc>
+      </w:tr>
+      <w:tr>
+        <w:tc>
+          <w:tcPr>
+            <w:tcW w:w="1335" w:type="dxa"/>
+          </w:tcPr>
+          <w:p>
+            <w:pPr>
+              <w:rPr>
+                <w:lang w:val="bg-BG"/>
+              </w:rPr>
+            </w:pPr>
+            <w:r>
+              <w:rPr>
+                <w:lang w:val="bg-BG"/>
+              </w:rPr>
+              <w:t>2</w:t>
+            </w:r>
+          </w:p>
+        </w:tc>
+        <w:tc>
+          <w:tcPr>
+            <w:tcW w:w="1562" w:type="dxa"/>
+          </w:tcPr>
+          <w:p>
+            <w:r>
+              <w:rPr>
+                <w:lang w:val="bg-BG"/>
+              </w:rPr>
+              <w:t>4543</w:t>
+            </w:r>
+          </w:p>
+        </w:tc>
+        <w:tc>
+          <w:tcPr>
+            <w:tcW w:w="1354" w:type="dxa"/>
+          </w:tcPr>
+          <w:p>
+            <w:r>
+              <w:t>350</w:t>
+            </w:r>
+          </w:p>
+        </w:tc>
+        <w:tc>
+          <w:tcPr>
+            <w:tcW w:w="1437" w:type="dxa"/>
+          </w:tcPr>
+          <w:p>
+            <w:pPr>
+              <w:rPr>
+                <w:lang w:val="bg-BG"/>
+              </w:rPr>
+            </w:pPr>
+            <w:r>
+              <w:rPr>
+                <w:lang w:val="bg-BG"/>
+              </w:rPr>
+              <w:t>1,953</w:t>
+            </w:r>
+          </w:p>
+        </w:tc>
+        <w:tc>
+          <w:tcPr>
+            <w:tcW w:w="1405" w:type="dxa"/>
+          </w:tcPr>
+          <w:p>
+            <w:pPr>
+              <w:rPr>
+                <w:lang w:val="bg-BG"/>
+              </w:rPr>
+            </w:pPr>
+            <w:r>
+              <w:rPr>
+                <w:lang w:val="bg-BG"/>
+              </w:rPr>
+              <w:t>1,961</w:t>
+            </w:r>
+          </w:p>
+        </w:tc>
+        <w:tc>
+          <w:tcPr>
+            <w:tcW w:w="1537" w:type="dxa"/>
+          </w:tcPr>
+          <w:p>
+            <w:pPr>
+              <w:rPr>
+                <w:lang w:val="bg-BG"/>
+              </w:rPr>
+            </w:pPr>
+            <w:r>
+              <w:rPr>
+                <w:lang w:val="bg-BG"/>
+              </w:rPr>
+              <w:t>0,977</w:t>
+            </w:r>
+          </w:p>
+        </w:tc>
+      </w:tr>
+      <w:tr>
+        <w:tc>
+          <w:tcPr>
+            <w:tcW w:w="1335" w:type="dxa"/>
+          </w:tcPr>
+          <w:p>
+            <w:r>
+              <w:t>4</w:t>
+            </w:r>
+          </w:p>
+        </w:tc>
+        <w:tc>
+          <w:tcPr>
+            <w:tcW w:w="1562" w:type="dxa"/>
+          </w:tcPr>
+          <w:p>
+            <w:r>
+              <w:rPr>
+                <w:lang w:val="bg-BG"/>
+              </w:rPr>
+              <w:t>1525</w:t>
+            </w:r>
+          </w:p>
+        </w:tc>
+        <w:tc>
+          <w:tcPr>
+            <w:tcW w:w="1354" w:type="dxa"/>
+          </w:tcPr>
+          <w:p>
+            <w:r>
+              <w:t>215</w:t>
+            </w:r>
+          </w:p>
+        </w:tc>
+        <w:tc>
+          <w:tcPr>
+            <w:tcW w:w="1437" w:type="dxa"/>
+          </w:tcPr>
+          <w:p>
+            <w:pPr>
+              <w:rPr>
+                <w:lang w:val="bg-BG"/>
+              </w:rPr>
+            </w:pPr>
+            <w:r>
+              <w:rPr>
+                <w:lang w:val="bg-BG"/>
+              </w:rPr>
+              <w:t>5,819</w:t>
+            </w:r>
+          </w:p>
+        </w:tc>
+        <w:tc>
+          <w:tcPr>
+            <w:tcW w:w="1405" w:type="dxa"/>
+          </w:tcPr>
+          <w:p>
+            <w:pPr>
+              <w:rPr>
+                <w:lang w:val="bg-BG"/>
+              </w:rPr>
+            </w:pPr>
+            <w:r>
+              <w:rPr>
+                <w:lang w:val="bg-BG"/>
+              </w:rPr>
+              <w:t>3,774</w:t>
+            </w:r>
+          </w:p>
+        </w:tc>
+        <w:tc>
+          <w:tcPr>
+            <w:tcW w:w="1537" w:type="dxa"/>
+          </w:tcPr>
+          <w:p>
+            <w:pPr>
+              <w:rPr>
+                <w:lang w:val="bg-BG"/>
+              </w:rPr>
+            </w:pPr>
+            <w:r>
+              <w:rPr>
+                <w:lang w:val="bg-BG"/>
+              </w:rPr>
+              <w:t>1,455</w:t>
+            </w:r>
+          </w:p>
+        </w:tc>
+      </w:tr>
+      <w:tr>
+        <w:tc>
+          <w:tcPr>
+            <w:tcW w:w="1335" w:type="dxa"/>
+          </w:tcPr>
+          <w:p>
+            <w:r>
+              <w:t>8</w:t>
+            </w:r>
+          </w:p>
+        </w:tc>
+        <w:tc>
+          <w:tcPr>
+            <w:tcW w:w="1562" w:type="dxa"/>
+          </w:tcPr>
+          <w:p>
+            <w:r>
+              <w:rPr>
+                <w:lang w:val="bg-BG"/>
+              </w:rPr>
+              <w:t>1338</w:t>
+            </w:r>
+          </w:p>
+        </w:tc>
+        <w:tc>
+          <w:tcPr>
+            <w:tcW w:w="1354" w:type="dxa"/>
+          </w:tcPr>
+          <w:p>
+            <w:r>
+              <w:t>194</w:t>
+            </w:r>
+          </w:p>
+        </w:tc>
+        <w:tc>
+          <w:tcPr>
+            <w:tcW w:w="1437" w:type="dxa"/>
+          </w:tcPr>
+          <w:p>
+            <w:pPr>
+              <w:rPr>
+                <w:lang w:val="bg-BG"/>
+              </w:rPr>
+            </w:pPr>
+            <w:r>
+              <w:rPr>
+                <w:lang w:val="bg-BG"/>
+              </w:rPr>
+              <w:t>6,632</w:t>
+            </w:r>
+          </w:p>
+        </w:tc>
+        <w:tc>
+          <w:tcPr>
+            <w:tcW w:w="1405" w:type="dxa"/>
+          </w:tcPr>
+          <w:p>
+            <w:pPr>
+              <w:rPr>
+                <w:lang w:val="bg-BG"/>
+              </w:rPr>
+            </w:pPr>
+            <w:r>
+              <w:rPr>
+                <w:lang w:val="bg-BG"/>
+              </w:rPr>
+              <w:t>7,018</w:t>
+            </w:r>
+          </w:p>
+        </w:tc>
+        <w:tc>
+          <w:tcPr>
+            <w:tcW w:w="1537" w:type="dxa"/>
+          </w:tcPr>
+          <w:p>
+            <w:pPr>
+              <w:rPr>
+                <w:lang w:val="bg-BG"/>
+              </w:rPr>
+            </w:pPr>
+            <w:r>
+              <w:rPr>
+                <w:lang w:val="bg-BG"/>
+              </w:rPr>
+              <w:t>0,829</w:t>
+            </w:r>
+          </w:p>
+        </w:tc>
+      </w:tr>
+      <w:tr>
+        <w:tc>
+          <w:tcPr>
+            <w:tcW w:w="1335" w:type="dxa"/>
+          </w:tcPr>
+          <w:p>
+            <w:r>
+              <w:t>12</w:t>
+            </w:r>
+          </w:p>
+        </w:tc>
+        <w:tc>
+          <w:tcPr>
+            <w:tcW w:w="1562" w:type="dxa"/>
+          </w:tcPr>
+          <w:p>
+            <w:r>
+              <w:t>1262</w:t>
+            </w:r>
+          </w:p>
+        </w:tc>
+        <w:tc>
+          <w:tcPr>
+            <w:tcW w:w="1354" w:type="dxa"/>
+          </w:tcPr>
+          <w:p>
+            <w:r>
+              <w:t>-</w:t>
+            </w:r>
+          </w:p>
+        </w:tc>
+        <w:tc>
+          <w:tcPr>
+            <w:tcW w:w="1437" w:type="dxa"/>
+          </w:tcPr>
+          <w:p>
+            <w:pPr>
+              <w:rPr>
+                <w:lang w:val="bg-BG"/>
+              </w:rPr>
+            </w:pPr>
+            <w:r>
+              <w:rPr>
+                <w:lang w:val="bg-BG"/>
+              </w:rPr>
+              <w:t>7,032</w:t>
+            </w:r>
+          </w:p>
+        </w:tc>
+        <w:tc>
+          <w:tcPr>
+            <w:tcW w:w="1405" w:type="dxa"/>
+          </w:tcPr>
+          <w:p>
+            <w:pPr>
+              <w:rPr>
+                <w:lang w:val="bg-BG"/>
+              </w:rPr>
+            </w:pPr>
+            <w:r>
+              <w:rPr>
+                <w:lang w:val="bg-BG"/>
+              </w:rPr>
+              <w:t>9,836</w:t>
+            </w:r>
+          </w:p>
+        </w:tc>
+        <w:tc>
+          <w:tcPr>
+            <w:tcW w:w="1537" w:type="dxa"/>
+          </w:tcPr>
+          <w:p>
+            <w:pPr>
+              <w:rPr>
+                <w:lang w:val="bg-BG"/>
+              </w:rPr>
+            </w:pPr>
+            <w:r>
+              <w:rPr>
+                <w:lang w:val="bg-BG"/>
+              </w:rPr>
+              <w:t>0,586</w:t>
+            </w:r>
+          </w:p>
+        </w:tc>
+      </w:tr>
+      <w:tr>
+        <w:tc>
+          <w:tcPr>
+            <w:tcW w:w="1335" w:type="dxa"/>
+          </w:tcPr>
+          <w:p>
+            <w:r>
+              <w:t>16</w:t>
+            </w:r>
+          </w:p>
+        </w:tc>
+        <w:tc>
+          <w:tcPr>
+            <w:tcW w:w="1562" w:type="dxa"/>
+          </w:tcPr>
+          <w:p>
+            <w:r>
+              <w:t>11</w:t>
+            </w:r>
+            <w:r>
+              <w:rPr>
+                <w:lang w:val="bg-BG"/>
+              </w:rPr>
+              <w:t>05</w:t>
+            </w:r>
+          </w:p>
+        </w:tc>
+        <w:tc>
+          <w:tcPr>
+            <w:tcW w:w="1354" w:type="dxa"/>
+          </w:tcPr>
+          <w:p>
+            <w:r>
+              <w:t>-</w:t>
+            </w:r>
+          </w:p>
+        </w:tc>
+        <w:tc>
+          <w:tcPr>
+            <w:tcW w:w="1437" w:type="dxa"/>
+          </w:tcPr>
+          <w:p>
+            <w:pPr>
+              <w:rPr>
+                <w:lang w:val="bg-BG"/>
+              </w:rPr>
+            </w:pPr>
+            <w:r>
+              <w:rPr>
+                <w:lang w:val="bg-BG"/>
+              </w:rPr>
+              <w:t>8,031</w:t>
+            </w:r>
+          </w:p>
+        </w:tc>
+        <w:tc>
+          <w:tcPr>
+            <w:tcW w:w="1405" w:type="dxa"/>
+          </w:tcPr>
+          <w:p>
+            <w:pPr>
+              <w:rPr>
+                <w:lang w:val="bg-BG"/>
+              </w:rPr>
+            </w:pPr>
+            <w:r>
+              <w:rPr>
+                <w:lang w:val="bg-BG"/>
+              </w:rPr>
+              <w:t>12,308</w:t>
+            </w:r>
+          </w:p>
+        </w:tc>
+        <w:tc>
+          <w:tcPr>
+            <w:tcW w:w="1537" w:type="dxa"/>
+          </w:tcPr>
+          <w:p>
+            <w:pPr>
+              <w:rPr>
+                <w:lang w:val="bg-BG"/>
+              </w:rPr>
+            </w:pPr>
+            <w:r>
+              <w:rPr>
+                <w:lang w:val="bg-BG"/>
+              </w:rPr>
+              <w:t>0,502</w:t>
+            </w:r>
+          </w:p>
+        </w:tc>
+      </w:tr>
+      <w:tr>
+        <w:tc>
+          <w:tcPr>
+            <w:tcW w:w="1335" w:type="dxa"/>
+          </w:tcPr>
+          <w:p>
+            <w:r>
+              <w:t>24</w:t>
+            </w:r>
+          </w:p>
+        </w:tc>
+        <w:tc>
+          <w:tcPr>
+            <w:tcW w:w="1562" w:type="dxa"/>
+          </w:tcPr>
+          <w:p>
+            <w:r>
+              <w:t>1002</w:t>
+            </w:r>
+          </w:p>
+        </w:tc>
+        <w:tc>
+          <w:tcPr>
+            <w:tcW w:w="1354" w:type="dxa"/>
+          </w:tcPr>
+          <w:p>
+            <w:r>
+              <w:t>-</w:t>
+            </w:r>
+          </w:p>
+        </w:tc>
+        <w:tc>
+          <w:tcPr>
+            <w:tcW w:w="1437" w:type="dxa"/>
+          </w:tcPr>
+          <w:p>
+            <w:pPr>
+              <w:rPr>
+                <w:lang w:val="bg-BG"/>
+              </w:rPr>
+            </w:pPr>
+            <w:r>
+              <w:rPr>
+                <w:lang w:val="bg-BG"/>
+              </w:rPr>
+              <w:t>8,856</w:t>
+            </w:r>
+          </w:p>
+        </w:tc>
+        <w:tc>
+          <w:tcPr>
+            <w:tcW w:w="1405" w:type="dxa"/>
+          </w:tcPr>
+          <w:p>
+            <w:pPr>
+              <w:rPr>
+                <w:lang w:val="bg-BG"/>
+              </w:rPr>
+            </w:pPr>
+            <w:r>
+              <w:rPr>
+                <w:lang w:val="bg-BG"/>
+              </w:rPr>
+              <w:t>16,438</w:t>
+            </w:r>
+          </w:p>
+        </w:tc>
+        <w:tc>
+          <w:tcPr>
+            <w:tcW w:w="1537" w:type="dxa"/>
           </w:tcPr>
           <w:p>
             <w:pPr>
@@ -4767,6 +5942,7 @@
           <w:noProof/>
           <w:lang w:val="bg-BG" w:eastAsia="bg-BG"/>
         </w:rPr>
+        <w:lastRenderedPageBreak/>
         <w:drawing>
           <wp:inline distT="0" distB="0" distL="0" distR="0" wp14:anchorId="74D40740" wp14:editId="052723A8">
             <wp:extent cx="5486400" cy="3200400"/>
@@ -4788,7 +5964,6 @@
           <w:noProof/>
           <w:lang w:val="bg-BG" w:eastAsia="bg-BG"/>
         </w:rPr>
-        <w:lastRenderedPageBreak/>
         <w:drawing>
           <wp:inline distT="0" distB="0" distL="0" distR="0" wp14:anchorId="498F8BD1" wp14:editId="22F3BC13">
             <wp:extent cx="5486400" cy="3200400"/>
@@ -4810,6 +5985,7 @@
           <w:noProof/>
           <w:lang w:val="bg-BG" w:eastAsia="bg-BG"/>
         </w:rPr>
+        <w:lastRenderedPageBreak/>
         <w:drawing>
           <wp:inline distT="0" distB="0" distL="0" distR="0" wp14:anchorId="7B82F4FF" wp14:editId="69FDE181">
             <wp:extent cx="5486400" cy="3200400"/>
@@ -4825,10 +6001,7 @@
         </w:drawing>
       </w:r>
     </w:p>
-    <w:p>
-      <w:bookmarkStart w:id="17" w:name="_GoBack"/>
-      <w:bookmarkEnd w:id="17"/>
-    </w:p>
+    <w:p/>
     <w:p>
       <w:pPr>
         <w:pStyle w:val="Heading2"/>
@@ -4930,7 +6103,7 @@
       <w:rPr>
         <w:noProof/>
       </w:rPr>
-      <w:t>7</w:t>
+      <w:t>8</w:t>
     </w:r>
     <w:r>
       <w:fldChar w:fldCharType="end"/>
@@ -6694,7 +7867,7 @@
           <a:lstStyle/>
           <a:p>
             <a:pPr>
-              <a:defRPr sz="1400" b="0" i="0" u="none" strike="noStrike" kern="1200" spc="0" baseline="0">
+              <a:defRPr sz="1600" b="1" i="0" u="none" strike="noStrike" kern="1200" baseline="0">
                 <a:solidFill>
                   <a:schemeClr val="tx1">
                     <a:lumMod val="65000"/>
@@ -6708,11 +7881,7 @@
             </a:pPr>
             <a:r>
               <a:rPr lang="bg-BG"/>
-              <a:t>Време за изпълнение</a:t>
-            </a:r>
-            <a:r>
-              <a:rPr lang="bg-BG" baseline="0"/>
-              <a:t> при различни процесорни ядра</a:t>
+              <a:t>Време за изпълнение при различни процесорни ядра</a:t>
             </a:r>
             <a:endParaRPr lang="en-US"/>
           </a:p>
@@ -6731,7 +7900,7 @@
         <a:lstStyle/>
         <a:p>
           <a:pPr>
-            <a:defRPr sz="1400" b="0" i="0" u="none" strike="noStrike" kern="1200" spc="0" baseline="0">
+            <a:defRPr sz="1600" b="1" i="0" u="none" strike="noStrike" kern="1200" baseline="0">
               <a:solidFill>
                 <a:schemeClr val="tx1">
                   <a:lumMod val="65000"/>
@@ -6762,34 +7931,28 @@
               <c:strCache>
                 <c:ptCount val="1"/>
                 <c:pt idx="0">
-                  <c:v>Време за изпълнение </c:v>
+                  <c:v>Време за изпълнение (Linux)</c:v>
                 </c:pt>
               </c:strCache>
             </c:strRef>
           </c:tx>
           <c:spPr>
-            <a:ln w="28575" cap="rnd">
+            <a:ln w="34925" cap="rnd">
               <a:solidFill>
                 <a:schemeClr val="accent1"/>
               </a:solidFill>
               <a:round/>
             </a:ln>
-            <a:effectLst/>
+            <a:effectLst>
+              <a:outerShdw blurRad="57150" dist="19050" dir="5400000" algn="ctr" rotWithShape="0">
+                <a:srgbClr val="000000">
+                  <a:alpha val="63000"/>
+                </a:srgbClr>
+              </a:outerShdw>
+            </a:effectLst>
           </c:spPr>
           <c:marker>
-            <c:symbol val="circle"/>
-            <c:size val="5"/>
-            <c:spPr>
-              <a:solidFill>
-                <a:schemeClr val="accent1"/>
-              </a:solidFill>
-              <a:ln w="9525">
-                <a:solidFill>
-                  <a:schemeClr val="accent1"/>
-                </a:solidFill>
-              </a:ln>
-              <a:effectLst/>
-            </c:spPr>
+            <c:symbol val="none"/>
           </c:marker>
           <c:cat>
             <c:numRef>
@@ -6873,28 +8036,22 @@
             </c:strRef>
           </c:tx>
           <c:spPr>
-            <a:ln w="28575" cap="rnd">
+            <a:ln w="34925" cap="rnd">
               <a:solidFill>
                 <a:schemeClr val="accent2"/>
               </a:solidFill>
               <a:round/>
             </a:ln>
-            <a:effectLst/>
+            <a:effectLst>
+              <a:outerShdw blurRad="57150" dist="19050" dir="5400000" algn="ctr" rotWithShape="0">
+                <a:srgbClr val="000000">
+                  <a:alpha val="63000"/>
+                </a:srgbClr>
+              </a:outerShdw>
+            </a:effectLst>
           </c:spPr>
           <c:marker>
-            <c:symbol val="circle"/>
-            <c:size val="5"/>
-            <c:spPr>
-              <a:solidFill>
-                <a:schemeClr val="accent2"/>
-              </a:solidFill>
-              <a:ln w="9525">
-                <a:solidFill>
-                  <a:schemeClr val="accent2"/>
-                </a:solidFill>
-              </a:ln>
-              <a:effectLst/>
-            </c:spPr>
+            <c:symbol val="none"/>
           </c:marker>
           <c:cat>
             <c:numRef>
@@ -6963,6 +8120,96 @@
             </c:ext>
           </c:extLst>
         </c:ser>
+        <c:ser>
+          <c:idx val="2"/>
+          <c:order val="2"/>
+          <c:tx>
+            <c:strRef>
+              <c:f>Sheet1!$D$1</c:f>
+              <c:strCache>
+                <c:ptCount val="1"/>
+                <c:pt idx="0">
+                  <c:v>Време за изпълнение (Windows)</c:v>
+                </c:pt>
+              </c:strCache>
+            </c:strRef>
+          </c:tx>
+          <c:spPr>
+            <a:ln w="34925" cap="rnd">
+              <a:solidFill>
+                <a:schemeClr val="accent3"/>
+              </a:solidFill>
+              <a:round/>
+            </a:ln>
+            <a:effectLst>
+              <a:outerShdw blurRad="57150" dist="19050" dir="5400000" algn="ctr" rotWithShape="0">
+                <a:srgbClr val="000000">
+                  <a:alpha val="63000"/>
+                </a:srgbClr>
+              </a:outerShdw>
+            </a:effectLst>
+          </c:spPr>
+          <c:marker>
+            <c:symbol val="none"/>
+          </c:marker>
+          <c:cat>
+            <c:numRef>
+              <c:f>Sheet1!$A$2:$A$8</c:f>
+              <c:numCache>
+                <c:formatCode>General</c:formatCode>
+                <c:ptCount val="7"/>
+                <c:pt idx="0">
+                  <c:v>1</c:v>
+                </c:pt>
+                <c:pt idx="1">
+                  <c:v>2</c:v>
+                </c:pt>
+                <c:pt idx="2">
+                  <c:v>4</c:v>
+                </c:pt>
+                <c:pt idx="3">
+                  <c:v>8</c:v>
+                </c:pt>
+                <c:pt idx="4">
+                  <c:v>12</c:v>
+                </c:pt>
+                <c:pt idx="5">
+                  <c:v>16</c:v>
+                </c:pt>
+                <c:pt idx="6">
+                  <c:v>24</c:v>
+                </c:pt>
+              </c:numCache>
+            </c:numRef>
+          </c:cat>
+          <c:val>
+            <c:numRef>
+              <c:f>Sheet1!$D$2:$D$8</c:f>
+              <c:numCache>
+                <c:formatCode>General</c:formatCode>
+                <c:ptCount val="7"/>
+                <c:pt idx="0">
+                  <c:v>637</c:v>
+                </c:pt>
+                <c:pt idx="1">
+                  <c:v>350</c:v>
+                </c:pt>
+                <c:pt idx="2">
+                  <c:v>215</c:v>
+                </c:pt>
+                <c:pt idx="3">
+                  <c:v>194</c:v>
+                </c:pt>
+              </c:numCache>
+            </c:numRef>
+          </c:val>
+          <c:smooth val="0"/>
+          <c:extLst>
+            <c:ext xmlns:c16="http://schemas.microsoft.com/office/drawing/2014/chart" uri="{C3380CC4-5D6E-409C-BE32-E72D297353CC}">
+              <c16:uniqueId val="{00000000-2E87-41F9-B472-AB207AFC43E7}"/>
+            </c:ext>
+          </c:extLst>
+        </c:ser>
         <c:dLbls>
           <c:showLegendKey val="0"/>
           <c:showVal val="0"/>
@@ -6971,7 +8218,6 @@
           <c:showPercent val="0"/>
           <c:showBubbleSize val="0"/>
         </c:dLbls>
-        <c:marker val="1"/>
         <c:smooth val="0"/>
         <c:axId val="308213000"/>
         <c:axId val="308216280"/>
@@ -6990,7 +8236,7 @@
               <a:lstStyle/>
               <a:p>
                 <a:pPr>
-                  <a:defRPr sz="1000" b="0" i="0" u="none" strike="noStrike" kern="1200" baseline="0">
+                  <a:defRPr sz="900" b="0" i="0" u="none" strike="noStrike" kern="1200" baseline="0">
                     <a:solidFill>
                       <a:schemeClr val="tx1">
                         <a:lumMod val="65000"/>
@@ -7004,11 +8250,7 @@
                 </a:pPr>
                 <a:r>
                   <a:rPr lang="bg-BG"/>
-                  <a:t>Процесорни</a:t>
-                </a:r>
-                <a:r>
-                  <a:rPr lang="bg-BG" baseline="0"/>
-                  <a:t> ядра</a:t>
+                  <a:t>Процесорни ядра</a:t>
                 </a:r>
                 <a:endParaRPr lang="en-US"/>
               </a:p>
@@ -7035,7 +8277,7 @@
             <a:lstStyle/>
             <a:p>
               <a:pPr>
-                <a:defRPr sz="1000" b="0" i="0" u="none" strike="noStrike" kern="1200" baseline="0">
+                <a:defRPr sz="900" b="0" i="0" u="none" strike="noStrike" kern="1200" baseline="0">
                   <a:solidFill>
                     <a:schemeClr val="tx1">
                       <a:lumMod val="65000"/>
@@ -7057,7 +8299,7 @@
         <c:tickLblPos val="nextTo"/>
         <c:spPr>
           <a:noFill/>
-          <a:ln w="9525" cap="flat" cmpd="sng" algn="ctr">
+          <a:ln w="12700" cap="flat" cmpd="sng" algn="ctr">
             <a:solidFill>
               <a:schemeClr val="tx1">
                 <a:lumMod val="15000"/>
@@ -7123,7 +8365,7 @@
               <a:lstStyle/>
               <a:p>
                 <a:pPr>
-                  <a:defRPr sz="1000" b="0" i="0" u="none" strike="noStrike" kern="1200" baseline="0">
+                  <a:defRPr sz="900" b="0" i="0" u="none" strike="noStrike" kern="1200" baseline="0">
                     <a:solidFill>
                       <a:schemeClr val="tx1">
                         <a:lumMod val="65000"/>
@@ -7163,7 +8405,7 @@
             <a:lstStyle/>
             <a:p>
               <a:pPr>
-                <a:defRPr sz="1000" b="0" i="0" u="none" strike="noStrike" kern="1200" baseline="0">
+                <a:defRPr sz="900" b="0" i="0" u="none" strike="noStrike" kern="1200" baseline="0">
                   <a:solidFill>
                     <a:schemeClr val="tx1">
                       <a:lumMod val="65000"/>
@@ -7180,7 +8422,7 @@
           </c:txPr>
         </c:title>
         <c:numFmt formatCode="General" sourceLinked="1"/>
-        <c:majorTickMark val="out"/>
+        <c:majorTickMark val="none"/>
         <c:minorTickMark val="none"/>
         <c:tickLblPos val="nextTo"/>
         <c:spPr>
@@ -7309,7 +8551,7 @@
           <a:lstStyle/>
           <a:p>
             <a:pPr>
-              <a:defRPr sz="1400" b="0" i="0" u="none" strike="noStrike" kern="1200" spc="0" baseline="0">
+              <a:defRPr sz="1600" b="1" i="0" u="none" strike="noStrike" kern="1200" baseline="0">
                 <a:solidFill>
                   <a:schemeClr val="tx1">
                     <a:lumMod val="65000"/>
@@ -7323,13 +8565,8 @@
             </a:pPr>
             <a:r>
               <a:rPr lang="bg-BG"/>
-              <a:t>Графично</a:t>
+              <a:t>Графично представяне на ускорението и очакваното ускорение спрямо използваните ядра</a:t>
             </a:r>
-            <a:r>
-              <a:rPr lang="bg-BG" baseline="0"/>
-              <a:t> представяне на ускорението и очакваното ускорение спрямо използваните ядра</a:t>
-            </a:r>
-            <a:endParaRPr lang="bg-BG"/>
           </a:p>
         </c:rich>
       </c:tx>
@@ -7346,7 +8583,7 @@
         <a:lstStyle/>
         <a:p>
           <a:pPr>
-            <a:defRPr sz="1400" b="0" i="0" u="none" strike="noStrike" kern="1200" spc="0" baseline="0">
+            <a:defRPr sz="1600" b="1" i="0" u="none" strike="noStrike" kern="1200" baseline="0">
               <a:solidFill>
                 <a:schemeClr val="tx1">
                   <a:lumMod val="65000"/>
@@ -7377,34 +8614,28 @@
               <c:strCache>
                 <c:ptCount val="1"/>
                 <c:pt idx="0">
-                  <c:v>Ускорение</c:v>
+                  <c:v>Ускорение (Linux)</c:v>
                 </c:pt>
               </c:strCache>
             </c:strRef>
           </c:tx>
           <c:spPr>
-            <a:ln w="28575" cap="rnd">
+            <a:ln w="34925" cap="rnd">
               <a:solidFill>
                 <a:schemeClr val="accent1"/>
               </a:solidFill>
               <a:round/>
             </a:ln>
-            <a:effectLst/>
+            <a:effectLst>
+              <a:outerShdw blurRad="57150" dist="19050" dir="5400000" algn="ctr" rotWithShape="0">
+                <a:srgbClr val="000000">
+                  <a:alpha val="63000"/>
+                </a:srgbClr>
+              </a:outerShdw>
+            </a:effectLst>
           </c:spPr>
           <c:marker>
-            <c:symbol val="circle"/>
-            <c:size val="5"/>
-            <c:spPr>
-              <a:solidFill>
-                <a:schemeClr val="accent1"/>
-              </a:solidFill>
-              <a:ln w="9525">
-                <a:solidFill>
-                  <a:schemeClr val="accent1"/>
-                </a:solidFill>
-              </a:ln>
-              <a:effectLst/>
-            </c:spPr>
+            <c:symbol val="none"/>
           </c:marker>
           <c:cat>
             <c:numRef>
@@ -7482,34 +8713,28 @@
               <c:strCache>
                 <c:ptCount val="1"/>
                 <c:pt idx="0">
-                  <c:v>Очаквано ускорение</c:v>
+                  <c:v>Ускорение (Windows)</c:v>
                 </c:pt>
               </c:strCache>
             </c:strRef>
           </c:tx>
           <c:spPr>
-            <a:ln w="28575" cap="rnd">
+            <a:ln w="34925" cap="rnd">
               <a:solidFill>
                 <a:schemeClr val="accent2"/>
               </a:solidFill>
               <a:round/>
             </a:ln>
-            <a:effectLst/>
+            <a:effectLst>
+              <a:outerShdw blurRad="57150" dist="19050" dir="5400000" algn="ctr" rotWithShape="0">
+                <a:srgbClr val="000000">
+                  <a:alpha val="63000"/>
+                </a:srgbClr>
+              </a:outerShdw>
+            </a:effectLst>
           </c:spPr>
           <c:marker>
-            <c:symbol val="circle"/>
-            <c:size val="5"/>
-            <c:spPr>
-              <a:solidFill>
-                <a:schemeClr val="accent2"/>
-              </a:solidFill>
-              <a:ln w="9525">
-                <a:solidFill>
-                  <a:schemeClr val="accent2"/>
-                </a:solidFill>
-              </a:ln>
-              <a:effectLst/>
-            </c:spPr>
+            <c:symbol val="none"/>
           </c:marker>
           <c:cat>
             <c:numRef>
@@ -7551,6 +8776,96 @@
                   <c:v>1</c:v>
                 </c:pt>
                 <c:pt idx="1">
+                  <c:v>1.82</c:v>
+                </c:pt>
+                <c:pt idx="2">
+                  <c:v>2.9630000000000001</c:v>
+                </c:pt>
+                <c:pt idx="3">
+                  <c:v>3.2829999999999999</c:v>
+                </c:pt>
+              </c:numCache>
+            </c:numRef>
+          </c:val>
+          <c:smooth val="0"/>
+          <c:extLst>
+            <c:ext xmlns:c16="http://schemas.microsoft.com/office/drawing/2014/chart" uri="{C3380CC4-5D6E-409C-BE32-E72D297353CC}">
+              <c16:uniqueId val="{00000004-A1BB-421E-9464-871B108D4AFD}"/>
+            </c:ext>
+          </c:extLst>
+        </c:ser>
+        <c:ser>
+          <c:idx val="2"/>
+          <c:order val="2"/>
+          <c:tx>
+            <c:strRef>
+              <c:f>Sheet1!$E$1</c:f>
+              <c:strCache>
+                <c:ptCount val="1"/>
+                <c:pt idx="0">
+                  <c:v>Очаквано ускорение</c:v>
+                </c:pt>
+              </c:strCache>
+            </c:strRef>
+          </c:tx>
+          <c:spPr>
+            <a:ln w="34925" cap="rnd">
+              <a:solidFill>
+                <a:schemeClr val="accent3"/>
+              </a:solidFill>
+              <a:round/>
+            </a:ln>
+            <a:effectLst>
+              <a:outerShdw blurRad="57150" dist="19050" dir="5400000" algn="ctr" rotWithShape="0">
+                <a:srgbClr val="000000">
+                  <a:alpha val="63000"/>
+                </a:srgbClr>
+              </a:outerShdw>
+            </a:effectLst>
+          </c:spPr>
+          <c:marker>
+            <c:symbol val="none"/>
+          </c:marker>
+          <c:cat>
+            <c:numRef>
+              <c:f>Sheet1!$B$2:$B$8</c:f>
+              <c:numCache>
+                <c:formatCode>General</c:formatCode>
+                <c:ptCount val="7"/>
+                <c:pt idx="0">
+                  <c:v>1</c:v>
+                </c:pt>
+                <c:pt idx="1">
+                  <c:v>2</c:v>
+                </c:pt>
+                <c:pt idx="2">
+                  <c:v>4</c:v>
+                </c:pt>
+                <c:pt idx="3">
+                  <c:v>8</c:v>
+                </c:pt>
+                <c:pt idx="4">
+                  <c:v>12</c:v>
+                </c:pt>
+                <c:pt idx="5">
+                  <c:v>16</c:v>
+                </c:pt>
+                <c:pt idx="6">
+                  <c:v>24</c:v>
+                </c:pt>
+              </c:numCache>
+            </c:numRef>
+          </c:cat>
+          <c:val>
+            <c:numRef>
+              <c:f>Sheet1!$E$2:$E$8</c:f>
+              <c:numCache>
+                <c:formatCode>General</c:formatCode>
+                <c:ptCount val="7"/>
+                <c:pt idx="0">
+                  <c:v>1</c:v>
+                </c:pt>
+                <c:pt idx="1">
                   <c:v>1.9610000000000001</c:v>
                 </c:pt>
                 <c:pt idx="2">
@@ -7574,7 +8889,7 @@
           <c:smooth val="0"/>
           <c:extLst>
             <c:ext xmlns:c16="http://schemas.microsoft.com/office/drawing/2014/chart" uri="{C3380CC4-5D6E-409C-BE32-E72D297353CC}">
-              <c16:uniqueId val="{00000004-A1BB-421E-9464-871B108D4AFD}"/>
+              <c16:uniqueId val="{00000000-2A55-44C1-B7F3-105471D7ADC8}"/>
             </c:ext>
           </c:extLst>
         </c:ser>
@@ -7586,7 +8901,6 @@
           <c:showPercent val="0"/>
           <c:showBubbleSize val="0"/>
         </c:dLbls>
-        <c:marker val="1"/>
         <c:smooth val="0"/>
         <c:axId val="242534624"/>
         <c:axId val="242536592"/>
@@ -7605,7 +8919,7 @@
               <a:lstStyle/>
               <a:p>
                 <a:pPr>
-                  <a:defRPr sz="1000" b="0" i="0" u="none" strike="noStrike" kern="1200" baseline="0">
+                  <a:defRPr sz="900" b="0" i="0" u="none" strike="noStrike" kern="1200" baseline="0">
                     <a:solidFill>
                       <a:schemeClr val="tx1">
                         <a:lumMod val="65000"/>
@@ -7619,11 +8933,7 @@
                 </a:pPr>
                 <a:r>
                   <a:rPr lang="bg-BG"/>
-                  <a:t>Процесорни</a:t>
-                </a:r>
-                <a:r>
-                  <a:rPr lang="bg-BG" baseline="0"/>
-                  <a:t> ядра</a:t>
+                  <a:t>Процесорни ядра</a:t>
                 </a:r>
                 <a:endParaRPr lang="en-US"/>
               </a:p>
@@ -7650,7 +8960,7 @@
             <a:lstStyle/>
             <a:p>
               <a:pPr>
-                <a:defRPr sz="1000" b="0" i="0" u="none" strike="noStrike" kern="1200" baseline="0">
+                <a:defRPr sz="900" b="0" i="0" u="none" strike="noStrike" kern="1200" baseline="0">
                   <a:solidFill>
                     <a:schemeClr val="tx1">
                       <a:lumMod val="65000"/>
@@ -7672,7 +8982,7 @@
         <c:tickLblPos val="nextTo"/>
         <c:spPr>
           <a:noFill/>
-          <a:ln w="9525" cap="flat" cmpd="sng" algn="ctr">
+          <a:ln w="12700" cap="flat" cmpd="sng" algn="ctr">
             <a:solidFill>
               <a:schemeClr val="tx1">
                 <a:lumMod val="15000"/>
@@ -7738,7 +9048,7 @@
               <a:lstStyle/>
               <a:p>
                 <a:pPr>
-                  <a:defRPr sz="1000" b="0" i="0" u="none" strike="noStrike" kern="1200" baseline="0">
+                  <a:defRPr sz="900" b="0" i="0" u="none" strike="noStrike" kern="1200" baseline="0">
                     <a:solidFill>
                       <a:schemeClr val="tx1">
                         <a:lumMod val="65000"/>
@@ -7770,7 +9080,7 @@
             <a:lstStyle/>
             <a:p>
               <a:pPr>
-                <a:defRPr sz="1000" b="0" i="0" u="none" strike="noStrike" kern="1200" baseline="0">
+                <a:defRPr sz="900" b="0" i="0" u="none" strike="noStrike" kern="1200" baseline="0">
                   <a:solidFill>
                     <a:schemeClr val="tx1">
                       <a:lumMod val="65000"/>
@@ -7916,7 +9226,7 @@
           <a:lstStyle/>
           <a:p>
             <a:pPr>
-              <a:defRPr sz="1400" b="0" i="0" u="none" strike="noStrike" kern="1200" spc="0" baseline="0">
+              <a:defRPr sz="1600" b="1" i="0" u="none" strike="noStrike" kern="1200" baseline="0">
                 <a:solidFill>
                   <a:schemeClr val="tx1">
                     <a:lumMod val="65000"/>
@@ -7930,13 +9240,8 @@
             </a:pPr>
             <a:r>
               <a:rPr lang="bg-BG"/>
-              <a:t>Графично представяне</a:t>
+              <a:t>Графично представяне на ефективността спрямо използваните ядра</a:t>
             </a:r>
-            <a:r>
-              <a:rPr lang="bg-BG" baseline="0"/>
-              <a:t> на ефективността спрямо използваните ядра</a:t>
-            </a:r>
-            <a:endParaRPr lang="bg-BG"/>
           </a:p>
         </c:rich>
       </c:tx>
@@ -7953,7 +9258,7 @@
         <a:lstStyle/>
         <a:p>
           <a:pPr>
-            <a:defRPr sz="1400" b="0" i="0" u="none" strike="noStrike" kern="1200" spc="0" baseline="0">
+            <a:defRPr sz="1600" b="1" i="0" u="none" strike="noStrike" kern="1200" baseline="0">
               <a:solidFill>
                 <a:schemeClr val="tx1">
                   <a:lumMod val="65000"/>
@@ -7984,34 +9289,28 @@
               <c:strCache>
                 <c:ptCount val="1"/>
                 <c:pt idx="0">
-                  <c:v>Ефективност</c:v>
+                  <c:v>Ефективност (Linux)</c:v>
                 </c:pt>
               </c:strCache>
             </c:strRef>
           </c:tx>
           <c:spPr>
-            <a:ln w="28575" cap="rnd">
+            <a:ln w="34925" cap="rnd">
               <a:solidFill>
                 <a:schemeClr val="accent1"/>
               </a:solidFill>
               <a:round/>
             </a:ln>
-            <a:effectLst/>
+            <a:effectLst>
+              <a:outerShdw blurRad="57150" dist="19050" dir="5400000" algn="ctr" rotWithShape="0">
+                <a:srgbClr val="000000">
+                  <a:alpha val="63000"/>
+                </a:srgbClr>
+              </a:outerShdw>
+            </a:effectLst>
           </c:spPr>
           <c:marker>
-            <c:symbol val="circle"/>
-            <c:size val="5"/>
-            <c:spPr>
-              <a:solidFill>
-                <a:schemeClr val="accent1"/>
-              </a:solidFill>
-              <a:ln w="9525">
-                <a:solidFill>
-                  <a:schemeClr val="accent1"/>
-                </a:solidFill>
-              </a:ln>
-              <a:effectLst/>
-            </c:spPr>
+            <c:symbol val="none"/>
           </c:marker>
           <c:cat>
             <c:numRef>
@@ -8080,6 +9379,96 @@
             </c:ext>
           </c:extLst>
         </c:ser>
+        <c:ser>
+          <c:idx val="1"/>
+          <c:order val="1"/>
+          <c:tx>
+            <c:strRef>
+              <c:f>Sheet1!$C$1</c:f>
+              <c:strCache>
+                <c:ptCount val="1"/>
+                <c:pt idx="0">
+                  <c:v>Ефективност (Windows)</c:v>
+                </c:pt>
+              </c:strCache>
+            </c:strRef>
+          </c:tx>
+          <c:spPr>
+            <a:ln w="34925" cap="rnd">
+              <a:solidFill>
+                <a:schemeClr val="accent2"/>
+              </a:solidFill>
+              <a:round/>
+            </a:ln>
+            <a:effectLst>
+              <a:outerShdw blurRad="57150" dist="19050" dir="5400000" algn="ctr" rotWithShape="0">
+                <a:srgbClr val="000000">
+                  <a:alpha val="63000"/>
+                </a:srgbClr>
+              </a:outerShdw>
+            </a:effectLst>
+          </c:spPr>
+          <c:marker>
+            <c:symbol val="none"/>
+          </c:marker>
+          <c:cat>
+            <c:numRef>
+              <c:f>Sheet1!$A$2:$A$8</c:f>
+              <c:numCache>
+                <c:formatCode>General</c:formatCode>
+                <c:ptCount val="7"/>
+                <c:pt idx="0">
+                  <c:v>1</c:v>
+                </c:pt>
+                <c:pt idx="1">
+                  <c:v>2</c:v>
+                </c:pt>
+                <c:pt idx="2">
+                  <c:v>4</c:v>
+                </c:pt>
+                <c:pt idx="3">
+                  <c:v>8</c:v>
+                </c:pt>
+                <c:pt idx="4">
+                  <c:v>12</c:v>
+                </c:pt>
+                <c:pt idx="5">
+                  <c:v>16</c:v>
+                </c:pt>
+                <c:pt idx="6">
+                  <c:v>24</c:v>
+                </c:pt>
+              </c:numCache>
+            </c:numRef>
+          </c:cat>
+          <c:val>
+            <c:numRef>
+              <c:f>Sheet1!$C$2:$C$8</c:f>
+              <c:numCache>
+                <c:formatCode>General</c:formatCode>
+                <c:ptCount val="7"/>
+                <c:pt idx="0">
+                  <c:v>1</c:v>
+                </c:pt>
+                <c:pt idx="1">
+                  <c:v>0.91</c:v>
+                </c:pt>
+                <c:pt idx="2">
+                  <c:v>0.74099999999999999</c:v>
+                </c:pt>
+                <c:pt idx="3">
+                  <c:v>0.41</c:v>
+                </c:pt>
+              </c:numCache>
+            </c:numRef>
+          </c:val>
+          <c:smooth val="0"/>
+          <c:extLst>
+            <c:ext xmlns:c16="http://schemas.microsoft.com/office/drawing/2014/chart" uri="{C3380CC4-5D6E-409C-BE32-E72D297353CC}">
+              <c16:uniqueId val="{00000000-FF5A-4E68-874F-245668EF3A60}"/>
+            </c:ext>
+          </c:extLst>
+        </c:ser>
         <c:dLbls>
           <c:showLegendKey val="0"/>
           <c:showVal val="0"/>
@@ -8088,7 +9477,6 @@
           <c:showPercent val="0"/>
           <c:showBubbleSize val="0"/>
         </c:dLbls>
-        <c:marker val="1"/>
         <c:smooth val="0"/>
         <c:axId val="388185608"/>
         <c:axId val="388182984"/>
@@ -8107,7 +9495,7 @@
               <a:lstStyle/>
               <a:p>
                 <a:pPr>
-                  <a:defRPr sz="1000" b="0" i="0" u="none" strike="noStrike" kern="1200" baseline="0">
+                  <a:defRPr sz="900" b="0" i="0" u="none" strike="noStrike" kern="1200" baseline="0">
                     <a:solidFill>
                       <a:schemeClr val="tx1">
                         <a:lumMod val="65000"/>
@@ -8121,11 +9509,7 @@
                 </a:pPr>
                 <a:r>
                   <a:rPr lang="bg-BG"/>
-                  <a:t>Брой</a:t>
-                </a:r>
-                <a:r>
-                  <a:rPr lang="bg-BG" baseline="0"/>
-                  <a:t> процесорни ядра</a:t>
+                  <a:t>Брой процесорни ядра</a:t>
                 </a:r>
                 <a:endParaRPr lang="en-US"/>
               </a:p>
@@ -8152,7 +9536,7 @@
             <a:lstStyle/>
             <a:p>
               <a:pPr>
-                <a:defRPr sz="1000" b="0" i="0" u="none" strike="noStrike" kern="1200" baseline="0">
+                <a:defRPr sz="900" b="0" i="0" u="none" strike="noStrike" kern="1200" baseline="0">
                   <a:solidFill>
                     <a:schemeClr val="tx1">
                       <a:lumMod val="65000"/>
@@ -8174,7 +9558,7 @@
         <c:tickLblPos val="nextTo"/>
         <c:spPr>
           <a:noFill/>
-          <a:ln w="9525" cap="flat" cmpd="sng" algn="ctr">
+          <a:ln w="12700" cap="flat" cmpd="sng" algn="ctr">
             <a:solidFill>
               <a:schemeClr val="tx1">
                 <a:lumMod val="15000"/>
@@ -8240,7 +9624,7 @@
               <a:lstStyle/>
               <a:p>
                 <a:pPr>
-                  <a:defRPr sz="1000" b="0" i="0" u="none" strike="noStrike" kern="1200" baseline="0">
+                  <a:defRPr sz="900" b="0" i="0" u="none" strike="noStrike" kern="1200" baseline="0">
                     <a:solidFill>
                       <a:schemeClr val="tx1">
                         <a:lumMod val="65000"/>
@@ -8272,7 +9656,7 @@
             <a:lstStyle/>
             <a:p>
               <a:pPr>
-                <a:defRPr sz="1000" b="0" i="0" u="none" strike="noStrike" kern="1200" baseline="0">
+                <a:defRPr sz="900" b="0" i="0" u="none" strike="noStrike" kern="1200" baseline="0">
                   <a:solidFill>
                     <a:schemeClr val="tx1">
                       <a:lumMod val="65000"/>
@@ -8518,7 +9902,7 @@
 </file>
 
 <file path=word/charts/style1.xml><?xml version="1.0" encoding="utf-8"?>
-<cs:chartStyle xmlns:cs="http://schemas.microsoft.com/office/drawing/2012/chartStyle" xmlns:a="http://schemas.openxmlformats.org/drawingml/2006/main" id="227">
+<cs:chartStyle xmlns:cs="http://schemas.microsoft.com/office/drawing/2012/chartStyle" xmlns:a="http://schemas.openxmlformats.org/drawingml/2006/main" id="342">
   <cs:axisTitle>
     <cs:lnRef idx="0"/>
     <cs:fillRef idx="0"/>
@@ -8529,7 +9913,7 @@
         <a:lumOff val="35000"/>
       </a:schemeClr>
     </cs:fontRef>
-    <cs:defRPr sz="1000" kern="1200"/>
+    <cs:defRPr sz="900" kern="1200"/>
   </cs:axisTitle>
   <cs:categoryAxis>
     <cs:lnRef idx="0"/>
@@ -8542,7 +9926,7 @@
       </a:schemeClr>
     </cs:fontRef>
     <cs:spPr>
-      <a:ln w="9525" cap="flat" cmpd="sng" algn="ctr">
+      <a:ln w="12700" cap="flat" cmpd="sng" algn="ctr">
         <a:solidFill>
           <a:schemeClr val="tx1">
             <a:lumMod val="15000"/>
@@ -8559,7 +9943,7 @@
     <cs:fillRef idx="0"/>
     <cs:effectRef idx="0"/>
     <cs:fontRef idx="minor">
-      <a:schemeClr val="tx1"/>
+      <a:schemeClr val="tx2"/>
     </cs:fontRef>
     <cs:spPr>
       <a:solidFill>
@@ -8575,7 +9959,7 @@
         <a:round/>
       </a:ln>
     </cs:spPr>
-    <cs:defRPr sz="1000" kern="1200"/>
+    <cs:defRPr sz="900" kern="1200"/>
   </cs:chartArea>
   <cs:dataLabel>
     <cs:lnRef idx="0"/>
@@ -8619,45 +10003,35 @@
   </cs:dataLabelCallout>
   <cs:dataPoint>
     <cs:lnRef idx="0"/>
-    <cs:fillRef idx="1">
+    <cs:fillRef idx="3">
       <cs:styleClr val="auto"/>
     </cs:fillRef>
-    <cs:effectRef idx="0"/>
+    <cs:effectRef idx="3"/>
     <cs:fontRef idx="minor">
       <a:schemeClr val="tx1"/>
     </cs:fontRef>
-    <cs:spPr>
-      <a:solidFill>
-        <a:schemeClr val="phClr"/>
-      </a:solidFill>
-    </cs:spPr>
   </cs:dataPoint>
   <cs:dataPoint3D>
     <cs:lnRef idx="0"/>
-    <cs:fillRef idx="1">
+    <cs:fillRef idx="3">
       <cs:styleClr val="auto"/>
     </cs:fillRef>
-    <cs:effectRef idx="0"/>
+    <cs:effectRef idx="3"/>
     <cs:fontRef idx="minor">
       <a:schemeClr val="tx1"/>
     </cs:fontRef>
-    <cs:spPr>
-      <a:solidFill>
-        <a:schemeClr val="phClr"/>
-      </a:solidFill>
-    </cs:spPr>
   </cs:dataPoint3D>
   <cs:dataPointLine>
     <cs:lnRef idx="0">
       <cs:styleClr val="auto"/>
     </cs:lnRef>
-    <cs:fillRef idx="1"/>
-    <cs:effectRef idx="0"/>
+    <cs:fillRef idx="3"/>
+    <cs:effectRef idx="3"/>
     <cs:fontRef idx="minor">
       <a:schemeClr val="tx1"/>
     </cs:fontRef>
     <cs:spPr>
-      <a:ln w="28575" cap="rnd">
+      <a:ln w="34925" cap="rnd">
         <a:solidFill>
           <a:schemeClr val="phClr"/>
         </a:solidFill>
@@ -8669,31 +10043,29 @@
     <cs:lnRef idx="0">
       <cs:styleClr val="auto"/>
     </cs:lnRef>
-    <cs:fillRef idx="1">
+    <cs:fillRef idx="3">
       <cs:styleClr val="auto"/>
     </cs:fillRef>
-    <cs:effectRef idx="0"/>
+    <cs:effectRef idx="3"/>
     <cs:fontRef idx="minor">
       <a:schemeClr val="tx1"/>
     </cs:fontRef>
     <cs:spPr>
-      <a:solidFill>
-        <a:schemeClr val="phClr"/>
-      </a:solidFill>
       <a:ln w="9525">
         <a:solidFill>
           <a:schemeClr val="phClr"/>
         </a:solidFill>
+        <a:round/>
       </a:ln>
     </cs:spPr>
   </cs:dataPointMarker>
-  <cs:dataPointMarkerLayout symbol="circle" size="5"/>
+  <cs:dataPointMarkerLayout symbol="circle" size="6"/>
   <cs:dataPointWireframe>
     <cs:lnRef idx="0">
       <cs:styleClr val="auto"/>
     </cs:lnRef>
-    <cs:fillRef idx="1"/>
-    <cs:effectRef idx="0"/>
+    <cs:fillRef idx="3"/>
+    <cs:effectRef idx="3"/>
     <cs:fontRef idx="minor">
       <a:schemeClr val="tx1"/>
     </cs:fontRef>
@@ -8797,14 +10169,8 @@
     <cs:fillRef idx="0"/>
     <cs:effectRef idx="0"/>
     <cs:fontRef idx="minor">
-      <a:schemeClr val="tx1"/>
+      <a:schemeClr val="lt1"/>
     </cs:fontRef>
-    <cs:spPr>
-      <a:noFill/>
-      <a:ln>
-        <a:noFill/>
-      </a:ln>
-    </cs:spPr>
   </cs:floor>
   <cs:gridlineMajor>
     <cs:lnRef idx="0"/>
@@ -8894,20 +10260,20 @@
     </cs:fontRef>
     <cs:defRPr sz="900" kern="1200"/>
   </cs:legend>
-  <cs:plotArea mods="allowNoFillOverride allowNoLineOverride">
+  <cs:plotArea>
     <cs:lnRef idx="0"/>
     <cs:fillRef idx="0"/>
     <cs:effectRef idx="0"/>
     <cs:fontRef idx="minor">
-      <a:schemeClr val="tx1"/>
+      <a:schemeClr val="lt1"/>
     </cs:fontRef>
   </cs:plotArea>
-  <cs:plotArea3D mods="allowNoFillOverride allowNoLineOverride">
+  <cs:plotArea3D>
     <cs:lnRef idx="0"/>
     <cs:fillRef idx="0"/>
     <cs:effectRef idx="0"/>
     <cs:fontRef idx="minor">
-      <a:schemeClr val="tx1"/>
+      <a:schemeClr val="lt1"/>
     </cs:fontRef>
   </cs:plotArea3D>
   <cs:seriesAxis>
@@ -8920,6 +10286,17 @@
         <a:lumOff val="35000"/>
       </a:schemeClr>
     </cs:fontRef>
+    <cs:spPr>
+      <a:ln w="12700" cap="flat" cmpd="sng" algn="ctr">
+        <a:solidFill>
+          <a:schemeClr val="tx1">
+            <a:lumMod val="15000"/>
+            <a:lumOff val="85000"/>
+          </a:schemeClr>
+        </a:solidFill>
+        <a:round/>
+      </a:ln>
+    </cs:spPr>
     <cs:defRPr sz="900" kern="1200"/>
   </cs:seriesAxis>
   <cs:seriesLine>
@@ -8951,7 +10328,7 @@
         <a:lumOff val="35000"/>
       </a:schemeClr>
     </cs:fontRef>
-    <cs:defRPr sz="1400" b="0" kern="1200" spc="0" baseline="0"/>
+    <cs:defRPr sz="1600" b="1" kern="1200" baseline="0"/>
   </cs:title>
   <cs:trendline>
     <cs:lnRef idx="0">
@@ -8960,14 +10337,13 @@
     <cs:fillRef idx="0"/>
     <cs:effectRef idx="0"/>
     <cs:fontRef idx="minor">
-      <a:schemeClr val="tx1"/>
+      <a:schemeClr val="lt1"/>
     </cs:fontRef>
     <cs:spPr>
       <a:ln w="19050" cap="rnd">
         <a:solidFill>
           <a:schemeClr val="phClr"/>
         </a:solidFill>
-        <a:prstDash val="sysDot"/>
       </a:ln>
     </cs:spPr>
   </cs:trendline>
@@ -9021,20 +10397,14 @@
     <cs:fillRef idx="0"/>
     <cs:effectRef idx="0"/>
     <cs:fontRef idx="minor">
-      <a:schemeClr val="tx1"/>
+      <a:schemeClr val="lt1"/>
     </cs:fontRef>
-    <cs:spPr>
-      <a:noFill/>
-      <a:ln>
-        <a:noFill/>
-      </a:ln>
-    </cs:spPr>
   </cs:wall>
 </cs:chartStyle>
 </file>
 
 <file path=word/charts/style2.xml><?xml version="1.0" encoding="utf-8"?>
-<cs:chartStyle xmlns:cs="http://schemas.microsoft.com/office/drawing/2012/chartStyle" xmlns:a="http://schemas.openxmlformats.org/drawingml/2006/main" id="332">
+<cs:chartStyle xmlns:cs="http://schemas.microsoft.com/office/drawing/2012/chartStyle" xmlns:a="http://schemas.openxmlformats.org/drawingml/2006/main" id="342">
   <cs:axisTitle>
     <cs:lnRef idx="0"/>
     <cs:fillRef idx="0"/>
@@ -9045,7 +10415,7 @@
         <a:lumOff val="35000"/>
       </a:schemeClr>
     </cs:fontRef>
-    <cs:defRPr sz="1000" kern="1200"/>
+    <cs:defRPr sz="900" kern="1200"/>
   </cs:axisTitle>
   <cs:categoryAxis>
     <cs:lnRef idx="0"/>
@@ -9058,7 +10428,7 @@
       </a:schemeClr>
     </cs:fontRef>
     <cs:spPr>
-      <a:ln w="9525" cap="flat" cmpd="sng" algn="ctr">
+      <a:ln w="12700" cap="flat" cmpd="sng" algn="ctr">
         <a:solidFill>
           <a:schemeClr val="tx1">
             <a:lumMod val="15000"/>
@@ -9075,7 +10445,7 @@
     <cs:fillRef idx="0"/>
     <cs:effectRef idx="0"/>
     <cs:fontRef idx="minor">
-      <a:schemeClr val="tx1"/>
+      <a:schemeClr val="tx2"/>
     </cs:fontRef>
     <cs:spPr>
       <a:solidFill>
@@ -9091,7 +10461,7 @@
         <a:round/>
       </a:ln>
     </cs:spPr>
-    <cs:defRPr sz="1000" kern="1200"/>
+    <cs:defRPr sz="900" kern="1200"/>
   </cs:chartArea>
   <cs:dataLabel>
     <cs:lnRef idx="0"/>
@@ -9135,20 +10505,20 @@
   </cs:dataLabelCallout>
   <cs:dataPoint>
     <cs:lnRef idx="0"/>
-    <cs:fillRef idx="1">
+    <cs:fillRef idx="3">
       <cs:styleClr val="auto"/>
     </cs:fillRef>
-    <cs:effectRef idx="0"/>
+    <cs:effectRef idx="3"/>
     <cs:fontRef idx="minor">
       <a:schemeClr val="tx1"/>
     </cs:fontRef>
   </cs:dataPoint>
   <cs:dataPoint3D>
     <cs:lnRef idx="0"/>
-    <cs:fillRef idx="1">
+    <cs:fillRef idx="3">
       <cs:styleClr val="auto"/>
     </cs:fillRef>
-    <cs:effectRef idx="0"/>
+    <cs:effectRef idx="3"/>
     <cs:fontRef idx="minor">
       <a:schemeClr val="tx1"/>
     </cs:fontRef>
@@ -9157,13 +10527,13 @@
     <cs:lnRef idx="0">
       <cs:styleClr val="auto"/>
     </cs:lnRef>
-    <cs:fillRef idx="1"/>
-    <cs:effectRef idx="0"/>
+    <cs:fillRef idx="3"/>
+    <cs:effectRef idx="3"/>
     <cs:fontRef idx="minor">
       <a:schemeClr val="tx1"/>
     </cs:fontRef>
     <cs:spPr>
-      <a:ln w="28575" cap="rnd">
+      <a:ln w="34925" cap="rnd">
         <a:solidFill>
           <a:schemeClr val="phClr"/>
         </a:solidFill>
@@ -9175,10 +10545,10 @@
     <cs:lnRef idx="0">
       <cs:styleClr val="auto"/>
     </cs:lnRef>
-    <cs:fillRef idx="1">
+    <cs:fillRef idx="3">
       <cs:styleClr val="auto"/>
     </cs:fillRef>
-    <cs:effectRef idx="0"/>
+    <cs:effectRef idx="3"/>
     <cs:fontRef idx="minor">
       <a:schemeClr val="tx1"/>
     </cs:fontRef>
@@ -9187,16 +10557,17 @@
         <a:solidFill>
           <a:schemeClr val="phClr"/>
         </a:solidFill>
+        <a:round/>
       </a:ln>
     </cs:spPr>
   </cs:dataPointMarker>
-  <cs:dataPointMarkerLayout symbol="circle" size="5"/>
+  <cs:dataPointMarkerLayout symbol="circle" size="6"/>
   <cs:dataPointWireframe>
     <cs:lnRef idx="0">
       <cs:styleClr val="auto"/>
     </cs:lnRef>
-    <cs:fillRef idx="1"/>
-    <cs:effectRef idx="0"/>
+    <cs:fillRef idx="3"/>
+    <cs:effectRef idx="3"/>
     <cs:fontRef idx="minor">
       <a:schemeClr val="tx1"/>
     </cs:fontRef>
@@ -9300,14 +10671,8 @@
     <cs:fillRef idx="0"/>
     <cs:effectRef idx="0"/>
     <cs:fontRef idx="minor">
-      <a:schemeClr val="tx1"/>
+      <a:schemeClr val="lt1"/>
     </cs:fontRef>
-    <cs:spPr>
-      <a:noFill/>
-      <a:ln>
-        <a:noFill/>
-      </a:ln>
-    </cs:spPr>
   </cs:floor>
   <cs:gridlineMajor>
     <cs:lnRef idx="0"/>
@@ -9397,20 +10762,20 @@
     </cs:fontRef>
     <cs:defRPr sz="900" kern="1200"/>
   </cs:legend>
-  <cs:plotArea mods="allowNoFillOverride allowNoLineOverride">
+  <cs:plotArea>
     <cs:lnRef idx="0"/>
     <cs:fillRef idx="0"/>
     <cs:effectRef idx="0"/>
     <cs:fontRef idx="minor">
-      <a:schemeClr val="tx1"/>
+      <a:schemeClr val="lt1"/>
     </cs:fontRef>
   </cs:plotArea>
-  <cs:plotArea3D mods="allowNoFillOverride allowNoLineOverride">
+  <cs:plotArea3D>
     <cs:lnRef idx="0"/>
     <cs:fillRef idx="0"/>
     <cs:effectRef idx="0"/>
     <cs:fontRef idx="minor">
-      <a:schemeClr val="tx1"/>
+      <a:schemeClr val="lt1"/>
     </cs:fontRef>
   </cs:plotArea3D>
   <cs:seriesAxis>
@@ -9423,6 +10788,17 @@
         <a:lumOff val="35000"/>
       </a:schemeClr>
     </cs:fontRef>
+    <cs:spPr>
+      <a:ln w="12700" cap="flat" cmpd="sng" algn="ctr">
+        <a:solidFill>
+          <a:schemeClr val="tx1">
+            <a:lumMod val="15000"/>
+            <a:lumOff val="85000"/>
+          </a:schemeClr>
+        </a:solidFill>
+        <a:round/>
+      </a:ln>
+    </cs:spPr>
     <cs:defRPr sz="900" kern="1200"/>
   </cs:seriesAxis>
   <cs:seriesLine>
@@ -9454,7 +10830,7 @@
         <a:lumOff val="35000"/>
       </a:schemeClr>
     </cs:fontRef>
-    <cs:defRPr sz="1400" b="0" kern="1200" spc="0" baseline="0"/>
+    <cs:defRPr sz="1600" b="1" kern="1200" baseline="0"/>
   </cs:title>
   <cs:trendline>
     <cs:lnRef idx="0">
@@ -9463,14 +10839,13 @@
     <cs:fillRef idx="0"/>
     <cs:effectRef idx="0"/>
     <cs:fontRef idx="minor">
-      <a:schemeClr val="tx1"/>
+      <a:schemeClr val="lt1"/>
     </cs:fontRef>
     <cs:spPr>
       <a:ln w="19050" cap="rnd">
         <a:solidFill>
           <a:schemeClr val="phClr"/>
         </a:solidFill>
-        <a:prstDash val="sysDot"/>
       </a:ln>
     </cs:spPr>
   </cs:trendline>
@@ -9524,20 +10899,14 @@
     <cs:fillRef idx="0"/>
     <cs:effectRef idx="0"/>
     <cs:fontRef idx="minor">
-      <a:schemeClr val="tx1"/>
+      <a:schemeClr val="lt1"/>
     </cs:fontRef>
-    <cs:spPr>
-      <a:noFill/>
-      <a:ln>
-        <a:noFill/>
-      </a:ln>
-    </cs:spPr>
   </cs:wall>
 </cs:chartStyle>
 </file>
 
 <file path=word/charts/style3.xml><?xml version="1.0" encoding="utf-8"?>
-<cs:chartStyle xmlns:cs="http://schemas.microsoft.com/office/drawing/2012/chartStyle" xmlns:a="http://schemas.openxmlformats.org/drawingml/2006/main" id="332">
+<cs:chartStyle xmlns:cs="http://schemas.microsoft.com/office/drawing/2012/chartStyle" xmlns:a="http://schemas.openxmlformats.org/drawingml/2006/main" id="342">
   <cs:axisTitle>
     <cs:lnRef idx="0"/>
     <cs:fillRef idx="0"/>
@@ -9548,7 +10917,7 @@
         <a:lumOff val="35000"/>
       </a:schemeClr>
     </cs:fontRef>
-    <cs:defRPr sz="1000" kern="1200"/>
+    <cs:defRPr sz="900" kern="1200"/>
   </cs:axisTitle>
   <cs:categoryAxis>
     <cs:lnRef idx="0"/>
@@ -9561,7 +10930,7 @@
       </a:schemeClr>
     </cs:fontRef>
     <cs:spPr>
-      <a:ln w="9525" cap="flat" cmpd="sng" algn="ctr">
+      <a:ln w="12700" cap="flat" cmpd="sng" algn="ctr">
         <a:solidFill>
           <a:schemeClr val="tx1">
             <a:lumMod val="15000"/>
@@ -9578,7 +10947,7 @@
     <cs:fillRef idx="0"/>
     <cs:effectRef idx="0"/>
     <cs:fontRef idx="minor">
-      <a:schemeClr val="tx1"/>
+      <a:schemeClr val="tx2"/>
     </cs:fontRef>
     <cs:spPr>
       <a:solidFill>
@@ -9594,7 +10963,7 @@
         <a:round/>
       </a:ln>
     </cs:spPr>
-    <cs:defRPr sz="1000" kern="1200"/>
+    <cs:defRPr sz="900" kern="1200"/>
   </cs:chartArea>
   <cs:dataLabel>
     <cs:lnRef idx="0"/>
@@ -9638,20 +11007,20 @@
   </cs:dataLabelCallout>
   <cs:dataPoint>
     <cs:lnRef idx="0"/>
-    <cs:fillRef idx="1">
+    <cs:fillRef idx="3">
       <cs:styleClr val="auto"/>
     </cs:fillRef>
-    <cs:effectRef idx="0"/>
+    <cs:effectRef idx="3"/>
     <cs:fontRef idx="minor">
       <a:schemeClr val="tx1"/>
     </cs:fontRef>
   </cs:dataPoint>
   <cs:dataPoint3D>
     <cs:lnRef idx="0"/>
-    <cs:fillRef idx="1">
+    <cs:fillRef idx="3">
       <cs:styleClr val="auto"/>
     </cs:fillRef>
-    <cs:effectRef idx="0"/>
+    <cs:effectRef idx="3"/>
     <cs:fontRef idx="minor">
       <a:schemeClr val="tx1"/>
     </cs:fontRef>
@@ -9660,13 +11029,13 @@
     <cs:lnRef idx="0">
       <cs:styleClr val="auto"/>
     </cs:lnRef>
-    <cs:fillRef idx="1"/>
-    <cs:effectRef idx="0"/>
+    <cs:fillRef idx="3"/>
+    <cs:effectRef idx="3"/>
     <cs:fontRef idx="minor">
       <a:schemeClr val="tx1"/>
     </cs:fontRef>
     <cs:spPr>
-      <a:ln w="28575" cap="rnd">
+      <a:ln w="34925" cap="rnd">
         <a:solidFill>
           <a:schemeClr val="phClr"/>
         </a:solidFill>
@@ -9678,10 +11047,10 @@
     <cs:lnRef idx="0">
       <cs:styleClr val="auto"/>
     </cs:lnRef>
-    <cs:fillRef idx="1">
+    <cs:fillRef idx="3">
       <cs:styleClr val="auto"/>
     </cs:fillRef>
-    <cs:effectRef idx="0"/>
+    <cs:effectRef idx="3"/>
     <cs:fontRef idx="minor">
       <a:schemeClr val="tx1"/>
     </cs:fontRef>
@@ -9690,16 +11059,17 @@
         <a:solidFill>
           <a:schemeClr val="phClr"/>
         </a:solidFill>
+        <a:round/>
       </a:ln>
     </cs:spPr>
   </cs:dataPointMarker>
-  <cs:dataPointMarkerLayout symbol="circle" size="5"/>
+  <cs:dataPointMarkerLayout symbol="circle" size="6"/>
   <cs:dataPointWireframe>
     <cs:lnRef idx="0">
       <cs:styleClr val="auto"/>
     </cs:lnRef>
-    <cs:fillRef idx="1"/>
-    <cs:effectRef idx="0"/>
+    <cs:fillRef idx="3"/>
+    <cs:effectRef idx="3"/>
     <cs:fontRef idx="minor">
       <a:schemeClr val="tx1"/>
     </cs:fontRef>
@@ -9803,14 +11173,8 @@
     <cs:fillRef idx="0"/>
     <cs:effectRef idx="0"/>
     <cs:fontRef idx="minor">
-      <a:schemeClr val="tx1"/>
+      <a:schemeClr val="lt1"/>
     </cs:fontRef>
-    <cs:spPr>
-      <a:noFill/>
-      <a:ln>
-        <a:noFill/>
-      </a:ln>
-    </cs:spPr>
   </cs:floor>
   <cs:gridlineMajor>
     <cs:lnRef idx="0"/>
@@ -9900,20 +11264,20 @@
     </cs:fontRef>
     <cs:defRPr sz="900" kern="1200"/>
   </cs:legend>
-  <cs:plotArea mods="allowNoFillOverride allowNoLineOverride">
+  <cs:plotArea>
     <cs:lnRef idx="0"/>
     <cs:fillRef idx="0"/>
     <cs:effectRef idx="0"/>
     <cs:fontRef idx="minor">
-      <a:schemeClr val="tx1"/>
+      <a:schemeClr val="lt1"/>
     </cs:fontRef>
   </cs:plotArea>
-  <cs:plotArea3D mods="allowNoFillOverride allowNoLineOverride">
+  <cs:plotArea3D>
     <cs:lnRef idx="0"/>
     <cs:fillRef idx="0"/>
     <cs:effectRef idx="0"/>
     <cs:fontRef idx="minor">
-      <a:schemeClr val="tx1"/>
+      <a:schemeClr val="lt1"/>
     </cs:fontRef>
   </cs:plotArea3D>
   <cs:seriesAxis>
@@ -9926,6 +11290,17 @@
         <a:lumOff val="35000"/>
       </a:schemeClr>
     </cs:fontRef>
+    <cs:spPr>
+      <a:ln w="12700" cap="flat" cmpd="sng" algn="ctr">
+        <a:solidFill>
+          <a:schemeClr val="tx1">
+            <a:lumMod val="15000"/>
+            <a:lumOff val="85000"/>
+          </a:schemeClr>
+        </a:solidFill>
+        <a:round/>
+      </a:ln>
+    </cs:spPr>
     <cs:defRPr sz="900" kern="1200"/>
   </cs:seriesAxis>
   <cs:seriesLine>
@@ -9957,7 +11332,7 @@
         <a:lumOff val="35000"/>
       </a:schemeClr>
     </cs:fontRef>
-    <cs:defRPr sz="1400" b="0" kern="1200" spc="0" baseline="0"/>
+    <cs:defRPr sz="1600" b="1" kern="1200" baseline="0"/>
   </cs:title>
   <cs:trendline>
     <cs:lnRef idx="0">
@@ -9966,14 +11341,13 @@
     <cs:fillRef idx="0"/>
     <cs:effectRef idx="0"/>
     <cs:fontRef idx="minor">
-      <a:schemeClr val="tx1"/>
+      <a:schemeClr val="lt1"/>
     </cs:fontRef>
     <cs:spPr>
       <a:ln w="19050" cap="rnd">
         <a:solidFill>
           <a:schemeClr val="phClr"/>
         </a:solidFill>
-        <a:prstDash val="sysDot"/>
       </a:ln>
     </cs:spPr>
   </cs:trendline>
@@ -10027,14 +11401,8 @@
     <cs:fillRef idx="0"/>
     <cs:effectRef idx="0"/>
     <cs:fontRef idx="minor">
-      <a:schemeClr val="tx1"/>
+      <a:schemeClr val="lt1"/>
     </cs:fontRef>
-    <cs:spPr>
-      <a:noFill/>
-      <a:ln>
-        <a:noFill/>
-      </a:ln>
-    </cs:spPr>
   </cs:wall>
 </cs:chartStyle>
 </file>
@@ -10339,7 +11707,7 @@
 </file>
 
 <file path=customXml/itemProps1.xml><?xml version="1.0" encoding="utf-8"?>
-<ds:datastoreItem xmlns:ds="http://schemas.openxmlformats.org/officeDocument/2006/customXml" ds:itemID="{69A2D4B8-8CE3-4BF6-8AF3-CF2B4AFF8A68}">
+<ds:datastoreItem xmlns:ds="http://schemas.openxmlformats.org/officeDocument/2006/customXml" ds:itemID="{B1D10078-D674-4C9D-BD29-E9868C70AA24}">
   <ds:schemaRefs>
     <ds:schemaRef ds:uri="http://schemas.openxmlformats.org/officeDocument/2006/bibliography"/>
   </ds:schemaRefs>

</xml_diff>